<commit_message>
srs refactor and class modified
added some lines and a constructor
</commit_message>
<xml_diff>
--- a/Design/SRS/SRS.docx
+++ b/Design/SRS/SRS.docx
@@ -63,7 +63,7 @@
     </w:p>
     <w:p>
       <w:pPr>
-        <w:pStyle w:val="Title"/>
+        <w:pStyle w:val="a5"/>
       </w:pPr>
       <w:sdt>
         <w:sdtPr>
@@ -90,7 +90,7 @@
     </w:p>
     <w:p>
       <w:pPr>
-        <w:pStyle w:val="Subtitle"/>
+        <w:pStyle w:val="a7"/>
       </w:pPr>
       <w:sdt>
         <w:sdtPr>
@@ -206,7 +206,7 @@
     </w:p>
     <w:p>
       <w:pPr>
-        <w:pStyle w:val="Heading1"/>
+        <w:pStyle w:val="1"/>
         <w:numPr>
           <w:ilvl w:val="0"/>
           <w:numId w:val="3"/>
@@ -240,7 +240,7 @@
     </w:p>
     <w:p>
       <w:pPr>
-        <w:pStyle w:val="Heading2"/>
+        <w:pStyle w:val="2"/>
         <w:numPr>
           <w:ilvl w:val="1"/>
           <w:numId w:val="3"/>
@@ -283,7 +283,7 @@
     </w:p>
     <w:p>
       <w:pPr>
-        <w:pStyle w:val="Heading2"/>
+        <w:pStyle w:val="2"/>
         <w:numPr>
           <w:ilvl w:val="1"/>
           <w:numId w:val="3"/>
@@ -539,7 +539,7 @@
     </w:p>
     <w:p>
       <w:pPr>
-        <w:pStyle w:val="Heading2"/>
+        <w:pStyle w:val="2"/>
         <w:numPr>
           <w:ilvl w:val="1"/>
           <w:numId w:val="3"/>
@@ -669,7 +669,7 @@
     </w:p>
     <w:p>
       <w:pPr>
-        <w:pStyle w:val="Heading2"/>
+        <w:pStyle w:val="2"/>
         <w:numPr>
           <w:ilvl w:val="1"/>
           <w:numId w:val="3"/>
@@ -682,7 +682,7 @@
     </w:p>
     <w:p>
       <w:pPr>
-        <w:pStyle w:val="Heading2"/>
+        <w:pStyle w:val="2"/>
         <w:numPr>
           <w:ilvl w:val="1"/>
           <w:numId w:val="3"/>
@@ -732,7 +732,7 @@
     </w:p>
     <w:p>
       <w:pPr>
-        <w:pStyle w:val="Heading1"/>
+        <w:pStyle w:val="1"/>
         <w:numPr>
           <w:ilvl w:val="0"/>
           <w:numId w:val="3"/>
@@ -744,7 +744,7 @@
     </w:p>
     <w:p>
       <w:pPr>
-        <w:pStyle w:val="Heading2"/>
+        <w:pStyle w:val="2"/>
         <w:numPr>
           <w:ilvl w:val="1"/>
           <w:numId w:val="3"/>
@@ -756,7 +756,7 @@
     </w:p>
     <w:p>
       <w:pPr>
-        <w:pStyle w:val="Heading2"/>
+        <w:pStyle w:val="2"/>
         <w:numPr>
           <w:ilvl w:val="1"/>
           <w:numId w:val="3"/>
@@ -768,7 +768,7 @@
     </w:p>
     <w:p>
       <w:pPr>
-        <w:pStyle w:val="ListParagraph"/>
+        <w:pStyle w:val="aff8"/>
         <w:numPr>
           <w:ilvl w:val="0"/>
           <w:numId w:val="28"/>
@@ -804,7 +804,7 @@
     </w:p>
     <w:p>
       <w:pPr>
-        <w:pStyle w:val="ListParagraph"/>
+        <w:pStyle w:val="aff8"/>
         <w:numPr>
           <w:ilvl w:val="0"/>
           <w:numId w:val="28"/>
@@ -834,7 +834,7 @@
     </w:p>
     <w:p>
       <w:pPr>
-        <w:pStyle w:val="ListParagraph"/>
+        <w:pStyle w:val="aff8"/>
         <w:numPr>
           <w:ilvl w:val="0"/>
           <w:numId w:val="28"/>
@@ -890,7 +890,7 @@
     </w:p>
     <w:p>
       <w:pPr>
-        <w:pStyle w:val="ListParagraph"/>
+        <w:pStyle w:val="aff8"/>
         <w:numPr>
           <w:ilvl w:val="0"/>
           <w:numId w:val="29"/>
@@ -910,7 +910,7 @@
     </w:p>
     <w:p>
       <w:pPr>
-        <w:pStyle w:val="ListParagraph"/>
+        <w:pStyle w:val="aff8"/>
         <w:numPr>
           <w:ilvl w:val="0"/>
           <w:numId w:val="29"/>
@@ -951,7 +951,7 @@
     </w:p>
     <w:p>
       <w:pPr>
-        <w:pStyle w:val="ListParagraph"/>
+        <w:pStyle w:val="aff8"/>
         <w:numPr>
           <w:ilvl w:val="0"/>
           <w:numId w:val="29"/>
@@ -996,7 +996,7 @@
     </w:p>
     <w:p>
       <w:pPr>
-        <w:pStyle w:val="ListParagraph"/>
+        <w:pStyle w:val="aff8"/>
         <w:numPr>
           <w:ilvl w:val="0"/>
           <w:numId w:val="29"/>
@@ -1015,7 +1015,7 @@
     </w:p>
     <w:p>
       <w:pPr>
-        <w:pStyle w:val="ListParagraph"/>
+        <w:pStyle w:val="aff8"/>
         <w:numPr>
           <w:ilvl w:val="0"/>
           <w:numId w:val="29"/>
@@ -1052,7 +1052,7 @@
     </w:p>
     <w:p>
       <w:pPr>
-        <w:pStyle w:val="ListParagraph"/>
+        <w:pStyle w:val="aff8"/>
         <w:numPr>
           <w:ilvl w:val="0"/>
           <w:numId w:val="29"/>
@@ -1077,7 +1077,7 @@
     </w:p>
     <w:p>
       <w:pPr>
-        <w:pStyle w:val="ListParagraph"/>
+        <w:pStyle w:val="aff8"/>
         <w:numPr>
           <w:ilvl w:val="0"/>
           <w:numId w:val="29"/>
@@ -1102,7 +1102,7 @@
     </w:p>
     <w:p>
       <w:pPr>
-        <w:pStyle w:val="Heading2"/>
+        <w:pStyle w:val="2"/>
         <w:numPr>
           <w:ilvl w:val="1"/>
           <w:numId w:val="3"/>
@@ -1114,7 +1114,7 @@
     </w:p>
     <w:p>
       <w:pPr>
-        <w:pStyle w:val="Heading3"/>
+        <w:pStyle w:val="3"/>
         <w:numPr>
           <w:ilvl w:val="2"/>
           <w:numId w:val="3"/>
@@ -1132,7 +1132,7 @@
     </w:p>
     <w:p>
       <w:pPr>
-        <w:pStyle w:val="ListParagraph"/>
+        <w:pStyle w:val="aff8"/>
         <w:numPr>
           <w:ilvl w:val="0"/>
           <w:numId w:val="4"/>
@@ -1186,7 +1186,7 @@
     </w:p>
     <w:p>
       <w:pPr>
-        <w:pStyle w:val="ListParagraph"/>
+        <w:pStyle w:val="aff8"/>
         <w:numPr>
           <w:ilvl w:val="0"/>
           <w:numId w:val="4"/>
@@ -1212,7 +1212,7 @@
     </w:p>
     <w:p>
       <w:pPr>
-        <w:pStyle w:val="Heading3"/>
+        <w:pStyle w:val="3"/>
         <w:numPr>
           <w:ilvl w:val="2"/>
           <w:numId w:val="3"/>
@@ -1230,7 +1230,7 @@
     </w:p>
     <w:p>
       <w:pPr>
-        <w:pStyle w:val="ListParagraph"/>
+        <w:pStyle w:val="aff8"/>
         <w:numPr>
           <w:ilvl w:val="0"/>
           <w:numId w:val="5"/>
@@ -1248,7 +1248,7 @@
     </w:p>
     <w:p>
       <w:pPr>
-        <w:pStyle w:val="ListParagraph"/>
+        <w:pStyle w:val="aff8"/>
         <w:numPr>
           <w:ilvl w:val="0"/>
           <w:numId w:val="5"/>
@@ -1272,7 +1272,7 @@
     </w:p>
     <w:p>
       <w:pPr>
-        <w:pStyle w:val="ListParagraph"/>
+        <w:pStyle w:val="aff8"/>
         <w:numPr>
           <w:ilvl w:val="0"/>
           <w:numId w:val="5"/>
@@ -1290,7 +1290,7 @@
     </w:p>
     <w:p>
       <w:pPr>
-        <w:pStyle w:val="ListParagraph"/>
+        <w:pStyle w:val="aff8"/>
         <w:numPr>
           <w:ilvl w:val="0"/>
           <w:numId w:val="5"/>
@@ -1320,7 +1320,7 @@
     </w:p>
     <w:p>
       <w:pPr>
-        <w:pStyle w:val="ListParagraph"/>
+        <w:pStyle w:val="aff8"/>
         <w:numPr>
           <w:ilvl w:val="0"/>
           <w:numId w:val="5"/>
@@ -1362,7 +1362,7 @@
     </w:p>
     <w:p>
       <w:pPr>
-        <w:pStyle w:val="Heading3"/>
+        <w:pStyle w:val="3"/>
         <w:numPr>
           <w:ilvl w:val="2"/>
           <w:numId w:val="6"/>
@@ -1431,7 +1431,7 @@
     </w:p>
     <w:p>
       <w:pPr>
-        <w:pStyle w:val="ListParagraph"/>
+        <w:pStyle w:val="aff8"/>
         <w:numPr>
           <w:ilvl w:val="0"/>
           <w:numId w:val="7"/>
@@ -1486,7 +1486,7 @@
     </w:p>
     <w:p>
       <w:pPr>
-        <w:pStyle w:val="Heading3"/>
+        <w:pStyle w:val="3"/>
         <w:ind w:firstLine="360"/>
         <w:rPr>
           <w:lang w:val="en-GB"/>
@@ -1526,7 +1526,7 @@
     </w:p>
     <w:p>
       <w:pPr>
-        <w:pStyle w:val="ListParagraph"/>
+        <w:pStyle w:val="aff8"/>
         <w:numPr>
           <w:ilvl w:val="0"/>
           <w:numId w:val="8"/>
@@ -1552,7 +1552,7 @@
     </w:p>
     <w:p>
       <w:pPr>
-        <w:pStyle w:val="ListParagraph"/>
+        <w:pStyle w:val="aff8"/>
         <w:numPr>
           <w:ilvl w:val="0"/>
           <w:numId w:val="8"/>
@@ -1570,7 +1570,7 @@
     </w:p>
     <w:p>
       <w:pPr>
-        <w:pStyle w:val="Heading2"/>
+        <w:pStyle w:val="2"/>
         <w:numPr>
           <w:ilvl w:val="1"/>
           <w:numId w:val="3"/>
@@ -1598,7 +1598,7 @@
     </w:p>
     <w:p>
       <w:pPr>
-        <w:pStyle w:val="ListParagraph"/>
+        <w:pStyle w:val="aff8"/>
         <w:numPr>
           <w:ilvl w:val="0"/>
           <w:numId w:val="9"/>
@@ -1628,7 +1628,7 @@
     </w:p>
     <w:p>
       <w:pPr>
-        <w:pStyle w:val="ListParagraph"/>
+        <w:pStyle w:val="aff8"/>
         <w:numPr>
           <w:ilvl w:val="0"/>
           <w:numId w:val="9"/>
@@ -1658,7 +1658,7 @@
     </w:p>
     <w:p>
       <w:pPr>
-        <w:pStyle w:val="ListParagraph"/>
+        <w:pStyle w:val="aff8"/>
         <w:numPr>
           <w:ilvl w:val="0"/>
           <w:numId w:val="9"/>
@@ -1682,7 +1682,7 @@
     </w:p>
     <w:p>
       <w:pPr>
-        <w:pStyle w:val="ListParagraph"/>
+        <w:pStyle w:val="aff8"/>
         <w:numPr>
           <w:ilvl w:val="0"/>
           <w:numId w:val="9"/>
@@ -1730,7 +1730,7 @@
     </w:p>
     <w:p>
       <w:pPr>
-        <w:pStyle w:val="ListParagraph"/>
+        <w:pStyle w:val="aff8"/>
         <w:rPr>
           <w:lang w:val="en-GB"/>
         </w:rPr>
@@ -1738,7 +1738,7 @@
     </w:p>
     <w:p>
       <w:pPr>
-        <w:pStyle w:val="ListParagraph"/>
+        <w:pStyle w:val="aff8"/>
         <w:numPr>
           <w:ilvl w:val="1"/>
           <w:numId w:val="3"/>
@@ -1856,7 +1856,13 @@
         <w:rPr>
           <w:lang w:val="en-GB"/>
         </w:rPr>
-        <w:t xml:space="preserve"> It can be changed and adapted after deployment of the software. In order to handle traffic</w:t>
+        <w:t xml:space="preserve"> It can be changed and adapted after deployment of the software. In order to handle </w:t>
+      </w:r>
+      <w:r>
+        <w:rPr>
+          <w:lang w:val="en-GB"/>
+        </w:rPr>
+        <w:t>traffic,</w:t>
       </w:r>
       <w:r>
         <w:rPr>
@@ -1868,7 +1874,19 @@
         <w:rPr>
           <w:lang w:val="en-GB"/>
         </w:rPr>
-        <w:t>intersection must be able to implement some kind of lighting cycle. The lighting cycle switches the states of the different traffic li</w:t>
+        <w:t xml:space="preserve">intersection must be able to implement </w:t>
+      </w:r>
+      <w:r>
+        <w:rPr>
+          <w:lang w:val="en-GB"/>
+        </w:rPr>
+        <w:t>lighting</w:t>
+      </w:r>
+      <w:r>
+        <w:rPr>
+          <w:lang w:val="en-GB"/>
+        </w:rPr>
+        <w:t xml:space="preserve"> cycle. The lighting cycle switches the states of the different traffic li</w:t>
       </w:r>
       <w:r>
         <w:rPr>
@@ -1886,7 +1904,13 @@
         <w:rPr>
           <w:lang w:val="en-GB"/>
         </w:rPr>
-        <w:t xml:space="preserve">Also the </w:t>
+        <w:t>Also,</w:t>
+      </w:r>
+      <w:r>
+        <w:rPr>
+          <w:lang w:val="en-GB"/>
+        </w:rPr>
+        <w:t xml:space="preserve"> the </w:t>
       </w:r>
       <w:r>
         <w:rPr>
@@ -1979,16 +2003,14 @@
         <w:lastRenderedPageBreak/>
         <w:t xml:space="preserve">In order to fully satisfy the </w:t>
       </w:r>
-      <w:proofErr w:type="spellStart"/>
       <w:r>
         <w:rPr>
           <w:rFonts w:ascii="Calibri" w:eastAsia="Times New Roman" w:hAnsi="Calibri" w:cs="Calibri"/>
           <w:color w:val="auto"/>
           <w:lang w:val="en-GB" w:eastAsia="de-DE"/>
         </w:rPr>
-        <w:t>customers</w:t>
-      </w:r>
-      <w:proofErr w:type="spellEnd"/>
+        <w:t>customer’s</w:t>
+      </w:r>
       <w:r>
         <w:rPr>
           <w:rFonts w:ascii="Calibri" w:eastAsia="Times New Roman" w:hAnsi="Calibri" w:cs="Calibri"/>
@@ -2003,7 +2025,7 @@
           <w:color w:val="auto"/>
           <w:lang w:val="en-GB" w:eastAsia="de-DE"/>
         </w:rPr>
-        <w:t xml:space="preserve">s the end </w:t>
+        <w:t>s</w:t>
       </w:r>
       <w:r>
         <w:rPr>
@@ -2011,7 +2033,7 @@
           <w:color w:val="auto"/>
           <w:lang w:val="en-GB" w:eastAsia="de-DE"/>
         </w:rPr>
-        <w:t>product</w:t>
+        <w:t>,</w:t>
       </w:r>
       <w:r>
         <w:rPr>
@@ -2019,7 +2041,7 @@
           <w:color w:val="auto"/>
           <w:lang w:val="en-GB" w:eastAsia="de-DE"/>
         </w:rPr>
-        <w:t xml:space="preserve"> needs a bunch of functionalities on top of the already mentioned functionalities in the MVP. All functionalities are </w:t>
+        <w:t xml:space="preserve"> the end </w:t>
       </w:r>
       <w:r>
         <w:rPr>
@@ -2027,7 +2049,7 @@
           <w:color w:val="auto"/>
           <w:lang w:val="en-GB" w:eastAsia="de-DE"/>
         </w:rPr>
-        <w:t>mentioned</w:t>
+        <w:t>product</w:t>
       </w:r>
       <w:r>
         <w:rPr>
@@ -2035,6 +2057,38 @@
           <w:color w:val="auto"/>
           <w:lang w:val="en-GB" w:eastAsia="de-DE"/>
         </w:rPr>
+        <w:t xml:space="preserve"> </w:t>
+      </w:r>
+      <w:r>
+        <w:rPr>
+          <w:rFonts w:ascii="Calibri" w:eastAsia="Times New Roman" w:hAnsi="Calibri" w:cs="Calibri"/>
+          <w:color w:val="auto"/>
+          <w:lang w:val="en-GB" w:eastAsia="de-DE"/>
+        </w:rPr>
+        <w:t>must have</w:t>
+      </w:r>
+      <w:r>
+        <w:rPr>
+          <w:rFonts w:ascii="Calibri" w:eastAsia="Times New Roman" w:hAnsi="Calibri" w:cs="Calibri"/>
+          <w:color w:val="auto"/>
+          <w:lang w:val="en-GB" w:eastAsia="de-DE"/>
+        </w:rPr>
+        <w:t xml:space="preserve"> a bunch of functionalities on top of the already mentioned functionalities in the MVP. All functionalities are </w:t>
+      </w:r>
+      <w:r>
+        <w:rPr>
+          <w:rFonts w:ascii="Calibri" w:eastAsia="Times New Roman" w:hAnsi="Calibri" w:cs="Calibri"/>
+          <w:color w:val="auto"/>
+          <w:lang w:val="en-GB" w:eastAsia="de-DE"/>
+        </w:rPr>
+        <w:t>mentioned</w:t>
+      </w:r>
+      <w:r>
+        <w:rPr>
+          <w:rFonts w:ascii="Calibri" w:eastAsia="Times New Roman" w:hAnsi="Calibri" w:cs="Calibri"/>
+          <w:color w:val="auto"/>
+          <w:lang w:val="en-GB" w:eastAsia="de-DE"/>
+        </w:rPr>
         <w:t xml:space="preserve"> in section </w:t>
       </w:r>
       <w:r>
@@ -2131,7 +2185,7 @@
           <w:color w:val="auto"/>
           <w:lang w:val="en-GB" w:eastAsia="de-DE"/>
         </w:rPr>
-        <w:t xml:space="preserve"> and ends by a set date and time. Additionally to the basic the </w:t>
+        <w:t xml:space="preserve"> and ends by a set date and time. </w:t>
       </w:r>
       <w:r>
         <w:rPr>
@@ -2139,7 +2193,7 @@
           <w:color w:val="auto"/>
           <w:lang w:val="en-GB" w:eastAsia="de-DE"/>
         </w:rPr>
-        <w:t>behaviour</w:t>
+        <w:t>Additionally,</w:t>
       </w:r>
       <w:r>
         <w:rPr>
@@ -2147,7 +2201,7 @@
           <w:color w:val="auto"/>
           <w:lang w:val="en-GB" w:eastAsia="de-DE"/>
         </w:rPr>
-        <w:t>, the intersection, furthermore the lighting cycle needs to adapt to changes. These changes can</w:t>
+        <w:t xml:space="preserve"> to the basic the </w:t>
       </w:r>
       <w:r>
         <w:rPr>
@@ -2155,38 +2209,35 @@
           <w:color w:val="auto"/>
           <w:lang w:val="en-GB" w:eastAsia="de-DE"/>
         </w:rPr>
-        <w:t xml:space="preserve"> a lot of waiting cars on one lane or a lot of upcoming cars on one lane. </w:t>
-      </w:r>
-    </w:p>
-    <w:p>
-      <w:pPr>
-        <w:spacing w:before="0" w:after="0" w:line="240" w:lineRule="auto"/>
-        <w:textAlignment w:val="center"/>
+        <w:t>behaviour</w:t>
+      </w:r>
+      <w:r>
         <w:rPr>
           <w:rFonts w:ascii="Calibri" w:eastAsia="Times New Roman" w:hAnsi="Calibri" w:cs="Calibri"/>
           <w:color w:val="auto"/>
           <w:lang w:val="en-GB" w:eastAsia="de-DE"/>
         </w:rPr>
-      </w:pPr>
-    </w:p>
-    <w:p>
-      <w:pPr>
-        <w:spacing w:before="0" w:after="0" w:line="240" w:lineRule="auto"/>
-        <w:textAlignment w:val="center"/>
+        <w:t>, the intersection, furthermore the lighting cycle needs to adapt to changes. These changes can</w:t>
+      </w:r>
+      <w:r>
         <w:rPr>
           <w:rFonts w:ascii="Calibri" w:eastAsia="Times New Roman" w:hAnsi="Calibri" w:cs="Calibri"/>
           <w:color w:val="auto"/>
           <w:lang w:val="en-GB" w:eastAsia="de-DE"/>
         </w:rPr>
-      </w:pPr>
-      <w:r>
+        <w:t xml:space="preserve"> a lot of waiting cars on one lane or a lot of upcoming cars on one lane. </w:t>
+      </w:r>
+    </w:p>
+    <w:p>
+      <w:pPr>
+        <w:spacing w:before="0" w:after="0" w:line="240" w:lineRule="auto"/>
+        <w:textAlignment w:val="center"/>
         <w:rPr>
           <w:rFonts w:ascii="Calibri" w:eastAsia="Times New Roman" w:hAnsi="Calibri" w:cs="Calibri"/>
           <w:color w:val="auto"/>
           <w:lang w:val="en-GB" w:eastAsia="de-DE"/>
         </w:rPr>
-        <w:t>Functionalities</w:t>
-      </w:r>
+      </w:pPr>
     </w:p>
     <w:p>
       <w:pPr>
@@ -2198,6 +2249,25 @@
           <w:lang w:val="en-GB" w:eastAsia="de-DE"/>
         </w:rPr>
       </w:pPr>
+      <w:r>
+        <w:rPr>
+          <w:rFonts w:ascii="Calibri" w:eastAsia="Times New Roman" w:hAnsi="Calibri" w:cs="Calibri"/>
+          <w:color w:val="auto"/>
+          <w:lang w:val="en-GB" w:eastAsia="de-DE"/>
+        </w:rPr>
+        <w:t>Functionalities</w:t>
+      </w:r>
+    </w:p>
+    <w:p>
+      <w:pPr>
+        <w:spacing w:before="0" w:after="0" w:line="240" w:lineRule="auto"/>
+        <w:textAlignment w:val="center"/>
+        <w:rPr>
+          <w:rFonts w:ascii="Calibri" w:eastAsia="Times New Roman" w:hAnsi="Calibri" w:cs="Calibri"/>
+          <w:color w:val="auto"/>
+          <w:lang w:val="en-GB" w:eastAsia="de-DE"/>
+        </w:rPr>
+      </w:pPr>
     </w:p>
     <w:p>
       <w:pPr>
@@ -2235,7 +2305,7 @@
     </w:p>
     <w:tbl>
       <w:tblPr>
-        <w:tblStyle w:val="TableGrid"/>
+        <w:tblStyle w:val="aff9"/>
         <w:tblW w:w="0" w:type="auto"/>
         <w:tblLook w:val="04A0" w:firstRow="1" w:lastRow="0" w:firstColumn="1" w:lastColumn="0" w:noHBand="0" w:noVBand="1"/>
       </w:tblPr>
@@ -2398,7 +2468,7 @@
           </w:tcPr>
           <w:p>
             <w:pPr>
-              <w:pStyle w:val="ListParagraph"/>
+              <w:pStyle w:val="aff8"/>
               <w:numPr>
                 <w:ilvl w:val="0"/>
                 <w:numId w:val="10"/>
@@ -2428,7 +2498,7 @@
           </w:p>
           <w:p>
             <w:pPr>
-              <w:pStyle w:val="ListParagraph"/>
+              <w:pStyle w:val="aff8"/>
               <w:numPr>
                 <w:ilvl w:val="0"/>
                 <w:numId w:val="10"/>
@@ -2452,7 +2522,7 @@
           </w:p>
           <w:p>
             <w:pPr>
-              <w:pStyle w:val="ListParagraph"/>
+              <w:pStyle w:val="aff8"/>
               <w:numPr>
                 <w:ilvl w:val="0"/>
                 <w:numId w:val="10"/>
@@ -2470,7 +2540,7 @@
           </w:p>
           <w:p>
             <w:pPr>
-              <w:pStyle w:val="ListParagraph"/>
+              <w:pStyle w:val="aff8"/>
               <w:numPr>
                 <w:ilvl w:val="0"/>
                 <w:numId w:val="10"/>
@@ -2488,7 +2558,7 @@
           </w:p>
           <w:p>
             <w:pPr>
-              <w:pStyle w:val="ListParagraph"/>
+              <w:pStyle w:val="aff8"/>
               <w:numPr>
                 <w:ilvl w:val="0"/>
                 <w:numId w:val="10"/>
@@ -2506,7 +2576,7 @@
           </w:p>
           <w:p>
             <w:pPr>
-              <w:pStyle w:val="ListParagraph"/>
+              <w:pStyle w:val="aff8"/>
               <w:numPr>
                 <w:ilvl w:val="0"/>
                 <w:numId w:val="10"/>
@@ -2530,7 +2600,7 @@
           </w:p>
           <w:p>
             <w:pPr>
-              <w:pStyle w:val="ListParagraph"/>
+              <w:pStyle w:val="aff8"/>
               <w:numPr>
                 <w:ilvl w:val="0"/>
                 <w:numId w:val="10"/>
@@ -2548,7 +2618,7 @@
           </w:p>
           <w:p>
             <w:pPr>
-              <w:pStyle w:val="ListParagraph"/>
+              <w:pStyle w:val="aff8"/>
               <w:numPr>
                 <w:ilvl w:val="0"/>
                 <w:numId w:val="10"/>
@@ -2659,7 +2729,7 @@
     </w:p>
     <w:tbl>
       <w:tblPr>
-        <w:tblStyle w:val="TableGrid"/>
+        <w:tblStyle w:val="aff9"/>
         <w:tblW w:w="0" w:type="auto"/>
         <w:tblLook w:val="04A0" w:firstRow="1" w:lastRow="0" w:firstColumn="1" w:lastColumn="0" w:noHBand="0" w:noVBand="1"/>
       </w:tblPr>
@@ -2818,7 +2888,7 @@
           </w:tcPr>
           <w:p>
             <w:pPr>
-              <w:pStyle w:val="ListParagraph"/>
+              <w:pStyle w:val="aff8"/>
               <w:numPr>
                 <w:ilvl w:val="0"/>
                 <w:numId w:val="11"/>
@@ -2845,14 +2915,12 @@
               </w:rPr>
               <w:t xml:space="preserve"> </w:t>
             </w:r>
-            <w:proofErr w:type="spellStart"/>
-            <w:r>
-              <w:rPr>
-                <w:lang w:val="en-GB"/>
-              </w:rPr>
-              <w:t>notifie</w:t>
-            </w:r>
-            <w:proofErr w:type="spellEnd"/>
+            <w:r>
+              <w:rPr>
+                <w:lang w:val="en-GB"/>
+              </w:rPr>
+              <w:t>notify</w:t>
+            </w:r>
             <w:r>
               <w:rPr>
                 <w:lang w:val="en-GB"/>
@@ -2868,7 +2936,7 @@
           </w:p>
           <w:p>
             <w:pPr>
-              <w:pStyle w:val="ListParagraph"/>
+              <w:pStyle w:val="aff8"/>
               <w:numPr>
                 <w:ilvl w:val="0"/>
                 <w:numId w:val="11"/>
@@ -2892,7 +2960,7 @@
           </w:p>
           <w:p>
             <w:pPr>
-              <w:pStyle w:val="ListParagraph"/>
+              <w:pStyle w:val="aff8"/>
               <w:numPr>
                 <w:ilvl w:val="0"/>
                 <w:numId w:val="11"/>
@@ -2916,7 +2984,7 @@
           </w:p>
           <w:p>
             <w:pPr>
-              <w:pStyle w:val="ListParagraph"/>
+              <w:pStyle w:val="aff8"/>
               <w:numPr>
                 <w:ilvl w:val="0"/>
                 <w:numId w:val="11"/>
@@ -2934,7 +3002,7 @@
           </w:p>
           <w:p>
             <w:pPr>
-              <w:pStyle w:val="ListParagraph"/>
+              <w:pStyle w:val="aff8"/>
               <w:numPr>
                 <w:ilvl w:val="0"/>
                 <w:numId w:val="11"/>
@@ -3101,7 +3169,7 @@
     </w:p>
     <w:tbl>
       <w:tblPr>
-        <w:tblStyle w:val="TableGrid"/>
+        <w:tblStyle w:val="aff9"/>
         <w:tblW w:w="0" w:type="auto"/>
         <w:tblLook w:val="04A0" w:firstRow="1" w:lastRow="0" w:firstColumn="1" w:lastColumn="0" w:noHBand="0" w:noVBand="1"/>
       </w:tblPr>
@@ -3170,11 +3238,9 @@
             <w:r>
               <w:t xml:space="preserve">Emergency </w:t>
             </w:r>
-            <w:proofErr w:type="spellStart"/>
-            <w:r>
-              <w:t>vehicle</w:t>
-            </w:r>
-            <w:proofErr w:type="spellEnd"/>
+            <w:r>
+              <w:t>Vehicle</w:t>
+            </w:r>
           </w:p>
         </w:tc>
       </w:tr>
@@ -3257,7 +3323,7 @@
           </w:tcPr>
           <w:p>
             <w:pPr>
-              <w:pStyle w:val="ListParagraph"/>
+              <w:pStyle w:val="aff8"/>
               <w:numPr>
                 <w:ilvl w:val="0"/>
                 <w:numId w:val="12"/>
@@ -3287,7 +3353,7 @@
           </w:p>
           <w:p>
             <w:pPr>
-              <w:pStyle w:val="ListParagraph"/>
+              <w:pStyle w:val="aff8"/>
               <w:numPr>
                 <w:ilvl w:val="0"/>
                 <w:numId w:val="12"/>
@@ -3325,7 +3391,7 @@
           </w:p>
           <w:p>
             <w:pPr>
-              <w:pStyle w:val="ListParagraph"/>
+              <w:pStyle w:val="aff8"/>
               <w:numPr>
                 <w:ilvl w:val="0"/>
                 <w:numId w:val="12"/>
@@ -3349,7 +3415,7 @@
           </w:p>
           <w:p>
             <w:pPr>
-              <w:pStyle w:val="ListParagraph"/>
+              <w:pStyle w:val="aff8"/>
               <w:numPr>
                 <w:ilvl w:val="0"/>
                 <w:numId w:val="12"/>
@@ -3373,7 +3439,7 @@
           </w:p>
           <w:p>
             <w:pPr>
-              <w:pStyle w:val="ListParagraph"/>
+              <w:pStyle w:val="aff8"/>
               <w:numPr>
                 <w:ilvl w:val="0"/>
                 <w:numId w:val="12"/>
@@ -3391,7 +3457,7 @@
           </w:p>
           <w:p>
             <w:pPr>
-              <w:pStyle w:val="ListParagraph"/>
+              <w:pStyle w:val="aff8"/>
               <w:numPr>
                 <w:ilvl w:val="0"/>
                 <w:numId w:val="12"/>
@@ -3404,7 +3470,19 @@
               <w:rPr>
                 <w:lang w:val="en-GB"/>
               </w:rPr>
-              <w:t>The intersections switches back to the lighting cycle.</w:t>
+              <w:t xml:space="preserve">The intersections </w:t>
+            </w:r>
+            <w:r>
+              <w:rPr>
+                <w:lang w:val="en-GB"/>
+              </w:rPr>
+              <w:t>switch</w:t>
+            </w:r>
+            <w:r>
+              <w:rPr>
+                <w:lang w:val="en-GB"/>
+              </w:rPr>
+              <w:t xml:space="preserve"> back to the lighting cycle.</w:t>
             </w:r>
           </w:p>
         </w:tc>
@@ -3477,7 +3555,7 @@
     </w:p>
     <w:tbl>
       <w:tblPr>
-        <w:tblStyle w:val="TableGrid"/>
+        <w:tblStyle w:val="aff9"/>
         <w:tblW w:w="0" w:type="auto"/>
         <w:tblLook w:val="04A0" w:firstRow="1" w:lastRow="0" w:firstColumn="1" w:lastColumn="0" w:noHBand="0" w:noVBand="1"/>
       </w:tblPr>
@@ -3624,7 +3702,7 @@
           </w:tcPr>
           <w:p>
             <w:pPr>
-              <w:pStyle w:val="ListParagraph"/>
+              <w:pStyle w:val="aff8"/>
               <w:numPr>
                 <w:ilvl w:val="0"/>
                 <w:numId w:val="13"/>
@@ -3648,7 +3726,7 @@
           </w:p>
           <w:p>
             <w:pPr>
-              <w:pStyle w:val="ListParagraph"/>
+              <w:pStyle w:val="aff8"/>
               <w:numPr>
                 <w:ilvl w:val="0"/>
                 <w:numId w:val="13"/>
@@ -3672,7 +3750,7 @@
           </w:p>
           <w:p>
             <w:pPr>
-              <w:pStyle w:val="ListParagraph"/>
+              <w:pStyle w:val="aff8"/>
               <w:numPr>
                 <w:ilvl w:val="0"/>
                 <w:numId w:val="13"/>
@@ -3702,7 +3780,7 @@
           </w:p>
           <w:p>
             <w:pPr>
-              <w:pStyle w:val="ListParagraph"/>
+              <w:pStyle w:val="aff8"/>
               <w:numPr>
                 <w:ilvl w:val="0"/>
                 <w:numId w:val="13"/>
@@ -3720,7 +3798,7 @@
           </w:p>
           <w:p>
             <w:pPr>
-              <w:pStyle w:val="ListParagraph"/>
+              <w:pStyle w:val="aff8"/>
               <w:numPr>
                 <w:ilvl w:val="0"/>
                 <w:numId w:val="13"/>
@@ -3744,7 +3822,7 @@
           </w:p>
           <w:p>
             <w:pPr>
-              <w:pStyle w:val="ListParagraph"/>
+              <w:pStyle w:val="aff8"/>
               <w:numPr>
                 <w:ilvl w:val="0"/>
                 <w:numId w:val="13"/>
@@ -3762,7 +3840,7 @@
           </w:p>
           <w:p>
             <w:pPr>
-              <w:pStyle w:val="ListParagraph"/>
+              <w:pStyle w:val="aff8"/>
               <w:numPr>
                 <w:ilvl w:val="0"/>
                 <w:numId w:val="13"/>
@@ -3780,7 +3858,7 @@
           </w:p>
           <w:p>
             <w:pPr>
-              <w:pStyle w:val="ListParagraph"/>
+              <w:pStyle w:val="aff8"/>
               <w:numPr>
                 <w:ilvl w:val="0"/>
                 <w:numId w:val="13"/>
@@ -3798,7 +3876,7 @@
           </w:p>
           <w:p>
             <w:pPr>
-              <w:pStyle w:val="ListParagraph"/>
+              <w:pStyle w:val="aff8"/>
               <w:numPr>
                 <w:ilvl w:val="0"/>
                 <w:numId w:val="13"/>
@@ -3890,7 +3968,7 @@
     </w:p>
     <w:tbl>
       <w:tblPr>
-        <w:tblStyle w:val="TableGrid"/>
+        <w:tblStyle w:val="aff9"/>
         <w:tblW w:w="0" w:type="auto"/>
         <w:tblLook w:val="04A0" w:firstRow="1" w:lastRow="0" w:firstColumn="1" w:lastColumn="0" w:noHBand="0" w:noVBand="1"/>
       </w:tblPr>
@@ -4062,7 +4140,7 @@
           </w:tcPr>
           <w:p>
             <w:pPr>
-              <w:pStyle w:val="ListParagraph"/>
+              <w:pStyle w:val="aff8"/>
               <w:numPr>
                 <w:ilvl w:val="0"/>
                 <w:numId w:val="19"/>
@@ -4086,7 +4164,7 @@
           </w:p>
           <w:p>
             <w:pPr>
-              <w:pStyle w:val="ListParagraph"/>
+              <w:pStyle w:val="aff8"/>
               <w:numPr>
                 <w:ilvl w:val="0"/>
                 <w:numId w:val="19"/>
@@ -4104,7 +4182,7 @@
           </w:p>
           <w:p>
             <w:pPr>
-              <w:pStyle w:val="ListParagraph"/>
+              <w:pStyle w:val="aff8"/>
               <w:numPr>
                 <w:ilvl w:val="0"/>
                 <w:numId w:val="19"/>
@@ -4209,7 +4287,7 @@
     </w:p>
     <w:tbl>
       <w:tblPr>
-        <w:tblStyle w:val="TableGrid"/>
+        <w:tblStyle w:val="aff9"/>
         <w:tblW w:w="0" w:type="auto"/>
         <w:tblLook w:val="04A0" w:firstRow="1" w:lastRow="0" w:firstColumn="1" w:lastColumn="0" w:noHBand="0" w:noVBand="1"/>
       </w:tblPr>
@@ -4354,7 +4432,7 @@
           </w:tcPr>
           <w:p>
             <w:pPr>
-              <w:pStyle w:val="ListParagraph"/>
+              <w:pStyle w:val="aff8"/>
               <w:numPr>
                 <w:ilvl w:val="0"/>
                 <w:numId w:val="14"/>
@@ -4372,7 +4450,7 @@
           </w:p>
           <w:p>
             <w:pPr>
-              <w:pStyle w:val="ListParagraph"/>
+              <w:pStyle w:val="aff8"/>
               <w:numPr>
                 <w:ilvl w:val="0"/>
                 <w:numId w:val="14"/>
@@ -4390,7 +4468,7 @@
           </w:p>
           <w:p>
             <w:pPr>
-              <w:pStyle w:val="ListParagraph"/>
+              <w:pStyle w:val="aff8"/>
               <w:numPr>
                 <w:ilvl w:val="0"/>
                 <w:numId w:val="14"/>
@@ -4414,7 +4492,7 @@
           </w:p>
           <w:p>
             <w:pPr>
-              <w:pStyle w:val="ListParagraph"/>
+              <w:pStyle w:val="aff8"/>
               <w:numPr>
                 <w:ilvl w:val="0"/>
                 <w:numId w:val="14"/>
@@ -4432,7 +4510,7 @@
           </w:p>
           <w:p>
             <w:pPr>
-              <w:pStyle w:val="ListParagraph"/>
+              <w:pStyle w:val="aff8"/>
               <w:numPr>
                 <w:ilvl w:val="0"/>
                 <w:numId w:val="14"/>
@@ -4527,7 +4605,7 @@
     </w:p>
     <w:tbl>
       <w:tblPr>
-        <w:tblStyle w:val="TableGrid"/>
+        <w:tblStyle w:val="aff9"/>
         <w:tblW w:w="0" w:type="auto"/>
         <w:tblLook w:val="04A0" w:firstRow="1" w:lastRow="0" w:firstColumn="1" w:lastColumn="0" w:noHBand="0" w:noVBand="1"/>
       </w:tblPr>
@@ -4666,7 +4744,7 @@
           </w:tcPr>
           <w:p>
             <w:pPr>
-              <w:pStyle w:val="ListParagraph"/>
+              <w:pStyle w:val="aff8"/>
               <w:numPr>
                 <w:ilvl w:val="0"/>
                 <w:numId w:val="15"/>
@@ -4684,7 +4762,7 @@
           </w:p>
           <w:p>
             <w:pPr>
-              <w:pStyle w:val="ListParagraph"/>
+              <w:pStyle w:val="aff8"/>
               <w:numPr>
                 <w:ilvl w:val="0"/>
                 <w:numId w:val="15"/>
@@ -4702,7 +4780,7 @@
           </w:p>
           <w:p>
             <w:pPr>
-              <w:pStyle w:val="ListParagraph"/>
+              <w:pStyle w:val="aff8"/>
               <w:numPr>
                 <w:ilvl w:val="0"/>
                 <w:numId w:val="15"/>
@@ -4791,7 +4869,7 @@
     </w:p>
     <w:tbl>
       <w:tblPr>
-        <w:tblStyle w:val="TableGrid"/>
+        <w:tblStyle w:val="aff9"/>
         <w:tblW w:w="0" w:type="auto"/>
         <w:tblLook w:val="04A0" w:firstRow="1" w:lastRow="0" w:firstColumn="1" w:lastColumn="0" w:noHBand="0" w:noVBand="1"/>
       </w:tblPr>
@@ -4930,7 +5008,7 @@
           </w:tcPr>
           <w:p>
             <w:pPr>
-              <w:pStyle w:val="ListParagraph"/>
+              <w:pStyle w:val="aff8"/>
               <w:numPr>
                 <w:ilvl w:val="0"/>
                 <w:numId w:val="18"/>
@@ -4954,7 +5032,7 @@
           </w:p>
           <w:p>
             <w:pPr>
-              <w:pStyle w:val="ListParagraph"/>
+              <w:pStyle w:val="aff8"/>
               <w:numPr>
                 <w:ilvl w:val="0"/>
                 <w:numId w:val="18"/>
@@ -4972,7 +5050,7 @@
           </w:p>
           <w:p>
             <w:pPr>
-              <w:pStyle w:val="ListParagraph"/>
+              <w:pStyle w:val="aff8"/>
               <w:numPr>
                 <w:ilvl w:val="0"/>
                 <w:numId w:val="18"/>
@@ -4990,7 +5068,7 @@
           </w:p>
           <w:p>
             <w:pPr>
-              <w:pStyle w:val="ListParagraph"/>
+              <w:pStyle w:val="aff8"/>
               <w:numPr>
                 <w:ilvl w:val="0"/>
                 <w:numId w:val="18"/>
@@ -5123,7 +5201,7 @@
     </w:p>
     <w:tbl>
       <w:tblPr>
-        <w:tblStyle w:val="TableGrid"/>
+        <w:tblStyle w:val="aff9"/>
         <w:tblW w:w="0" w:type="auto"/>
         <w:tblLook w:val="04A0" w:firstRow="1" w:lastRow="0" w:firstColumn="1" w:lastColumn="0" w:noHBand="0" w:noVBand="1"/>
       </w:tblPr>
@@ -5216,14 +5294,12 @@
               </w:rPr>
               <w:t xml:space="preserve">planner plans and activates the </w:t>
             </w:r>
-            <w:proofErr w:type="spellStart"/>
-            <w:r>
-              <w:rPr>
-                <w:lang w:val="en-GB"/>
-              </w:rPr>
-              <w:t>nightmode</w:t>
-            </w:r>
-            <w:proofErr w:type="spellEnd"/>
+            <w:r>
+              <w:rPr>
+                <w:lang w:val="en-GB"/>
+              </w:rPr>
+              <w:t>night mode</w:t>
+            </w:r>
             <w:r>
               <w:rPr>
                 <w:lang w:val="en-GB"/>
@@ -5282,7 +5358,7 @@
           </w:tcPr>
           <w:p>
             <w:pPr>
-              <w:pStyle w:val="ListParagraph"/>
+              <w:pStyle w:val="aff8"/>
               <w:numPr>
                 <w:ilvl w:val="0"/>
                 <w:numId w:val="22"/>
@@ -5306,7 +5382,7 @@
           </w:p>
           <w:p>
             <w:pPr>
-              <w:pStyle w:val="ListParagraph"/>
+              <w:pStyle w:val="aff8"/>
               <w:numPr>
                 <w:ilvl w:val="0"/>
                 <w:numId w:val="22"/>
@@ -5330,7 +5406,7 @@
           </w:p>
           <w:p>
             <w:pPr>
-              <w:pStyle w:val="ListParagraph"/>
+              <w:pStyle w:val="aff8"/>
               <w:numPr>
                 <w:ilvl w:val="0"/>
                 <w:numId w:val="22"/>
@@ -5354,7 +5430,7 @@
           </w:p>
           <w:p>
             <w:pPr>
-              <w:pStyle w:val="ListParagraph"/>
+              <w:pStyle w:val="aff8"/>
               <w:numPr>
                 <w:ilvl w:val="0"/>
                 <w:numId w:val="22"/>
@@ -5372,7 +5448,7 @@
           </w:p>
           <w:p>
             <w:pPr>
-              <w:pStyle w:val="ListParagraph"/>
+              <w:pStyle w:val="aff8"/>
               <w:numPr>
                 <w:ilvl w:val="0"/>
                 <w:numId w:val="22"/>
@@ -5387,14 +5463,12 @@
               </w:rPr>
               <w:t xml:space="preserve">The planner activates the </w:t>
             </w:r>
-            <w:proofErr w:type="spellStart"/>
-            <w:r>
-              <w:rPr>
-                <w:lang w:val="en-GB"/>
-              </w:rPr>
-              <w:t>nightmode</w:t>
-            </w:r>
-            <w:proofErr w:type="spellEnd"/>
+            <w:r>
+              <w:rPr>
+                <w:lang w:val="en-GB"/>
+              </w:rPr>
+              <w:t>night mode</w:t>
+            </w:r>
             <w:r>
               <w:rPr>
                 <w:lang w:val="en-GB"/>
@@ -5404,7 +5478,7 @@
           </w:p>
           <w:p>
             <w:pPr>
-              <w:pStyle w:val="ListParagraph"/>
+              <w:pStyle w:val="aff8"/>
               <w:numPr>
                 <w:ilvl w:val="0"/>
                 <w:numId w:val="22"/>
@@ -5480,14 +5554,12 @@
                 <w:lang w:val="en-GB"/>
               </w:rPr>
             </w:pPr>
-            <w:proofErr w:type="spellStart"/>
-            <w:r>
-              <w:rPr>
-                <w:lang w:val="en-GB"/>
-              </w:rPr>
-              <w:t>Nightmode</w:t>
-            </w:r>
-            <w:proofErr w:type="spellEnd"/>
+            <w:r>
+              <w:rPr>
+                <w:lang w:val="en-GB"/>
+              </w:rPr>
+              <w:t>Night mode</w:t>
+            </w:r>
             <w:r>
               <w:rPr>
                 <w:lang w:val="en-GB"/>
@@ -5507,7 +5579,7 @@
     </w:p>
     <w:tbl>
       <w:tblPr>
-        <w:tblStyle w:val="TableGrid"/>
+        <w:tblStyle w:val="aff9"/>
         <w:tblW w:w="0" w:type="auto"/>
         <w:tblLook w:val="04A0" w:firstRow="1" w:lastRow="0" w:firstColumn="1" w:lastColumn="0" w:noHBand="0" w:noVBand="1"/>
       </w:tblPr>
@@ -5618,14 +5690,12 @@
               </w:rPr>
               <w:t xml:space="preserve">switches to the </w:t>
             </w:r>
-            <w:proofErr w:type="spellStart"/>
-            <w:r>
-              <w:rPr>
-                <w:lang w:val="en-GB"/>
-              </w:rPr>
-              <w:t>nightmode</w:t>
-            </w:r>
-            <w:proofErr w:type="spellEnd"/>
+            <w:r>
+              <w:rPr>
+                <w:lang w:val="en-GB"/>
+              </w:rPr>
+              <w:t>night mode</w:t>
+            </w:r>
             <w:r>
               <w:rPr>
                 <w:lang w:val="en-GB"/>
@@ -5704,7 +5774,7 @@
           </w:tcPr>
           <w:p>
             <w:pPr>
-              <w:pStyle w:val="ListParagraph"/>
+              <w:pStyle w:val="aff8"/>
               <w:numPr>
                 <w:ilvl w:val="0"/>
                 <w:numId w:val="23"/>
@@ -5725,14 +5795,12 @@
               </w:rPr>
               <w:t xml:space="preserve">time for the </w:t>
             </w:r>
-            <w:proofErr w:type="spellStart"/>
-            <w:r>
-              <w:rPr>
-                <w:lang w:val="en-GB"/>
-              </w:rPr>
-              <w:t>nightmode</w:t>
-            </w:r>
-            <w:proofErr w:type="spellEnd"/>
+            <w:r>
+              <w:rPr>
+                <w:lang w:val="en-GB"/>
+              </w:rPr>
+              <w:t>night mode</w:t>
+            </w:r>
             <w:r>
               <w:rPr>
                 <w:lang w:val="en-GB"/>
@@ -5748,7 +5816,7 @@
           </w:p>
           <w:p>
             <w:pPr>
-              <w:pStyle w:val="ListParagraph"/>
+              <w:pStyle w:val="aff8"/>
               <w:numPr>
                 <w:ilvl w:val="0"/>
                 <w:numId w:val="23"/>
@@ -5775,14 +5843,12 @@
               </w:rPr>
               <w:t xml:space="preserve">the traffic lights to switch to </w:t>
             </w:r>
-            <w:proofErr w:type="spellStart"/>
-            <w:r>
-              <w:rPr>
-                <w:lang w:val="en-GB"/>
-              </w:rPr>
-              <w:t>nightmode</w:t>
-            </w:r>
-            <w:proofErr w:type="spellEnd"/>
+            <w:r>
+              <w:rPr>
+                <w:lang w:val="en-GB"/>
+              </w:rPr>
+              <w:t>night mode</w:t>
+            </w:r>
             <w:r>
               <w:rPr>
                 <w:lang w:val="en-GB"/>
@@ -5792,7 +5858,7 @@
           </w:p>
           <w:p>
             <w:pPr>
-              <w:pStyle w:val="ListParagraph"/>
+              <w:pStyle w:val="aff8"/>
               <w:numPr>
                 <w:ilvl w:val="0"/>
                 <w:numId w:val="23"/>
@@ -5868,14 +5934,12 @@
               </w:rPr>
               <w:t xml:space="preserve">The </w:t>
             </w:r>
-            <w:proofErr w:type="spellStart"/>
-            <w:r>
-              <w:rPr>
-                <w:lang w:val="en-GB"/>
-              </w:rPr>
-              <w:t>nightmode</w:t>
-            </w:r>
-            <w:proofErr w:type="spellEnd"/>
+            <w:r>
+              <w:rPr>
+                <w:lang w:val="en-GB"/>
+              </w:rPr>
+              <w:t>night mode</w:t>
+            </w:r>
             <w:r>
               <w:rPr>
                 <w:lang w:val="en-GB"/>
@@ -5895,7 +5959,7 @@
     </w:p>
     <w:tbl>
       <w:tblPr>
-        <w:tblStyle w:val="TableGrid"/>
+        <w:tblStyle w:val="aff9"/>
         <w:tblW w:w="0" w:type="auto"/>
         <w:tblLook w:val="04A0" w:firstRow="1" w:lastRow="0" w:firstColumn="1" w:lastColumn="0" w:noHBand="0" w:noVBand="1"/>
       </w:tblPr>
@@ -6040,7 +6104,7 @@
           </w:tcPr>
           <w:p>
             <w:pPr>
-              <w:pStyle w:val="ListParagraph"/>
+              <w:pStyle w:val="aff8"/>
               <w:numPr>
                 <w:ilvl w:val="0"/>
                 <w:numId w:val="24"/>
@@ -6070,7 +6134,7 @@
           </w:p>
           <w:p>
             <w:pPr>
-              <w:pStyle w:val="ListParagraph"/>
+              <w:pStyle w:val="aff8"/>
               <w:numPr>
                 <w:ilvl w:val="0"/>
                 <w:numId w:val="24"/>
@@ -6089,7 +6153,7 @@
           </w:p>
           <w:p>
             <w:pPr>
-              <w:pStyle w:val="ListParagraph"/>
+              <w:pStyle w:val="aff8"/>
               <w:numPr>
                 <w:ilvl w:val="0"/>
                 <w:numId w:val="24"/>
@@ -6102,7 +6166,19 @@
               <w:rPr>
                 <w:lang w:val="en-GB"/>
               </w:rPr>
-              <w:t>The planner select a crossing</w:t>
+              <w:t xml:space="preserve">The planner </w:t>
+            </w:r>
+            <w:r>
+              <w:rPr>
+                <w:lang w:val="en-GB"/>
+              </w:rPr>
+              <w:t>selects</w:t>
+            </w:r>
+            <w:r>
+              <w:rPr>
+                <w:lang w:val="en-GB"/>
+              </w:rPr>
+              <w:t xml:space="preserve"> a crossing</w:t>
             </w:r>
             <w:r>
               <w:rPr>
@@ -6113,7 +6189,7 @@
           </w:p>
           <w:p>
             <w:pPr>
-              <w:pStyle w:val="ListParagraph"/>
+              <w:pStyle w:val="aff8"/>
               <w:numPr>
                 <w:ilvl w:val="0"/>
                 <w:numId w:val="24"/>
@@ -6217,7 +6293,7 @@
     </w:p>
     <w:tbl>
       <w:tblPr>
-        <w:tblStyle w:val="TableGrid"/>
+        <w:tblStyle w:val="aff9"/>
         <w:tblW w:w="0" w:type="auto"/>
         <w:tblLook w:val="04A0" w:firstRow="1" w:lastRow="0" w:firstColumn="1" w:lastColumn="0" w:noHBand="0" w:noVBand="1"/>
       </w:tblPr>
@@ -6356,7 +6432,7 @@
           </w:tcPr>
           <w:p>
             <w:pPr>
-              <w:pStyle w:val="ListParagraph"/>
+              <w:pStyle w:val="aff8"/>
               <w:numPr>
                 <w:ilvl w:val="0"/>
                 <w:numId w:val="25"/>
@@ -6380,7 +6456,7 @@
           </w:p>
           <w:p>
             <w:pPr>
-              <w:pStyle w:val="ListParagraph"/>
+              <w:pStyle w:val="aff8"/>
               <w:numPr>
                 <w:ilvl w:val="0"/>
                 <w:numId w:val="25"/>
@@ -6398,7 +6474,7 @@
           </w:p>
           <w:p>
             <w:pPr>
-              <w:pStyle w:val="ListParagraph"/>
+              <w:pStyle w:val="aff8"/>
               <w:numPr>
                 <w:ilvl w:val="0"/>
                 <w:numId w:val="25"/>
@@ -6411,12 +6487,24 @@
               <w:rPr>
                 <w:lang w:val="en-GB"/>
               </w:rPr>
-              <w:t>The planner selects an crossing and selects that he wants to delete the traffic lights.</w:t>
-            </w:r>
-          </w:p>
-          <w:p>
-            <w:pPr>
-              <w:pStyle w:val="ListParagraph"/>
+              <w:t xml:space="preserve">The planner selects </w:t>
+            </w:r>
+            <w:r>
+              <w:rPr>
+                <w:lang w:val="en-GB"/>
+              </w:rPr>
+              <w:t>a</w:t>
+            </w:r>
+            <w:r>
+              <w:rPr>
+                <w:lang w:val="en-GB"/>
+              </w:rPr>
+              <w:t xml:space="preserve"> crossing and selects that he wants to delete the traffic lights.</w:t>
+            </w:r>
+          </w:p>
+          <w:p>
+            <w:pPr>
+              <w:pStyle w:val="aff8"/>
               <w:numPr>
                 <w:ilvl w:val="0"/>
                 <w:numId w:val="25"/>
@@ -6440,7 +6528,7 @@
           </w:p>
           <w:p>
             <w:pPr>
-              <w:pStyle w:val="ListParagraph"/>
+              <w:pStyle w:val="aff8"/>
               <w:numPr>
                 <w:ilvl w:val="0"/>
                 <w:numId w:val="25"/>
@@ -6458,7 +6546,7 @@
           </w:p>
           <w:p>
             <w:pPr>
-              <w:pStyle w:val="ListParagraph"/>
+              <w:pStyle w:val="aff8"/>
               <w:numPr>
                 <w:ilvl w:val="0"/>
                 <w:numId w:val="25"/>
@@ -6547,7 +6635,7 @@
     </w:p>
     <w:tbl>
       <w:tblPr>
-        <w:tblStyle w:val="TableGrid"/>
+        <w:tblStyle w:val="aff9"/>
         <w:tblW w:w="0" w:type="auto"/>
         <w:tblLook w:val="04A0" w:firstRow="1" w:lastRow="0" w:firstColumn="1" w:lastColumn="0" w:noHBand="0" w:noVBand="1"/>
       </w:tblPr>
@@ -6686,7 +6774,7 @@
           </w:tcPr>
           <w:p>
             <w:pPr>
-              <w:pStyle w:val="ListParagraph"/>
+              <w:pStyle w:val="aff8"/>
               <w:numPr>
                 <w:ilvl w:val="0"/>
                 <w:numId w:val="26"/>
@@ -6710,7 +6798,7 @@
           </w:p>
           <w:p>
             <w:pPr>
-              <w:pStyle w:val="ListParagraph"/>
+              <w:pStyle w:val="aff8"/>
               <w:numPr>
                 <w:ilvl w:val="0"/>
                 <w:numId w:val="26"/>
@@ -6734,7 +6822,7 @@
           </w:p>
           <w:p>
             <w:pPr>
-              <w:pStyle w:val="ListParagraph"/>
+              <w:pStyle w:val="aff8"/>
               <w:numPr>
                 <w:ilvl w:val="0"/>
                 <w:numId w:val="26"/>
@@ -6752,7 +6840,7 @@
           </w:p>
           <w:p>
             <w:pPr>
-              <w:pStyle w:val="ListParagraph"/>
+              <w:pStyle w:val="aff8"/>
               <w:numPr>
                 <w:ilvl w:val="0"/>
                 <w:numId w:val="26"/>
@@ -6770,7 +6858,7 @@
           </w:p>
           <w:p>
             <w:pPr>
-              <w:pStyle w:val="ListParagraph"/>
+              <w:pStyle w:val="aff8"/>
               <w:numPr>
                 <w:ilvl w:val="0"/>
                 <w:numId w:val="26"/>
@@ -6783,7 +6871,19 @@
               <w:rPr>
                 <w:lang w:val="en-GB"/>
               </w:rPr>
-              <w:t xml:space="preserve">The systems saves </w:t>
+              <w:t xml:space="preserve">The systems </w:t>
+            </w:r>
+            <w:r>
+              <w:rPr>
+                <w:lang w:val="en-GB"/>
+              </w:rPr>
+              <w:t>save</w:t>
+            </w:r>
+            <w:r>
+              <w:rPr>
+                <w:lang w:val="en-GB"/>
+              </w:rPr>
+              <w:t xml:space="preserve"> </w:t>
             </w:r>
             <w:r>
               <w:rPr>
@@ -6794,7 +6894,7 @@
           </w:p>
           <w:p>
             <w:pPr>
-              <w:pStyle w:val="ListParagraph"/>
+              <w:pStyle w:val="aff8"/>
               <w:numPr>
                 <w:ilvl w:val="0"/>
                 <w:numId w:val="26"/>
@@ -6824,7 +6924,7 @@
           </w:p>
           <w:p>
             <w:pPr>
-              <w:pStyle w:val="ListParagraph"/>
+              <w:pStyle w:val="aff8"/>
               <w:numPr>
                 <w:ilvl w:val="0"/>
                 <w:numId w:val="26"/>
@@ -6913,7 +7013,7 @@
     </w:p>
     <w:tbl>
       <w:tblPr>
-        <w:tblStyle w:val="TableGrid"/>
+        <w:tblStyle w:val="aff9"/>
         <w:tblW w:w="0" w:type="auto"/>
         <w:tblLook w:val="04A0" w:firstRow="1" w:lastRow="0" w:firstColumn="1" w:lastColumn="0" w:noHBand="0" w:noVBand="1"/>
       </w:tblPr>
@@ -7058,7 +7158,7 @@
           </w:tcPr>
           <w:p>
             <w:pPr>
-              <w:pStyle w:val="ListParagraph"/>
+              <w:pStyle w:val="aff8"/>
               <w:numPr>
                 <w:ilvl w:val="0"/>
                 <w:numId w:val="27"/>
@@ -7082,7 +7182,7 @@
           </w:p>
           <w:p>
             <w:pPr>
-              <w:pStyle w:val="ListParagraph"/>
+              <w:pStyle w:val="aff8"/>
               <w:numPr>
                 <w:ilvl w:val="0"/>
                 <w:numId w:val="27"/>
@@ -7101,7 +7201,7 @@
           </w:p>
           <w:p>
             <w:pPr>
-              <w:pStyle w:val="ListParagraph"/>
+              <w:pStyle w:val="aff8"/>
               <w:numPr>
                 <w:ilvl w:val="0"/>
                 <w:numId w:val="27"/>
@@ -7119,7 +7219,7 @@
           </w:p>
           <w:p>
             <w:pPr>
-              <w:pStyle w:val="ListParagraph"/>
+              <w:pStyle w:val="aff8"/>
               <w:numPr>
                 <w:ilvl w:val="0"/>
                 <w:numId w:val="27"/>
@@ -7143,7 +7243,7 @@
           </w:p>
           <w:p>
             <w:pPr>
-              <w:pStyle w:val="ListParagraph"/>
+              <w:pStyle w:val="aff8"/>
               <w:numPr>
                 <w:ilvl w:val="0"/>
                 <w:numId w:val="27"/>
@@ -7287,7 +7387,7 @@
 <w:ftr xmlns:wpc="http://schemas.microsoft.com/office/word/2010/wordprocessingCanvas" xmlns:cx="http://schemas.microsoft.com/office/drawing/2014/chartex" xmlns:cx1="http://schemas.microsoft.com/office/drawing/2015/9/8/chartex" xmlns:cx2="http://schemas.microsoft.com/office/drawing/2015/10/21/chartex" xmlns:cx3="http://schemas.microsoft.com/office/drawing/2016/5/9/chartex" xmlns:cx4="http://schemas.microsoft.com/office/drawing/2016/5/10/chartex" xmlns:cx5="http://schemas.microsoft.com/office/drawing/2016/5/11/chartex" xmlns:cx6="http://schemas.microsoft.com/office/drawing/2016/5/12/chartex" xmlns:cx7="http://schemas.microsoft.com/office/drawing/2016/5/13/chartex" xmlns:cx8="http://schemas.microsoft.com/office/drawing/2016/5/14/chartex" xmlns:mc="http://schemas.openxmlformats.org/markup-compatibility/2006" xmlns:aink="http://schemas.microsoft.com/office/drawing/2016/ink" xmlns:am3d="http://schemas.microsoft.com/office/drawing/2017/model3d" xmlns:o="urn:schemas-microsoft-com:office:office" xmlns:r="http://schemas.openxmlformats.org/officeDocument/2006/relationships" xmlns:m="http://schemas.openxmlformats.org/officeDocument/2006/math" xmlns:v="urn:schemas-microsoft-com:vml" xmlns:wp14="http://schemas.microsoft.com/office/word/2010/wordprocessingDrawing" xmlns:wp="http://schemas.openxmlformats.org/drawingml/2006/wordprocessingDrawing" xmlns:w10="urn:schemas-microsoft-com:office:word" xmlns:w="http://schemas.openxmlformats.org/wordprocessingml/2006/main" xmlns:w14="http://schemas.microsoft.com/office/word/2010/wordml" xmlns:w15="http://schemas.microsoft.com/office/word/2012/wordml" xmlns:w16cex="http://schemas.microsoft.com/office/word/2018/wordml/cex" xmlns:w16cid="http://schemas.microsoft.com/office/word/2016/wordml/cid" xmlns:w16="http://schemas.microsoft.com/office/word/2018/wordml" xmlns:w16se="http://schemas.microsoft.com/office/word/2015/wordml/symex" xmlns:wpg="http://schemas.microsoft.com/office/word/2010/wordprocessingGroup" xmlns:wpi="http://schemas.microsoft.com/office/word/2010/wordprocessingInk" xmlns:wne="http://schemas.microsoft.com/office/word/2006/wordml" xmlns:wps="http://schemas.microsoft.com/office/word/2010/wordprocessingShape" mc:Ignorable="w14 w15 w16se w16cid w16 w16cex wp14">
   <w:p>
     <w:pPr>
-      <w:pStyle w:val="Footer"/>
+      <w:pStyle w:val="a9"/>
     </w:pPr>
     <w:r>
       <w:rPr>
@@ -7364,7 +7464,7 @@
     <w:lvl w:ilvl="0">
       <w:start w:val="1"/>
       <w:numFmt w:val="decimal"/>
-      <w:pStyle w:val="ListNumber"/>
+      <w:pStyle w:val="a"/>
       <w:lvlText w:val="%1."/>
       <w:lvlJc w:val="left"/>
       <w:pPr>
@@ -7382,7 +7482,7 @@
     <w:lvl w:ilvl="0">
       <w:start w:val="1"/>
       <w:numFmt w:val="bullet"/>
-      <w:pStyle w:val="ListBullet"/>
+      <w:pStyle w:val="a0"/>
       <w:lvlText w:val="−"/>
       <w:lvlJc w:val="left"/>
       <w:pPr>
@@ -10524,16 +10624,16 @@
     <w:lsdException w:name="Unresolved Mention" w:semiHidden="1" w:unhideWhenUsed="1"/>
     <w:lsdException w:name="Smart Link" w:semiHidden="1" w:unhideWhenUsed="1"/>
   </w:latentStyles>
-  <w:style w:type="paragraph" w:default="1" w:styleId="Normal">
+  <w:style w:type="paragraph" w:default="1" w:styleId="a1">
     <w:name w:val="Normal"/>
     <w:qFormat/>
     <w:rsid w:val="00333D0D"/>
   </w:style>
-  <w:style w:type="paragraph" w:styleId="Heading1">
+  <w:style w:type="paragraph" w:styleId="1">
     <w:name w:val="heading 1"/>
-    <w:basedOn w:val="Normal"/>
-    <w:next w:val="Normal"/>
-    <w:link w:val="Heading1Char"/>
+    <w:basedOn w:val="a1"/>
+    <w:next w:val="a1"/>
+    <w:link w:val="10"/>
     <w:uiPriority w:val="9"/>
     <w:qFormat/>
     <w:rsid w:val="00333D0D"/>
@@ -10550,11 +10650,11 @@
       <w:sz w:val="32"/>
     </w:rPr>
   </w:style>
-  <w:style w:type="paragraph" w:styleId="Heading2">
+  <w:style w:type="paragraph" w:styleId="2">
     <w:name w:val="heading 2"/>
-    <w:basedOn w:val="Normal"/>
-    <w:next w:val="Normal"/>
-    <w:link w:val="Heading2Char"/>
+    <w:basedOn w:val="a1"/>
+    <w:next w:val="a1"/>
+    <w:link w:val="20"/>
     <w:uiPriority w:val="9"/>
     <w:unhideWhenUsed/>
     <w:qFormat/>
@@ -10573,11 +10673,11 @@
       <w:sz w:val="24"/>
     </w:rPr>
   </w:style>
-  <w:style w:type="paragraph" w:styleId="Heading3">
+  <w:style w:type="paragraph" w:styleId="3">
     <w:name w:val="heading 3"/>
-    <w:basedOn w:val="Normal"/>
-    <w:next w:val="Normal"/>
-    <w:link w:val="Heading3Char"/>
+    <w:basedOn w:val="a1"/>
+    <w:next w:val="a1"/>
+    <w:link w:val="30"/>
     <w:uiPriority w:val="9"/>
     <w:unhideWhenUsed/>
     <w:qFormat/>
@@ -10595,11 +10695,11 @@
       <w:szCs w:val="24"/>
     </w:rPr>
   </w:style>
-  <w:style w:type="paragraph" w:styleId="Heading4">
+  <w:style w:type="paragraph" w:styleId="4">
     <w:name w:val="heading 4"/>
-    <w:basedOn w:val="Normal"/>
-    <w:next w:val="Normal"/>
-    <w:link w:val="Heading4Char"/>
+    <w:basedOn w:val="a1"/>
+    <w:next w:val="a1"/>
+    <w:link w:val="40"/>
     <w:uiPriority w:val="9"/>
     <w:unhideWhenUsed/>
     <w:qFormat/>
@@ -10617,11 +10717,11 @@
       <w:color w:val="007789" w:themeColor="accent1" w:themeShade="BF"/>
     </w:rPr>
   </w:style>
-  <w:style w:type="paragraph" w:styleId="Heading5">
+  <w:style w:type="paragraph" w:styleId="5">
     <w:name w:val="heading 5"/>
-    <w:basedOn w:val="Normal"/>
-    <w:next w:val="Normal"/>
-    <w:link w:val="Heading5Char"/>
+    <w:basedOn w:val="a1"/>
+    <w:next w:val="a1"/>
+    <w:link w:val="50"/>
     <w:uiPriority w:val="9"/>
     <w:unhideWhenUsed/>
     <w:qFormat/>
@@ -10637,11 +10737,11 @@
       <w:color w:val="007789" w:themeColor="accent1" w:themeShade="BF"/>
     </w:rPr>
   </w:style>
-  <w:style w:type="paragraph" w:styleId="Heading6">
+  <w:style w:type="paragraph" w:styleId="6">
     <w:name w:val="heading 6"/>
-    <w:basedOn w:val="Normal"/>
-    <w:next w:val="Normal"/>
-    <w:link w:val="Heading6Char"/>
+    <w:basedOn w:val="a1"/>
+    <w:next w:val="a1"/>
+    <w:link w:val="60"/>
     <w:uiPriority w:val="9"/>
     <w:semiHidden/>
     <w:unhideWhenUsed/>
@@ -10658,11 +10758,11 @@
       <w:color w:val="004F5B" w:themeColor="accent1" w:themeShade="7F"/>
     </w:rPr>
   </w:style>
-  <w:style w:type="paragraph" w:styleId="Heading7">
+  <w:style w:type="paragraph" w:styleId="7">
     <w:name w:val="heading 7"/>
-    <w:basedOn w:val="Normal"/>
-    <w:next w:val="Normal"/>
-    <w:link w:val="Heading7Char"/>
+    <w:basedOn w:val="a1"/>
+    <w:next w:val="a1"/>
+    <w:link w:val="70"/>
     <w:uiPriority w:val="9"/>
     <w:semiHidden/>
     <w:unhideWhenUsed/>
@@ -10681,11 +10781,11 @@
       <w:color w:val="004F5B" w:themeColor="accent1" w:themeShade="7F"/>
     </w:rPr>
   </w:style>
-  <w:style w:type="paragraph" w:styleId="Heading8">
+  <w:style w:type="paragraph" w:styleId="8">
     <w:name w:val="heading 8"/>
-    <w:basedOn w:val="Normal"/>
-    <w:next w:val="Normal"/>
-    <w:link w:val="Heading8Char"/>
+    <w:basedOn w:val="a1"/>
+    <w:next w:val="a1"/>
+    <w:link w:val="80"/>
     <w:uiPriority w:val="9"/>
     <w:semiHidden/>
     <w:unhideWhenUsed/>
@@ -10703,11 +10803,11 @@
       <w:szCs w:val="21"/>
     </w:rPr>
   </w:style>
-  <w:style w:type="paragraph" w:styleId="Heading9">
+  <w:style w:type="paragraph" w:styleId="9">
     <w:name w:val="heading 9"/>
-    <w:basedOn w:val="Normal"/>
-    <w:next w:val="Normal"/>
-    <w:link w:val="Heading9Char"/>
+    <w:basedOn w:val="a1"/>
+    <w:next w:val="a1"/>
+    <w:link w:val="90"/>
     <w:uiPriority w:val="9"/>
     <w:semiHidden/>
     <w:unhideWhenUsed/>
@@ -10727,13 +10827,13 @@
       <w:szCs w:val="21"/>
     </w:rPr>
   </w:style>
-  <w:style w:type="character" w:default="1" w:styleId="DefaultParagraphFont">
+  <w:style w:type="character" w:default="1" w:styleId="a2">
     <w:name w:val="Default Paragraph Font"/>
     <w:uiPriority w:val="1"/>
     <w:semiHidden/>
     <w:unhideWhenUsed/>
   </w:style>
-  <w:style w:type="table" w:default="1" w:styleId="TableNormal">
+  <w:style w:type="table" w:default="1" w:styleId="a3">
     <w:name w:val="Normal Table"/>
     <w:uiPriority w:val="99"/>
     <w:semiHidden/>
@@ -10748,16 +10848,16 @@
       </w:tblCellMar>
     </w:tblPr>
   </w:style>
-  <w:style w:type="numbering" w:default="1" w:styleId="NoList">
+  <w:style w:type="numbering" w:default="1" w:styleId="a4">
     <w:name w:val="No List"/>
     <w:uiPriority w:val="99"/>
     <w:semiHidden/>
     <w:unhideWhenUsed/>
   </w:style>
-  <w:style w:type="character" w:customStyle="1" w:styleId="Heading1Char">
-    <w:name w:val="Heading 1 Char"/>
-    <w:basedOn w:val="DefaultParagraphFont"/>
-    <w:link w:val="Heading1"/>
+  <w:style w:type="character" w:customStyle="1" w:styleId="10">
+    <w:name w:val="Заглавие 1 Знак"/>
+    <w:basedOn w:val="a2"/>
+    <w:link w:val="1"/>
     <w:uiPriority w:val="9"/>
     <w:rsid w:val="00333D0D"/>
     <w:rPr>
@@ -10766,10 +10866,10 @@
       <w:sz w:val="32"/>
     </w:rPr>
   </w:style>
-  <w:style w:type="character" w:customStyle="1" w:styleId="Heading2Char">
-    <w:name w:val="Heading 2 Char"/>
-    <w:basedOn w:val="DefaultParagraphFont"/>
-    <w:link w:val="Heading2"/>
+  <w:style w:type="character" w:customStyle="1" w:styleId="20">
+    <w:name w:val="Заглавие 2 Знак"/>
+    <w:basedOn w:val="a2"/>
+    <w:link w:val="2"/>
     <w:uiPriority w:val="9"/>
     <w:rsid w:val="00333D0D"/>
     <w:rPr>
@@ -10781,7 +10881,7 @@
   </w:style>
   <w:style w:type="paragraph" w:customStyle="1" w:styleId="Kontaktinfos">
     <w:name w:val="Kontaktinfos"/>
-    <w:basedOn w:val="Normal"/>
+    <w:basedOn w:val="a1"/>
     <w:uiPriority w:val="4"/>
     <w:qFormat/>
     <w:rsid w:val="00C6554A"/>
@@ -10790,9 +10890,9 @@
       <w:jc w:val="center"/>
     </w:pPr>
   </w:style>
-  <w:style w:type="paragraph" w:styleId="ListBullet">
+  <w:style w:type="paragraph" w:styleId="a0">
     <w:name w:val="List Bullet"/>
-    <w:basedOn w:val="Normal"/>
+    <w:basedOn w:val="a1"/>
     <w:uiPriority w:val="10"/>
     <w:unhideWhenUsed/>
     <w:qFormat/>
@@ -10803,10 +10903,10 @@
       </w:numPr>
     </w:pPr>
   </w:style>
-  <w:style w:type="paragraph" w:styleId="Title">
+  <w:style w:type="paragraph" w:styleId="a5">
     <w:name w:val="Title"/>
-    <w:basedOn w:val="Normal"/>
-    <w:link w:val="TitleChar"/>
+    <w:basedOn w:val="a1"/>
+    <w:link w:val="a6"/>
     <w:uiPriority w:val="2"/>
     <w:unhideWhenUsed/>
     <w:qFormat/>
@@ -10823,10 +10923,10 @@
       <w:sz w:val="60"/>
     </w:rPr>
   </w:style>
-  <w:style w:type="character" w:customStyle="1" w:styleId="TitleChar">
-    <w:name w:val="Title Char"/>
-    <w:basedOn w:val="DefaultParagraphFont"/>
-    <w:link w:val="Title"/>
+  <w:style w:type="character" w:customStyle="1" w:styleId="a6">
+    <w:name w:val="Заглавие Знак"/>
+    <w:basedOn w:val="a2"/>
+    <w:link w:val="a5"/>
     <w:uiPriority w:val="2"/>
     <w:rsid w:val="00333D0D"/>
     <w:rPr>
@@ -10836,10 +10936,10 @@
       <w:sz w:val="60"/>
     </w:rPr>
   </w:style>
-  <w:style w:type="paragraph" w:styleId="Subtitle">
+  <w:style w:type="paragraph" w:styleId="a7">
     <w:name w:val="Subtitle"/>
-    <w:basedOn w:val="Normal"/>
-    <w:link w:val="SubtitleChar"/>
+    <w:basedOn w:val="a1"/>
+    <w:link w:val="a8"/>
     <w:uiPriority w:val="3"/>
     <w:unhideWhenUsed/>
     <w:qFormat/>
@@ -10858,10 +10958,10 @@
       <w:sz w:val="26"/>
     </w:rPr>
   </w:style>
-  <w:style w:type="character" w:customStyle="1" w:styleId="SubtitleChar">
-    <w:name w:val="Subtitle Char"/>
-    <w:basedOn w:val="DefaultParagraphFont"/>
-    <w:link w:val="Subtitle"/>
+  <w:style w:type="character" w:customStyle="1" w:styleId="a8">
+    <w:name w:val="Подзаглавие Знак"/>
+    <w:basedOn w:val="a2"/>
+    <w:link w:val="a7"/>
     <w:uiPriority w:val="3"/>
     <w:rsid w:val="00333D0D"/>
     <w:rPr>
@@ -10870,10 +10970,10 @@
       <w:sz w:val="26"/>
     </w:rPr>
   </w:style>
-  <w:style w:type="paragraph" w:styleId="Footer">
+  <w:style w:type="paragraph" w:styleId="a9">
     <w:name w:val="footer"/>
-    <w:basedOn w:val="Normal"/>
-    <w:link w:val="FooterChar"/>
+    <w:basedOn w:val="a1"/>
+    <w:link w:val="aa"/>
     <w:uiPriority w:val="99"/>
     <w:unhideWhenUsed/>
     <w:rsid w:val="00C6554A"/>
@@ -10885,10 +10985,10 @@
       <w:caps/>
     </w:rPr>
   </w:style>
-  <w:style w:type="character" w:customStyle="1" w:styleId="FooterChar">
-    <w:name w:val="Footer Char"/>
-    <w:basedOn w:val="DefaultParagraphFont"/>
-    <w:link w:val="Footer"/>
+  <w:style w:type="character" w:customStyle="1" w:styleId="aa">
+    <w:name w:val="Долен колонтитул Знак"/>
+    <w:basedOn w:val="a2"/>
+    <w:link w:val="a9"/>
     <w:uiPriority w:val="99"/>
     <w:rsid w:val="00C6554A"/>
     <w:rPr>
@@ -10897,7 +10997,7 @@
   </w:style>
   <w:style w:type="paragraph" w:customStyle="1" w:styleId="Foto">
     <w:name w:val="Foto"/>
-    <w:basedOn w:val="Normal"/>
+    <w:basedOn w:val="a1"/>
     <w:uiPriority w:val="1"/>
     <w:qFormat/>
     <w:rsid w:val="00C6554A"/>
@@ -10906,10 +11006,10 @@
       <w:jc w:val="center"/>
     </w:pPr>
   </w:style>
-  <w:style w:type="paragraph" w:styleId="Header">
+  <w:style w:type="paragraph" w:styleId="ab">
     <w:name w:val="header"/>
-    <w:basedOn w:val="Normal"/>
-    <w:link w:val="HeaderChar"/>
+    <w:basedOn w:val="a1"/>
+    <w:link w:val="ac"/>
     <w:uiPriority w:val="99"/>
     <w:unhideWhenUsed/>
     <w:rsid w:val="00C6554A"/>
@@ -10917,10 +11017,10 @@
       <w:spacing w:before="0" w:after="0" w:line="240" w:lineRule="auto"/>
     </w:pPr>
   </w:style>
-  <w:style w:type="character" w:customStyle="1" w:styleId="HeaderChar">
-    <w:name w:val="Header Char"/>
-    <w:basedOn w:val="DefaultParagraphFont"/>
-    <w:link w:val="Header"/>
+  <w:style w:type="character" w:customStyle="1" w:styleId="ac">
+    <w:name w:val="Горен колонтитул Знак"/>
+    <w:basedOn w:val="a2"/>
+    <w:link w:val="ab"/>
     <w:uiPriority w:val="99"/>
     <w:rsid w:val="00C6554A"/>
     <w:rPr>
@@ -10930,9 +11030,9 @@
       <w:lang w:eastAsia="ja-JP"/>
     </w:rPr>
   </w:style>
-  <w:style w:type="paragraph" w:styleId="ListNumber">
+  <w:style w:type="paragraph" w:styleId="a">
     <w:name w:val="List Number"/>
-    <w:basedOn w:val="Normal"/>
+    <w:basedOn w:val="a1"/>
     <w:uiPriority w:val="11"/>
     <w:unhideWhenUsed/>
     <w:qFormat/>
@@ -10944,10 +11044,10 @@
       <w:contextualSpacing/>
     </w:pPr>
   </w:style>
-  <w:style w:type="character" w:customStyle="1" w:styleId="Heading3Char">
-    <w:name w:val="Heading 3 Char"/>
-    <w:basedOn w:val="DefaultParagraphFont"/>
-    <w:link w:val="Heading3"/>
+  <w:style w:type="character" w:customStyle="1" w:styleId="30">
+    <w:name w:val="Заглавие 3 Знак"/>
+    <w:basedOn w:val="a2"/>
+    <w:link w:val="3"/>
     <w:uiPriority w:val="9"/>
     <w:rsid w:val="00C6554A"/>
     <w:rPr>
@@ -10957,10 +11057,10 @@
       <w:szCs w:val="24"/>
     </w:rPr>
   </w:style>
-  <w:style w:type="character" w:customStyle="1" w:styleId="Heading8Char">
-    <w:name w:val="Heading 8 Char"/>
-    <w:basedOn w:val="DefaultParagraphFont"/>
-    <w:link w:val="Heading8"/>
+  <w:style w:type="character" w:customStyle="1" w:styleId="80">
+    <w:name w:val="Заглавие 8 Знак"/>
+    <w:basedOn w:val="a2"/>
+    <w:link w:val="8"/>
     <w:uiPriority w:val="9"/>
     <w:semiHidden/>
     <w:rsid w:val="00C6554A"/>
@@ -10970,10 +11070,10 @@
       <w:szCs w:val="21"/>
     </w:rPr>
   </w:style>
-  <w:style w:type="character" w:customStyle="1" w:styleId="Heading9Char">
-    <w:name w:val="Heading 9 Char"/>
-    <w:basedOn w:val="DefaultParagraphFont"/>
-    <w:link w:val="Heading9"/>
+  <w:style w:type="character" w:customStyle="1" w:styleId="90">
+    <w:name w:val="Заглавие 9 Знак"/>
+    <w:basedOn w:val="a2"/>
+    <w:link w:val="9"/>
     <w:uiPriority w:val="9"/>
     <w:semiHidden/>
     <w:rsid w:val="00C6554A"/>
@@ -10985,9 +11085,9 @@
       <w:szCs w:val="21"/>
     </w:rPr>
   </w:style>
-  <w:style w:type="character" w:styleId="IntenseEmphasis">
+  <w:style w:type="character" w:styleId="ad">
     <w:name w:val="Intense Emphasis"/>
-    <w:basedOn w:val="DefaultParagraphFont"/>
+    <w:basedOn w:val="a2"/>
     <w:uiPriority w:val="21"/>
     <w:semiHidden/>
     <w:unhideWhenUsed/>
@@ -10999,11 +11099,11 @@
       <w:color w:val="007789" w:themeColor="accent1" w:themeShade="BF"/>
     </w:rPr>
   </w:style>
-  <w:style w:type="paragraph" w:styleId="IntenseQuote">
+  <w:style w:type="paragraph" w:styleId="ae">
     <w:name w:val="Intense Quote"/>
-    <w:basedOn w:val="Normal"/>
-    <w:next w:val="Normal"/>
-    <w:link w:val="IntenseQuoteChar"/>
+    <w:basedOn w:val="a1"/>
+    <w:next w:val="a1"/>
+    <w:link w:val="af"/>
     <w:uiPriority w:val="30"/>
     <w:semiHidden/>
     <w:unhideWhenUsed/>
@@ -11024,10 +11124,10 @@
       <w:color w:val="007789" w:themeColor="accent1" w:themeShade="BF"/>
     </w:rPr>
   </w:style>
-  <w:style w:type="character" w:customStyle="1" w:styleId="IntenseQuoteChar">
-    <w:name w:val="Intense Quote Char"/>
-    <w:basedOn w:val="DefaultParagraphFont"/>
-    <w:link w:val="IntenseQuote"/>
+  <w:style w:type="character" w:customStyle="1" w:styleId="af">
+    <w:name w:val="Интензивно цитиране Знак"/>
+    <w:basedOn w:val="a2"/>
+    <w:link w:val="ae"/>
     <w:uiPriority w:val="30"/>
     <w:semiHidden/>
     <w:rsid w:val="00C6554A"/>
@@ -11037,9 +11137,9 @@
       <w:color w:val="007789" w:themeColor="accent1" w:themeShade="BF"/>
     </w:rPr>
   </w:style>
-  <w:style w:type="character" w:styleId="IntenseReference">
+  <w:style w:type="character" w:styleId="af0">
     <w:name w:val="Intense Reference"/>
-    <w:basedOn w:val="DefaultParagraphFont"/>
+    <w:basedOn w:val="a2"/>
     <w:uiPriority w:val="32"/>
     <w:semiHidden/>
     <w:unhideWhenUsed/>
@@ -11054,10 +11154,10 @@
       <w:spacing w:val="5"/>
     </w:rPr>
   </w:style>
-  <w:style w:type="paragraph" w:styleId="Caption">
+  <w:style w:type="paragraph" w:styleId="af1">
     <w:name w:val="caption"/>
-    <w:basedOn w:val="Normal"/>
-    <w:next w:val="Normal"/>
+    <w:basedOn w:val="a1"/>
+    <w:next w:val="a1"/>
     <w:uiPriority w:val="35"/>
     <w:semiHidden/>
     <w:unhideWhenUsed/>
@@ -11073,10 +11173,10 @@
       <w:szCs w:val="18"/>
     </w:rPr>
   </w:style>
-  <w:style w:type="paragraph" w:styleId="BalloonText">
+  <w:style w:type="paragraph" w:styleId="af2">
     <w:name w:val="Balloon Text"/>
-    <w:basedOn w:val="Normal"/>
-    <w:link w:val="BalloonTextChar"/>
+    <w:basedOn w:val="a1"/>
+    <w:link w:val="af3"/>
     <w:uiPriority w:val="99"/>
     <w:semiHidden/>
     <w:unhideWhenUsed/>
@@ -11089,10 +11189,10 @@
       <w:szCs w:val="18"/>
     </w:rPr>
   </w:style>
-  <w:style w:type="character" w:customStyle="1" w:styleId="BalloonTextChar">
-    <w:name w:val="Balloon Text Char"/>
-    <w:basedOn w:val="DefaultParagraphFont"/>
-    <w:link w:val="BalloonText"/>
+  <w:style w:type="character" w:customStyle="1" w:styleId="af3">
+    <w:name w:val="Изнесен текст Знак"/>
+    <w:basedOn w:val="a2"/>
+    <w:link w:val="af2"/>
     <w:uiPriority w:val="99"/>
     <w:semiHidden/>
     <w:rsid w:val="00C6554A"/>
@@ -11101,9 +11201,9 @@
       <w:szCs w:val="18"/>
     </w:rPr>
   </w:style>
-  <w:style w:type="paragraph" w:styleId="BlockText">
+  <w:style w:type="paragraph" w:styleId="af4">
     <w:name w:val="Block Text"/>
-    <w:basedOn w:val="Normal"/>
+    <w:basedOn w:val="a1"/>
     <w:uiPriority w:val="99"/>
     <w:semiHidden/>
     <w:unhideWhenUsed/>
@@ -11124,10 +11224,10 @@
       <w:color w:val="007789" w:themeColor="accent1" w:themeShade="BF"/>
     </w:rPr>
   </w:style>
-  <w:style w:type="paragraph" w:styleId="BodyText3">
+  <w:style w:type="paragraph" w:styleId="31">
     <w:name w:val="Body Text 3"/>
-    <w:basedOn w:val="Normal"/>
-    <w:link w:val="BodyText3Char"/>
+    <w:basedOn w:val="a1"/>
+    <w:link w:val="32"/>
     <w:uiPriority w:val="99"/>
     <w:semiHidden/>
     <w:unhideWhenUsed/>
@@ -11139,10 +11239,10 @@
       <w:szCs w:val="16"/>
     </w:rPr>
   </w:style>
-  <w:style w:type="character" w:customStyle="1" w:styleId="BodyText3Char">
-    <w:name w:val="Body Text 3 Char"/>
-    <w:basedOn w:val="DefaultParagraphFont"/>
-    <w:link w:val="BodyText3"/>
+  <w:style w:type="character" w:customStyle="1" w:styleId="32">
+    <w:name w:val="Основен текст 3 Знак"/>
+    <w:basedOn w:val="a2"/>
+    <w:link w:val="31"/>
     <w:uiPriority w:val="99"/>
     <w:semiHidden/>
     <w:rsid w:val="00C6554A"/>
@@ -11150,10 +11250,10 @@
       <w:szCs w:val="16"/>
     </w:rPr>
   </w:style>
-  <w:style w:type="paragraph" w:styleId="BodyTextIndent3">
+  <w:style w:type="paragraph" w:styleId="33">
     <w:name w:val="Body Text Indent 3"/>
-    <w:basedOn w:val="Normal"/>
-    <w:link w:val="BodyTextIndent3Char"/>
+    <w:basedOn w:val="a1"/>
+    <w:link w:val="34"/>
     <w:uiPriority w:val="99"/>
     <w:semiHidden/>
     <w:unhideWhenUsed/>
@@ -11166,10 +11266,10 @@
       <w:szCs w:val="16"/>
     </w:rPr>
   </w:style>
-  <w:style w:type="character" w:customStyle="1" w:styleId="BodyTextIndent3Char">
-    <w:name w:val="Body Text Indent 3 Char"/>
-    <w:basedOn w:val="DefaultParagraphFont"/>
-    <w:link w:val="BodyTextIndent3"/>
+  <w:style w:type="character" w:customStyle="1" w:styleId="34">
+    <w:name w:val="Основен текст с отстъп 3 Знак"/>
+    <w:basedOn w:val="a2"/>
+    <w:link w:val="33"/>
     <w:uiPriority w:val="99"/>
     <w:semiHidden/>
     <w:rsid w:val="00C6554A"/>
@@ -11177,9 +11277,9 @@
       <w:szCs w:val="16"/>
     </w:rPr>
   </w:style>
-  <w:style w:type="character" w:styleId="CommentReference">
+  <w:style w:type="character" w:styleId="af5">
     <w:name w:val="annotation reference"/>
-    <w:basedOn w:val="DefaultParagraphFont"/>
+    <w:basedOn w:val="a2"/>
     <w:uiPriority w:val="99"/>
     <w:semiHidden/>
     <w:unhideWhenUsed/>
@@ -11189,10 +11289,10 @@
       <w:szCs w:val="16"/>
     </w:rPr>
   </w:style>
-  <w:style w:type="paragraph" w:styleId="CommentText">
+  <w:style w:type="paragraph" w:styleId="af6">
     <w:name w:val="annotation text"/>
-    <w:basedOn w:val="Normal"/>
-    <w:link w:val="CommentTextChar"/>
+    <w:basedOn w:val="a1"/>
+    <w:link w:val="af7"/>
     <w:uiPriority w:val="99"/>
     <w:semiHidden/>
     <w:unhideWhenUsed/>
@@ -11204,10 +11304,10 @@
       <w:szCs w:val="20"/>
     </w:rPr>
   </w:style>
-  <w:style w:type="character" w:customStyle="1" w:styleId="CommentTextChar">
-    <w:name w:val="Comment Text Char"/>
-    <w:basedOn w:val="DefaultParagraphFont"/>
-    <w:link w:val="CommentText"/>
+  <w:style w:type="character" w:customStyle="1" w:styleId="af7">
+    <w:name w:val="Текст на коментар Знак"/>
+    <w:basedOn w:val="a2"/>
+    <w:link w:val="af6"/>
     <w:uiPriority w:val="99"/>
     <w:semiHidden/>
     <w:rsid w:val="00C6554A"/>
@@ -11215,11 +11315,11 @@
       <w:szCs w:val="20"/>
     </w:rPr>
   </w:style>
-  <w:style w:type="paragraph" w:styleId="CommentSubject">
+  <w:style w:type="paragraph" w:styleId="af8">
     <w:name w:val="annotation subject"/>
-    <w:basedOn w:val="CommentText"/>
-    <w:next w:val="CommentText"/>
-    <w:link w:val="CommentSubjectChar"/>
+    <w:basedOn w:val="af6"/>
+    <w:next w:val="af6"/>
+    <w:link w:val="af9"/>
     <w:uiPriority w:val="99"/>
     <w:semiHidden/>
     <w:unhideWhenUsed/>
@@ -11229,10 +11329,10 @@
       <w:bCs/>
     </w:rPr>
   </w:style>
-  <w:style w:type="character" w:customStyle="1" w:styleId="CommentSubjectChar">
-    <w:name w:val="Comment Subject Char"/>
-    <w:basedOn w:val="CommentTextChar"/>
-    <w:link w:val="CommentSubject"/>
+  <w:style w:type="character" w:customStyle="1" w:styleId="af9">
+    <w:name w:val="Предмет на коментар Знак"/>
+    <w:basedOn w:val="af7"/>
+    <w:link w:val="af8"/>
     <w:uiPriority w:val="99"/>
     <w:semiHidden/>
     <w:rsid w:val="00C6554A"/>
@@ -11242,10 +11342,10 @@
       <w:szCs w:val="20"/>
     </w:rPr>
   </w:style>
-  <w:style w:type="paragraph" w:styleId="DocumentMap">
+  <w:style w:type="paragraph" w:styleId="afa">
     <w:name w:val="Document Map"/>
-    <w:basedOn w:val="Normal"/>
-    <w:link w:val="DocumentMapChar"/>
+    <w:basedOn w:val="a1"/>
+    <w:link w:val="afb"/>
     <w:uiPriority w:val="99"/>
     <w:semiHidden/>
     <w:unhideWhenUsed/>
@@ -11258,10 +11358,10 @@
       <w:szCs w:val="16"/>
     </w:rPr>
   </w:style>
-  <w:style w:type="character" w:customStyle="1" w:styleId="DocumentMapChar">
-    <w:name w:val="Document Map Char"/>
-    <w:basedOn w:val="DefaultParagraphFont"/>
-    <w:link w:val="DocumentMap"/>
+  <w:style w:type="character" w:customStyle="1" w:styleId="afb">
+    <w:name w:val="План на документа Знак"/>
+    <w:basedOn w:val="a2"/>
+    <w:link w:val="afa"/>
     <w:uiPriority w:val="99"/>
     <w:semiHidden/>
     <w:rsid w:val="00C6554A"/>
@@ -11270,10 +11370,10 @@
       <w:szCs w:val="16"/>
     </w:rPr>
   </w:style>
-  <w:style w:type="paragraph" w:styleId="EndnoteText">
+  <w:style w:type="paragraph" w:styleId="afc">
     <w:name w:val="endnote text"/>
-    <w:basedOn w:val="Normal"/>
-    <w:link w:val="EndnoteTextChar"/>
+    <w:basedOn w:val="a1"/>
+    <w:link w:val="afd"/>
     <w:uiPriority w:val="99"/>
     <w:semiHidden/>
     <w:unhideWhenUsed/>
@@ -11285,10 +11385,10 @@
       <w:szCs w:val="20"/>
     </w:rPr>
   </w:style>
-  <w:style w:type="character" w:customStyle="1" w:styleId="EndnoteTextChar">
-    <w:name w:val="Endnote Text Char"/>
-    <w:basedOn w:val="DefaultParagraphFont"/>
-    <w:link w:val="EndnoteText"/>
+  <w:style w:type="character" w:customStyle="1" w:styleId="afd">
+    <w:name w:val="Текст на бележка в края Знак"/>
+    <w:basedOn w:val="a2"/>
+    <w:link w:val="afc"/>
     <w:uiPriority w:val="99"/>
     <w:semiHidden/>
     <w:rsid w:val="00C6554A"/>
@@ -11296,9 +11396,9 @@
       <w:szCs w:val="20"/>
     </w:rPr>
   </w:style>
-  <w:style w:type="paragraph" w:styleId="EnvelopeReturn">
+  <w:style w:type="paragraph" w:styleId="afe">
     <w:name w:val="envelope return"/>
-    <w:basedOn w:val="Normal"/>
+    <w:basedOn w:val="a1"/>
     <w:uiPriority w:val="99"/>
     <w:semiHidden/>
     <w:unhideWhenUsed/>
@@ -11311,9 +11411,9 @@
       <w:szCs w:val="20"/>
     </w:rPr>
   </w:style>
-  <w:style w:type="character" w:styleId="FollowedHyperlink">
+  <w:style w:type="character" w:styleId="aff">
     <w:name w:val="FollowedHyperlink"/>
-    <w:basedOn w:val="DefaultParagraphFont"/>
+    <w:basedOn w:val="a2"/>
     <w:uiPriority w:val="99"/>
     <w:semiHidden/>
     <w:unhideWhenUsed/>
@@ -11323,10 +11423,10 @@
       <w:u w:val="single"/>
     </w:rPr>
   </w:style>
-  <w:style w:type="paragraph" w:styleId="FootnoteText">
+  <w:style w:type="paragraph" w:styleId="aff0">
     <w:name w:val="footnote text"/>
-    <w:basedOn w:val="Normal"/>
-    <w:link w:val="FootnoteTextChar"/>
+    <w:basedOn w:val="a1"/>
+    <w:link w:val="aff1"/>
     <w:uiPriority w:val="99"/>
     <w:semiHidden/>
     <w:unhideWhenUsed/>
@@ -11338,10 +11438,10 @@
       <w:szCs w:val="20"/>
     </w:rPr>
   </w:style>
-  <w:style w:type="character" w:customStyle="1" w:styleId="FootnoteTextChar">
-    <w:name w:val="Footnote Text Char"/>
-    <w:basedOn w:val="DefaultParagraphFont"/>
-    <w:link w:val="FootnoteText"/>
+  <w:style w:type="character" w:customStyle="1" w:styleId="aff1">
+    <w:name w:val="Текст под линия Знак"/>
+    <w:basedOn w:val="a2"/>
+    <w:link w:val="aff0"/>
     <w:uiPriority w:val="99"/>
     <w:semiHidden/>
     <w:rsid w:val="00C6554A"/>
@@ -11349,9 +11449,9 @@
       <w:szCs w:val="20"/>
     </w:rPr>
   </w:style>
-  <w:style w:type="character" w:styleId="HTMLCode">
+  <w:style w:type="character" w:styleId="HTML">
     <w:name w:val="HTML Code"/>
-    <w:basedOn w:val="DefaultParagraphFont"/>
+    <w:basedOn w:val="a2"/>
     <w:uiPriority w:val="99"/>
     <w:semiHidden/>
     <w:unhideWhenUsed/>
@@ -11362,9 +11462,9 @@
       <w:szCs w:val="20"/>
     </w:rPr>
   </w:style>
-  <w:style w:type="character" w:styleId="HTMLKeyboard">
+  <w:style w:type="character" w:styleId="HTML0">
     <w:name w:val="HTML Keyboard"/>
-    <w:basedOn w:val="DefaultParagraphFont"/>
+    <w:basedOn w:val="a2"/>
     <w:uiPriority w:val="99"/>
     <w:semiHidden/>
     <w:unhideWhenUsed/>
@@ -11375,10 +11475,10 @@
       <w:szCs w:val="20"/>
     </w:rPr>
   </w:style>
-  <w:style w:type="paragraph" w:styleId="HTMLPreformatted">
+  <w:style w:type="paragraph" w:styleId="HTML1">
     <w:name w:val="HTML Preformatted"/>
-    <w:basedOn w:val="Normal"/>
-    <w:link w:val="HTMLPreformattedChar"/>
+    <w:basedOn w:val="a1"/>
+    <w:link w:val="HTML2"/>
     <w:uiPriority w:val="99"/>
     <w:semiHidden/>
     <w:unhideWhenUsed/>
@@ -11391,10 +11491,10 @@
       <w:szCs w:val="20"/>
     </w:rPr>
   </w:style>
-  <w:style w:type="character" w:customStyle="1" w:styleId="HTMLPreformattedChar">
-    <w:name w:val="HTML Preformatted Char"/>
-    <w:basedOn w:val="DefaultParagraphFont"/>
-    <w:link w:val="HTMLPreformatted"/>
+  <w:style w:type="character" w:customStyle="1" w:styleId="HTML2">
+    <w:name w:val="HTML стандартен Знак"/>
+    <w:basedOn w:val="a2"/>
+    <w:link w:val="HTML1"/>
     <w:uiPriority w:val="99"/>
     <w:semiHidden/>
     <w:rsid w:val="00C6554A"/>
@@ -11403,9 +11503,9 @@
       <w:szCs w:val="20"/>
     </w:rPr>
   </w:style>
-  <w:style w:type="character" w:styleId="HTMLTypewriter">
+  <w:style w:type="character" w:styleId="HTML3">
     <w:name w:val="HTML Typewriter"/>
-    <w:basedOn w:val="DefaultParagraphFont"/>
+    <w:basedOn w:val="a2"/>
     <w:uiPriority w:val="99"/>
     <w:semiHidden/>
     <w:unhideWhenUsed/>
@@ -11416,9 +11516,9 @@
       <w:szCs w:val="20"/>
     </w:rPr>
   </w:style>
-  <w:style w:type="character" w:styleId="Hyperlink">
+  <w:style w:type="character" w:styleId="aff2">
     <w:name w:val="Hyperlink"/>
-    <w:basedOn w:val="DefaultParagraphFont"/>
+    <w:basedOn w:val="a2"/>
     <w:uiPriority w:val="99"/>
     <w:semiHidden/>
     <w:unhideWhenUsed/>
@@ -11428,9 +11528,9 @@
       <w:u w:val="single"/>
     </w:rPr>
   </w:style>
-  <w:style w:type="paragraph" w:styleId="MacroText">
+  <w:style w:type="paragraph" w:styleId="aff3">
     <w:name w:val="macro"/>
-    <w:link w:val="MacroTextChar"/>
+    <w:link w:val="aff4"/>
     <w:uiPriority w:val="99"/>
     <w:semiHidden/>
     <w:unhideWhenUsed/>
@@ -11454,10 +11554,10 @@
       <w:szCs w:val="20"/>
     </w:rPr>
   </w:style>
-  <w:style w:type="character" w:customStyle="1" w:styleId="MacroTextChar">
-    <w:name w:val="Macro Text Char"/>
-    <w:basedOn w:val="DefaultParagraphFont"/>
-    <w:link w:val="MacroText"/>
+  <w:style w:type="character" w:customStyle="1" w:styleId="aff4">
+    <w:name w:val="Текст на макрос Знак"/>
+    <w:basedOn w:val="a2"/>
+    <w:link w:val="aff3"/>
     <w:uiPriority w:val="99"/>
     <w:semiHidden/>
     <w:rsid w:val="00C6554A"/>
@@ -11466,9 +11566,9 @@
       <w:szCs w:val="20"/>
     </w:rPr>
   </w:style>
-  <w:style w:type="character" w:styleId="PlaceholderText">
+  <w:style w:type="character" w:styleId="aff5">
     <w:name w:val="Placeholder Text"/>
-    <w:basedOn w:val="DefaultParagraphFont"/>
+    <w:basedOn w:val="a2"/>
     <w:uiPriority w:val="99"/>
     <w:semiHidden/>
     <w:rsid w:val="00C6554A"/>
@@ -11476,10 +11576,10 @@
       <w:color w:val="595959" w:themeColor="text1" w:themeTint="A6"/>
     </w:rPr>
   </w:style>
-  <w:style w:type="paragraph" w:styleId="PlainText">
+  <w:style w:type="paragraph" w:styleId="aff6">
     <w:name w:val="Plain Text"/>
-    <w:basedOn w:val="Normal"/>
-    <w:link w:val="PlainTextChar"/>
+    <w:basedOn w:val="a1"/>
+    <w:link w:val="aff7"/>
     <w:uiPriority w:val="99"/>
     <w:semiHidden/>
     <w:unhideWhenUsed/>
@@ -11492,10 +11592,10 @@
       <w:szCs w:val="21"/>
     </w:rPr>
   </w:style>
-  <w:style w:type="character" w:customStyle="1" w:styleId="PlainTextChar">
-    <w:name w:val="Plain Text Char"/>
-    <w:basedOn w:val="DefaultParagraphFont"/>
-    <w:link w:val="PlainText"/>
+  <w:style w:type="character" w:customStyle="1" w:styleId="aff7">
+    <w:name w:val="Обикновен текст Знак"/>
+    <w:basedOn w:val="a2"/>
+    <w:link w:val="aff6"/>
     <w:uiPriority w:val="99"/>
     <w:semiHidden/>
     <w:rsid w:val="00C6554A"/>
@@ -11504,10 +11604,10 @@
       <w:szCs w:val="21"/>
     </w:rPr>
   </w:style>
-  <w:style w:type="character" w:customStyle="1" w:styleId="Heading7Char">
-    <w:name w:val="Heading 7 Char"/>
-    <w:basedOn w:val="DefaultParagraphFont"/>
-    <w:link w:val="Heading7"/>
+  <w:style w:type="character" w:customStyle="1" w:styleId="70">
+    <w:name w:val="Заглавие 7 Знак"/>
+    <w:basedOn w:val="a2"/>
+    <w:link w:val="7"/>
     <w:uiPriority w:val="9"/>
     <w:semiHidden/>
     <w:rsid w:val="002554CD"/>
@@ -11518,10 +11618,10 @@
       <w:color w:val="004F5B" w:themeColor="accent1" w:themeShade="7F"/>
     </w:rPr>
   </w:style>
-  <w:style w:type="character" w:customStyle="1" w:styleId="Heading6Char">
-    <w:name w:val="Heading 6 Char"/>
-    <w:basedOn w:val="DefaultParagraphFont"/>
-    <w:link w:val="Heading6"/>
+  <w:style w:type="character" w:customStyle="1" w:styleId="60">
+    <w:name w:val="Заглавие 6 Знак"/>
+    <w:basedOn w:val="a2"/>
+    <w:link w:val="6"/>
     <w:uiPriority w:val="9"/>
     <w:semiHidden/>
     <w:rsid w:val="002554CD"/>
@@ -11530,9 +11630,9 @@
       <w:color w:val="004F5B" w:themeColor="accent1" w:themeShade="7F"/>
     </w:rPr>
   </w:style>
-  <w:style w:type="paragraph" w:styleId="ListParagraph">
+  <w:style w:type="paragraph" w:styleId="aff8">
     <w:name w:val="List Paragraph"/>
-    <w:basedOn w:val="Normal"/>
+    <w:basedOn w:val="a1"/>
     <w:uiPriority w:val="34"/>
     <w:unhideWhenUsed/>
     <w:qFormat/>
@@ -11542,9 +11642,9 @@
       <w:contextualSpacing/>
     </w:pPr>
   </w:style>
-  <w:style w:type="table" w:styleId="TableGrid">
+  <w:style w:type="table" w:styleId="aff9">
     <w:name w:val="Table Grid"/>
-    <w:basedOn w:val="TableNormal"/>
+    <w:basedOn w:val="a3"/>
     <w:uiPriority w:val="39"/>
     <w:rsid w:val="00632104"/>
     <w:pPr>
@@ -11561,10 +11661,10 @@
       </w:tblBorders>
     </w:tblPr>
   </w:style>
-  <w:style w:type="character" w:customStyle="1" w:styleId="Heading4Char">
-    <w:name w:val="Heading 4 Char"/>
-    <w:basedOn w:val="DefaultParagraphFont"/>
-    <w:link w:val="Heading4"/>
+  <w:style w:type="character" w:customStyle="1" w:styleId="40">
+    <w:name w:val="Заглавие 4 Знак"/>
+    <w:basedOn w:val="a2"/>
+    <w:link w:val="4"/>
     <w:uiPriority w:val="9"/>
     <w:rsid w:val="00FB0F5A"/>
     <w:rPr>
@@ -11574,10 +11674,10 @@
       <w:color w:val="007789" w:themeColor="accent1" w:themeShade="BF"/>
     </w:rPr>
   </w:style>
-  <w:style w:type="character" w:customStyle="1" w:styleId="Heading5Char">
-    <w:name w:val="Heading 5 Char"/>
-    <w:basedOn w:val="DefaultParagraphFont"/>
-    <w:link w:val="Heading5"/>
+  <w:style w:type="character" w:customStyle="1" w:styleId="50">
+    <w:name w:val="Заглавие 5 Знак"/>
+    <w:basedOn w:val="a2"/>
+    <w:link w:val="5"/>
     <w:uiPriority w:val="9"/>
     <w:rsid w:val="00011A87"/>
     <w:rPr>
@@ -11585,9 +11685,9 @@
       <w:color w:val="007789" w:themeColor="accent1" w:themeShade="BF"/>
     </w:rPr>
   </w:style>
-  <w:style w:type="paragraph" w:styleId="NormalWeb">
+  <w:style w:type="paragraph" w:styleId="affa">
     <w:name w:val="Normal (Web)"/>
-    <w:basedOn w:val="Normal"/>
+    <w:basedOn w:val="a1"/>
     <w:uiPriority w:val="99"/>
     <w:semiHidden/>
     <w:unhideWhenUsed/>
@@ -11849,7 +11949,7 @@
     <w:lvl w:ilvl="0">
       <w:start w:val="1"/>
       <w:numFmt w:val="bullet"/>
-      <w:pStyle w:val="ListBullet"/>
+      <w:pStyle w:val="a"/>
       <w:lvlText w:val="−"/>
       <w:lvlJc w:val="left"/>
       <w:pPr>
@@ -11888,6 +11988,7 @@
     <w:rsid w:val="0015794C"/>
     <w:rsid w:val="002047BB"/>
     <w:rsid w:val="00266B22"/>
+    <w:rsid w:val="00332F52"/>
     <w:rsid w:val="003542FE"/>
     <w:rsid w:val="004C31FF"/>
     <w:rsid w:val="0061341C"/>
@@ -11913,7 +12014,7 @@
   </m:mathPr>
   <w:themeFontLang w:val="de-DE"/>
   <w:clrSchemeMapping w:bg1="light1" w:t1="dark1" w:bg2="light2" w:t2="dark2" w:accent1="accent1" w:accent2="accent2" w:accent3="accent3" w:accent4="accent4" w:accent5="accent5" w:accent6="accent6" w:hyperlink="hyperlink" w:followedHyperlink="followedHyperlink"/>
-  <w:decimalSymbol w:val="."/>
+  <w:decimalSymbol w:val=","/>
   <w:listSeparator w:val=","/>
   <w15:chartTrackingRefBased/>
 </w:settings>
@@ -12314,17 +12415,17 @@
     <w:lsdException w:name="Unresolved Mention" w:semiHidden="1" w:unhideWhenUsed="1"/>
     <w:lsdException w:name="Smart Link" w:semiHidden="1" w:unhideWhenUsed="1"/>
   </w:latentStyles>
-  <w:style w:type="paragraph" w:default="1" w:styleId="Normal">
+  <w:style w:type="paragraph" w:default="1" w:styleId="a0">
     <w:name w:val="Normal"/>
     <w:qFormat/>
   </w:style>
-  <w:style w:type="character" w:default="1" w:styleId="DefaultParagraphFont">
+  <w:style w:type="character" w:default="1" w:styleId="a1">
     <w:name w:val="Default Paragraph Font"/>
     <w:uiPriority w:val="1"/>
     <w:semiHidden/>
     <w:unhideWhenUsed/>
   </w:style>
-  <w:style w:type="table" w:default="1" w:styleId="TableNormal">
+  <w:style w:type="table" w:default="1" w:styleId="a2">
     <w:name w:val="Normal Table"/>
     <w:uiPriority w:val="99"/>
     <w:semiHidden/>
@@ -12339,7 +12440,7 @@
       </w:tblCellMar>
     </w:tblPr>
   </w:style>
-  <w:style w:type="numbering" w:default="1" w:styleId="NoList">
+  <w:style w:type="numbering" w:default="1" w:styleId="a3">
     <w:name w:val="No List"/>
     <w:uiPriority w:val="99"/>
     <w:semiHidden/>
@@ -12360,9 +12461,9 @@
   <w:style w:type="paragraph" w:customStyle="1" w:styleId="F04BE290AFE64245B67D8342468125EB">
     <w:name w:val="F04BE290AFE64245B67D8342468125EB"/>
   </w:style>
-  <w:style w:type="paragraph" w:styleId="ListBullet">
+  <w:style w:type="paragraph" w:styleId="a">
     <w:name w:val="List Bullet"/>
-    <w:basedOn w:val="Normal"/>
+    <w:basedOn w:val="a0"/>
     <w:uiPriority w:val="10"/>
     <w:unhideWhenUsed/>
     <w:qFormat/>

</xml_diff>

<commit_message>
Srs switch lane state, Class diagram update UI package
</commit_message>
<xml_diff>
--- a/Design/SRS/SRS.docx
+++ b/Design/SRS/SRS.docx
@@ -63,7 +63,7 @@
     </w:p>
     <w:p>
       <w:pPr>
-        <w:pStyle w:val="Title"/>
+        <w:pStyle w:val="Titel"/>
       </w:pPr>
       <w:sdt>
         <w:sdtPr>
@@ -90,7 +90,7 @@
     </w:p>
     <w:p>
       <w:pPr>
-        <w:pStyle w:val="Subtitle"/>
+        <w:pStyle w:val="Untertitel"/>
       </w:pPr>
       <w:sdt>
         <w:sdtPr>
@@ -206,7 +206,7 @@
     </w:p>
     <w:p>
       <w:pPr>
-        <w:pStyle w:val="Heading1"/>
+        <w:pStyle w:val="berschrift1"/>
         <w:numPr>
           <w:ilvl w:val="0"/>
           <w:numId w:val="3"/>
@@ -240,7 +240,7 @@
     </w:p>
     <w:p>
       <w:pPr>
-        <w:pStyle w:val="Heading2"/>
+        <w:pStyle w:val="berschrift2"/>
         <w:numPr>
           <w:ilvl w:val="1"/>
           <w:numId w:val="3"/>
@@ -283,7 +283,7 @@
     </w:p>
     <w:p>
       <w:pPr>
-        <w:pStyle w:val="Heading2"/>
+        <w:pStyle w:val="berschrift2"/>
         <w:numPr>
           <w:ilvl w:val="1"/>
           <w:numId w:val="3"/>
@@ -490,7 +490,7 @@
     </w:p>
     <w:p>
       <w:pPr>
-        <w:pStyle w:val="Heading2"/>
+        <w:pStyle w:val="berschrift2"/>
         <w:numPr>
           <w:ilvl w:val="1"/>
           <w:numId w:val="3"/>
@@ -627,7 +627,7 @@
     </w:p>
     <w:p>
       <w:pPr>
-        <w:pStyle w:val="Heading2"/>
+        <w:pStyle w:val="berschrift2"/>
         <w:numPr>
           <w:ilvl w:val="1"/>
           <w:numId w:val="3"/>
@@ -640,7 +640,7 @@
     </w:p>
     <w:p>
       <w:pPr>
-        <w:pStyle w:val="Heading2"/>
+        <w:pStyle w:val="berschrift2"/>
         <w:numPr>
           <w:ilvl w:val="1"/>
           <w:numId w:val="3"/>
@@ -690,7 +690,7 @@
     </w:p>
     <w:p>
       <w:pPr>
-        <w:pStyle w:val="Heading1"/>
+        <w:pStyle w:val="berschrift1"/>
         <w:numPr>
           <w:ilvl w:val="0"/>
           <w:numId w:val="3"/>
@@ -702,7 +702,7 @@
     </w:p>
     <w:p>
       <w:pPr>
-        <w:pStyle w:val="Heading2"/>
+        <w:pStyle w:val="berschrift2"/>
         <w:numPr>
           <w:ilvl w:val="1"/>
           <w:numId w:val="3"/>
@@ -714,7 +714,7 @@
     </w:p>
     <w:p>
       <w:pPr>
-        <w:pStyle w:val="Heading2"/>
+        <w:pStyle w:val="berschrift2"/>
         <w:numPr>
           <w:ilvl w:val="1"/>
           <w:numId w:val="3"/>
@@ -726,7 +726,7 @@
     </w:p>
     <w:p>
       <w:pPr>
-        <w:pStyle w:val="ListParagraph"/>
+        <w:pStyle w:val="Listenabsatz"/>
         <w:numPr>
           <w:ilvl w:val="0"/>
           <w:numId w:val="28"/>
@@ -762,7 +762,7 @@
     </w:p>
     <w:p>
       <w:pPr>
-        <w:pStyle w:val="ListParagraph"/>
+        <w:pStyle w:val="Listenabsatz"/>
         <w:numPr>
           <w:ilvl w:val="0"/>
           <w:numId w:val="28"/>
@@ -792,7 +792,7 @@
     </w:p>
     <w:p>
       <w:pPr>
-        <w:pStyle w:val="ListParagraph"/>
+        <w:pStyle w:val="Listenabsatz"/>
         <w:numPr>
           <w:ilvl w:val="0"/>
           <w:numId w:val="28"/>
@@ -848,7 +848,7 @@
     </w:p>
     <w:p>
       <w:pPr>
-        <w:pStyle w:val="ListParagraph"/>
+        <w:pStyle w:val="Listenabsatz"/>
         <w:numPr>
           <w:ilvl w:val="0"/>
           <w:numId w:val="29"/>
@@ -868,7 +868,7 @@
     </w:p>
     <w:p>
       <w:pPr>
-        <w:pStyle w:val="ListParagraph"/>
+        <w:pStyle w:val="Listenabsatz"/>
         <w:numPr>
           <w:ilvl w:val="0"/>
           <w:numId w:val="29"/>
@@ -909,7 +909,7 @@
     </w:p>
     <w:p>
       <w:pPr>
-        <w:pStyle w:val="ListParagraph"/>
+        <w:pStyle w:val="Listenabsatz"/>
         <w:numPr>
           <w:ilvl w:val="0"/>
           <w:numId w:val="29"/>
@@ -954,7 +954,7 @@
     </w:p>
     <w:p>
       <w:pPr>
-        <w:pStyle w:val="ListParagraph"/>
+        <w:pStyle w:val="Listenabsatz"/>
         <w:numPr>
           <w:ilvl w:val="0"/>
           <w:numId w:val="29"/>
@@ -973,7 +973,7 @@
     </w:p>
     <w:p>
       <w:pPr>
-        <w:pStyle w:val="ListParagraph"/>
+        <w:pStyle w:val="Listenabsatz"/>
         <w:numPr>
           <w:ilvl w:val="0"/>
           <w:numId w:val="29"/>
@@ -1010,7 +1010,7 @@
     </w:p>
     <w:p>
       <w:pPr>
-        <w:pStyle w:val="ListParagraph"/>
+        <w:pStyle w:val="Listenabsatz"/>
         <w:numPr>
           <w:ilvl w:val="0"/>
           <w:numId w:val="29"/>
@@ -1035,7 +1035,7 @@
     </w:p>
     <w:p>
       <w:pPr>
-        <w:pStyle w:val="ListParagraph"/>
+        <w:pStyle w:val="Listenabsatz"/>
         <w:numPr>
           <w:ilvl w:val="0"/>
           <w:numId w:val="29"/>
@@ -1060,7 +1060,7 @@
     </w:p>
     <w:p>
       <w:pPr>
-        <w:pStyle w:val="Heading2"/>
+        <w:pStyle w:val="berschrift2"/>
         <w:numPr>
           <w:ilvl w:val="1"/>
           <w:numId w:val="3"/>
@@ -1072,7 +1072,7 @@
     </w:p>
     <w:p>
       <w:pPr>
-        <w:pStyle w:val="Heading3"/>
+        <w:pStyle w:val="berschrift3"/>
         <w:numPr>
           <w:ilvl w:val="2"/>
           <w:numId w:val="3"/>
@@ -1090,7 +1090,7 @@
     </w:p>
     <w:p>
       <w:pPr>
-        <w:pStyle w:val="ListParagraph"/>
+        <w:pStyle w:val="Listenabsatz"/>
         <w:numPr>
           <w:ilvl w:val="0"/>
           <w:numId w:val="4"/>
@@ -1144,7 +1144,7 @@
     </w:p>
     <w:p>
       <w:pPr>
-        <w:pStyle w:val="ListParagraph"/>
+        <w:pStyle w:val="Listenabsatz"/>
         <w:numPr>
           <w:ilvl w:val="0"/>
           <w:numId w:val="4"/>
@@ -1170,7 +1170,7 @@
     </w:p>
     <w:p>
       <w:pPr>
-        <w:pStyle w:val="Heading3"/>
+        <w:pStyle w:val="berschrift3"/>
         <w:numPr>
           <w:ilvl w:val="2"/>
           <w:numId w:val="3"/>
@@ -1188,7 +1188,7 @@
     </w:p>
     <w:p>
       <w:pPr>
-        <w:pStyle w:val="ListParagraph"/>
+        <w:pStyle w:val="Listenabsatz"/>
         <w:numPr>
           <w:ilvl w:val="0"/>
           <w:numId w:val="5"/>
@@ -1206,7 +1206,7 @@
     </w:p>
     <w:p>
       <w:pPr>
-        <w:pStyle w:val="ListParagraph"/>
+        <w:pStyle w:val="Listenabsatz"/>
         <w:numPr>
           <w:ilvl w:val="0"/>
           <w:numId w:val="5"/>
@@ -1230,7 +1230,7 @@
     </w:p>
     <w:p>
       <w:pPr>
-        <w:pStyle w:val="ListParagraph"/>
+        <w:pStyle w:val="Listenabsatz"/>
         <w:numPr>
           <w:ilvl w:val="0"/>
           <w:numId w:val="5"/>
@@ -1248,7 +1248,7 @@
     </w:p>
     <w:p>
       <w:pPr>
-        <w:pStyle w:val="ListParagraph"/>
+        <w:pStyle w:val="Listenabsatz"/>
         <w:numPr>
           <w:ilvl w:val="0"/>
           <w:numId w:val="5"/>
@@ -1278,7 +1278,7 @@
     </w:p>
     <w:p>
       <w:pPr>
-        <w:pStyle w:val="ListParagraph"/>
+        <w:pStyle w:val="Listenabsatz"/>
         <w:numPr>
           <w:ilvl w:val="0"/>
           <w:numId w:val="5"/>
@@ -1320,7 +1320,7 @@
     </w:p>
     <w:p>
       <w:pPr>
-        <w:pStyle w:val="Heading3"/>
+        <w:pStyle w:val="berschrift3"/>
         <w:numPr>
           <w:ilvl w:val="2"/>
           <w:numId w:val="6"/>
@@ -1389,7 +1389,7 @@
     </w:p>
     <w:p>
       <w:pPr>
-        <w:pStyle w:val="ListParagraph"/>
+        <w:pStyle w:val="Listenabsatz"/>
         <w:numPr>
           <w:ilvl w:val="0"/>
           <w:numId w:val="7"/>
@@ -1444,7 +1444,7 @@
     </w:p>
     <w:p>
       <w:pPr>
-        <w:pStyle w:val="Heading3"/>
+        <w:pStyle w:val="berschrift3"/>
         <w:ind w:firstLine="360"/>
         <w:rPr>
           <w:lang w:val="en-GB"/>
@@ -1484,7 +1484,7 @@
     </w:p>
     <w:p>
       <w:pPr>
-        <w:pStyle w:val="ListParagraph"/>
+        <w:pStyle w:val="Listenabsatz"/>
         <w:numPr>
           <w:ilvl w:val="0"/>
           <w:numId w:val="8"/>
@@ -1510,7 +1510,7 @@
     </w:p>
     <w:p>
       <w:pPr>
-        <w:pStyle w:val="ListParagraph"/>
+        <w:pStyle w:val="Listenabsatz"/>
         <w:numPr>
           <w:ilvl w:val="0"/>
           <w:numId w:val="8"/>
@@ -1528,7 +1528,7 @@
     </w:p>
     <w:p>
       <w:pPr>
-        <w:pStyle w:val="Heading2"/>
+        <w:pStyle w:val="berschrift2"/>
         <w:numPr>
           <w:ilvl w:val="1"/>
           <w:numId w:val="3"/>
@@ -1556,7 +1556,7 @@
     </w:p>
     <w:p>
       <w:pPr>
-        <w:pStyle w:val="ListParagraph"/>
+        <w:pStyle w:val="Listenabsatz"/>
         <w:numPr>
           <w:ilvl w:val="0"/>
           <w:numId w:val="9"/>
@@ -1586,7 +1586,7 @@
     </w:p>
     <w:p>
       <w:pPr>
-        <w:pStyle w:val="ListParagraph"/>
+        <w:pStyle w:val="Listenabsatz"/>
         <w:numPr>
           <w:ilvl w:val="0"/>
           <w:numId w:val="9"/>
@@ -1616,7 +1616,7 @@
     </w:p>
     <w:p>
       <w:pPr>
-        <w:pStyle w:val="ListParagraph"/>
+        <w:pStyle w:val="Listenabsatz"/>
         <w:numPr>
           <w:ilvl w:val="0"/>
           <w:numId w:val="9"/>
@@ -1640,7 +1640,7 @@
     </w:p>
     <w:p>
       <w:pPr>
-        <w:pStyle w:val="ListParagraph"/>
+        <w:pStyle w:val="Listenabsatz"/>
         <w:numPr>
           <w:ilvl w:val="0"/>
           <w:numId w:val="9"/>
@@ -1688,7 +1688,7 @@
     </w:p>
     <w:p>
       <w:pPr>
-        <w:pStyle w:val="ListParagraph"/>
+        <w:pStyle w:val="Listenabsatz"/>
         <w:rPr>
           <w:lang w:val="en-GB"/>
         </w:rPr>
@@ -1696,7 +1696,7 @@
     </w:p>
     <w:p>
       <w:pPr>
-        <w:pStyle w:val="ListParagraph"/>
+        <w:pStyle w:val="Listenabsatz"/>
         <w:numPr>
           <w:ilvl w:val="1"/>
           <w:numId w:val="3"/>
@@ -1770,7 +1770,7 @@
     </w:p>
     <w:p>
       <w:pPr>
-        <w:pStyle w:val="Heading1"/>
+        <w:pStyle w:val="berschrift1"/>
         <w:numPr>
           <w:ilvl w:val="0"/>
           <w:numId w:val="3"/>
@@ -1792,7 +1792,7 @@
     </w:p>
     <w:p>
       <w:pPr>
-        <w:pStyle w:val="ListParagraph"/>
+        <w:pStyle w:val="Listenabsatz"/>
         <w:numPr>
           <w:ilvl w:val="1"/>
           <w:numId w:val="3"/>
@@ -1829,7 +1829,7 @@
     </w:p>
     <w:p>
       <w:pPr>
-        <w:pStyle w:val="ListParagraph"/>
+        <w:pStyle w:val="Listenabsatz"/>
         <w:numPr>
           <w:ilvl w:val="1"/>
           <w:numId w:val="3"/>
@@ -1920,7 +1920,7 @@
           <w:color w:val="auto"/>
           <w:lang w:val="en-GB" w:eastAsia="de-DE"/>
         </w:rPr>
-        <w:t>In</w:t>
+        <w:t>In order to</w:t>
       </w:r>
       <w:proofErr w:type="gramEnd"/>
       <w:r>
@@ -1929,7 +1929,7 @@
           <w:color w:val="auto"/>
           <w:lang w:val="en-GB" w:eastAsia="de-DE"/>
         </w:rPr>
-        <w:t xml:space="preserve"> order to fully satisfy the customer’s needs, the end product must have a bunch of functionalities on top of the already mentioned functionalities in the MVP. All functionalities are mentioned in section 2.2.</w:t>
+        <w:t xml:space="preserve"> fully satisfy the customer’s needs, the end product must have a bunch of functionalities on top of the already mentioned functionalities in the MVP. All functionalities are mentioned in section 2.2.</w:t>
       </w:r>
       <w:r>
         <w:rPr>
@@ -1979,7 +1979,7 @@
     </w:p>
     <w:tbl>
       <w:tblPr>
-        <w:tblStyle w:val="TableGrid"/>
+        <w:tblStyle w:val="Tabellenraster"/>
         <w:tblW w:w="0" w:type="auto"/>
         <w:tblLook w:val="04A0" w:firstRow="1" w:lastRow="0" w:firstColumn="1" w:lastColumn="0" w:noHBand="0" w:noVBand="1"/>
       </w:tblPr>
@@ -2136,7 +2136,7 @@
           </w:tcPr>
           <w:p>
             <w:pPr>
-              <w:pStyle w:val="ListParagraph"/>
+              <w:pStyle w:val="Listenabsatz"/>
               <w:numPr>
                 <w:ilvl w:val="0"/>
                 <w:numId w:val="10"/>
@@ -2160,7 +2160,7 @@
           </w:p>
           <w:p>
             <w:pPr>
-              <w:pStyle w:val="ListParagraph"/>
+              <w:pStyle w:val="Listenabsatz"/>
               <w:numPr>
                 <w:ilvl w:val="0"/>
                 <w:numId w:val="10"/>
@@ -2178,7 +2178,7 @@
           </w:p>
           <w:p>
             <w:pPr>
-              <w:pStyle w:val="ListParagraph"/>
+              <w:pStyle w:val="Listenabsatz"/>
               <w:numPr>
                 <w:ilvl w:val="0"/>
                 <w:numId w:val="10"/>
@@ -2196,7 +2196,7 @@
           </w:p>
           <w:p>
             <w:pPr>
-              <w:pStyle w:val="ListParagraph"/>
+              <w:pStyle w:val="Listenabsatz"/>
               <w:numPr>
                 <w:ilvl w:val="0"/>
                 <w:numId w:val="10"/>
@@ -2214,7 +2214,7 @@
           </w:p>
           <w:p>
             <w:pPr>
-              <w:pStyle w:val="ListParagraph"/>
+              <w:pStyle w:val="Listenabsatz"/>
               <w:numPr>
                 <w:ilvl w:val="0"/>
                 <w:numId w:val="10"/>
@@ -2232,7 +2232,7 @@
           </w:p>
           <w:p>
             <w:pPr>
-              <w:pStyle w:val="ListParagraph"/>
+              <w:pStyle w:val="Listenabsatz"/>
               <w:numPr>
                 <w:ilvl w:val="0"/>
                 <w:numId w:val="10"/>
@@ -2250,7 +2250,7 @@
           </w:p>
           <w:p>
             <w:pPr>
-              <w:pStyle w:val="ListParagraph"/>
+              <w:pStyle w:val="Listenabsatz"/>
               <w:numPr>
                 <w:ilvl w:val="0"/>
                 <w:numId w:val="10"/>
@@ -2268,7 +2268,7 @@
           </w:p>
           <w:p>
             <w:pPr>
-              <w:pStyle w:val="ListParagraph"/>
+              <w:pStyle w:val="Listenabsatz"/>
               <w:numPr>
                 <w:ilvl w:val="0"/>
                 <w:numId w:val="10"/>
@@ -2379,7 +2379,7 @@
     </w:p>
     <w:tbl>
       <w:tblPr>
-        <w:tblStyle w:val="TableGrid"/>
+        <w:tblStyle w:val="Tabellenraster"/>
         <w:tblW w:w="0" w:type="auto"/>
         <w:tblLook w:val="04A0" w:firstRow="1" w:lastRow="0" w:firstColumn="1" w:lastColumn="0" w:noHBand="0" w:noVBand="1"/>
       </w:tblPr>
@@ -2532,7 +2532,7 @@
           </w:tcPr>
           <w:p>
             <w:pPr>
-              <w:pStyle w:val="ListParagraph"/>
+              <w:pStyle w:val="Listenabsatz"/>
               <w:numPr>
                 <w:ilvl w:val="0"/>
                 <w:numId w:val="11"/>
@@ -2550,7 +2550,7 @@
           </w:p>
           <w:p>
             <w:pPr>
-              <w:pStyle w:val="ListParagraph"/>
+              <w:pStyle w:val="Listenabsatz"/>
               <w:numPr>
                 <w:ilvl w:val="0"/>
                 <w:numId w:val="11"/>
@@ -2568,7 +2568,7 @@
           </w:p>
           <w:p>
             <w:pPr>
-              <w:pStyle w:val="ListParagraph"/>
+              <w:pStyle w:val="Listenabsatz"/>
               <w:numPr>
                 <w:ilvl w:val="0"/>
                 <w:numId w:val="11"/>
@@ -2586,7 +2586,7 @@
           </w:p>
           <w:p>
             <w:pPr>
-              <w:pStyle w:val="ListParagraph"/>
+              <w:pStyle w:val="Listenabsatz"/>
               <w:numPr>
                 <w:ilvl w:val="0"/>
                 <w:numId w:val="11"/>
@@ -2604,7 +2604,7 @@
           </w:p>
           <w:p>
             <w:pPr>
-              <w:pStyle w:val="ListParagraph"/>
+              <w:pStyle w:val="Listenabsatz"/>
               <w:numPr>
                 <w:ilvl w:val="0"/>
                 <w:numId w:val="11"/>
@@ -2771,7 +2771,7 @@
     </w:p>
     <w:tbl>
       <w:tblPr>
-        <w:tblStyle w:val="TableGrid"/>
+        <w:tblStyle w:val="Tabellenraster"/>
         <w:tblW w:w="0" w:type="auto"/>
         <w:tblLook w:val="04A0" w:firstRow="1" w:lastRow="0" w:firstColumn="1" w:lastColumn="0" w:noHBand="0" w:noVBand="1"/>
       </w:tblPr>
@@ -2904,7 +2904,7 @@
           </w:tcPr>
           <w:p>
             <w:pPr>
-              <w:pStyle w:val="ListParagraph"/>
+              <w:pStyle w:val="Listenabsatz"/>
               <w:numPr>
                 <w:ilvl w:val="0"/>
                 <w:numId w:val="12"/>
@@ -2922,7 +2922,7 @@
           </w:p>
           <w:p>
             <w:pPr>
-              <w:pStyle w:val="ListParagraph"/>
+              <w:pStyle w:val="Listenabsatz"/>
               <w:numPr>
                 <w:ilvl w:val="0"/>
                 <w:numId w:val="12"/>
@@ -2940,7 +2940,7 @@
           </w:p>
           <w:p>
             <w:pPr>
-              <w:pStyle w:val="ListParagraph"/>
+              <w:pStyle w:val="Listenabsatz"/>
               <w:numPr>
                 <w:ilvl w:val="0"/>
                 <w:numId w:val="12"/>
@@ -2958,7 +2958,7 @@
           </w:p>
           <w:p>
             <w:pPr>
-              <w:pStyle w:val="ListParagraph"/>
+              <w:pStyle w:val="Listenabsatz"/>
               <w:numPr>
                 <w:ilvl w:val="0"/>
                 <w:numId w:val="12"/>
@@ -2976,7 +2976,7 @@
           </w:p>
           <w:p>
             <w:pPr>
-              <w:pStyle w:val="ListParagraph"/>
+              <w:pStyle w:val="Listenabsatz"/>
               <w:numPr>
                 <w:ilvl w:val="0"/>
                 <w:numId w:val="12"/>
@@ -2994,7 +2994,7 @@
           </w:p>
           <w:p>
             <w:pPr>
-              <w:pStyle w:val="ListParagraph"/>
+              <w:pStyle w:val="Listenabsatz"/>
               <w:numPr>
                 <w:ilvl w:val="0"/>
                 <w:numId w:val="12"/>
@@ -3080,7 +3080,7 @@
     </w:p>
     <w:tbl>
       <w:tblPr>
-        <w:tblStyle w:val="TableGrid"/>
+        <w:tblStyle w:val="Tabellenraster"/>
         <w:tblW w:w="0" w:type="auto"/>
         <w:tblLook w:val="04A0" w:firstRow="1" w:lastRow="0" w:firstColumn="1" w:lastColumn="0" w:noHBand="0" w:noVBand="1"/>
       </w:tblPr>
@@ -3221,7 +3221,7 @@
           </w:tcPr>
           <w:p>
             <w:pPr>
-              <w:pStyle w:val="ListParagraph"/>
+              <w:pStyle w:val="Listenabsatz"/>
               <w:numPr>
                 <w:ilvl w:val="0"/>
                 <w:numId w:val="13"/>
@@ -3239,7 +3239,7 @@
           </w:p>
           <w:p>
             <w:pPr>
-              <w:pStyle w:val="ListParagraph"/>
+              <w:pStyle w:val="Listenabsatz"/>
               <w:numPr>
                 <w:ilvl w:val="0"/>
                 <w:numId w:val="13"/>
@@ -3257,7 +3257,7 @@
           </w:p>
           <w:p>
             <w:pPr>
-              <w:pStyle w:val="ListParagraph"/>
+              <w:pStyle w:val="Listenabsatz"/>
               <w:numPr>
                 <w:ilvl w:val="0"/>
                 <w:numId w:val="13"/>
@@ -3275,7 +3275,7 @@
           </w:p>
           <w:p>
             <w:pPr>
-              <w:pStyle w:val="ListParagraph"/>
+              <w:pStyle w:val="Listenabsatz"/>
               <w:numPr>
                 <w:ilvl w:val="0"/>
                 <w:numId w:val="13"/>
@@ -3293,7 +3293,7 @@
           </w:p>
           <w:p>
             <w:pPr>
-              <w:pStyle w:val="ListParagraph"/>
+              <w:pStyle w:val="Listenabsatz"/>
               <w:numPr>
                 <w:ilvl w:val="0"/>
                 <w:numId w:val="13"/>
@@ -3311,7 +3311,7 @@
           </w:p>
           <w:p>
             <w:pPr>
-              <w:pStyle w:val="ListParagraph"/>
+              <w:pStyle w:val="Listenabsatz"/>
               <w:numPr>
                 <w:ilvl w:val="0"/>
                 <w:numId w:val="13"/>
@@ -3329,7 +3329,7 @@
           </w:p>
           <w:p>
             <w:pPr>
-              <w:pStyle w:val="ListParagraph"/>
+              <w:pStyle w:val="Listenabsatz"/>
               <w:numPr>
                 <w:ilvl w:val="0"/>
                 <w:numId w:val="13"/>
@@ -3347,7 +3347,7 @@
           </w:p>
           <w:p>
             <w:pPr>
-              <w:pStyle w:val="ListParagraph"/>
+              <w:pStyle w:val="Listenabsatz"/>
               <w:numPr>
                 <w:ilvl w:val="0"/>
                 <w:numId w:val="13"/>
@@ -3365,7 +3365,7 @@
           </w:p>
           <w:p>
             <w:pPr>
-              <w:pStyle w:val="ListParagraph"/>
+              <w:pStyle w:val="Listenabsatz"/>
               <w:numPr>
                 <w:ilvl w:val="0"/>
                 <w:numId w:val="13"/>
@@ -3451,7 +3451,7 @@
     </w:p>
     <w:tbl>
       <w:tblPr>
-        <w:tblStyle w:val="TableGrid"/>
+        <w:tblStyle w:val="Tabellenraster"/>
         <w:tblW w:w="0" w:type="auto"/>
         <w:tblLook w:val="04A0" w:firstRow="1" w:lastRow="0" w:firstColumn="1" w:lastColumn="0" w:noHBand="0" w:noVBand="1"/>
       </w:tblPr>
@@ -3613,7 +3613,7 @@
           </w:tcPr>
           <w:p>
             <w:pPr>
-              <w:pStyle w:val="ListParagraph"/>
+              <w:pStyle w:val="Listenabsatz"/>
               <w:numPr>
                 <w:ilvl w:val="0"/>
                 <w:numId w:val="19"/>
@@ -3631,7 +3631,7 @@
           </w:p>
           <w:p>
             <w:pPr>
-              <w:pStyle w:val="ListParagraph"/>
+              <w:pStyle w:val="Listenabsatz"/>
               <w:numPr>
                 <w:ilvl w:val="0"/>
                 <w:numId w:val="19"/>
@@ -3649,7 +3649,7 @@
           </w:p>
           <w:p>
             <w:pPr>
-              <w:pStyle w:val="ListParagraph"/>
+              <w:pStyle w:val="Listenabsatz"/>
               <w:numPr>
                 <w:ilvl w:val="0"/>
                 <w:numId w:val="19"/>
@@ -3742,7 +3742,7 @@
     </w:p>
     <w:tbl>
       <w:tblPr>
-        <w:tblStyle w:val="TableGrid"/>
+        <w:tblStyle w:val="Tabellenraster"/>
         <w:tblW w:w="0" w:type="auto"/>
         <w:tblLook w:val="04A0" w:firstRow="1" w:lastRow="0" w:firstColumn="1" w:lastColumn="0" w:noHBand="0" w:noVBand="1"/>
       </w:tblPr>
@@ -3881,7 +3881,7 @@
           </w:tcPr>
           <w:p>
             <w:pPr>
-              <w:pStyle w:val="ListParagraph"/>
+              <w:pStyle w:val="Listenabsatz"/>
               <w:numPr>
                 <w:ilvl w:val="0"/>
                 <w:numId w:val="14"/>
@@ -3899,7 +3899,7 @@
           </w:p>
           <w:p>
             <w:pPr>
-              <w:pStyle w:val="ListParagraph"/>
+              <w:pStyle w:val="Listenabsatz"/>
               <w:numPr>
                 <w:ilvl w:val="0"/>
                 <w:numId w:val="14"/>
@@ -3917,7 +3917,7 @@
           </w:p>
           <w:p>
             <w:pPr>
-              <w:pStyle w:val="ListParagraph"/>
+              <w:pStyle w:val="Listenabsatz"/>
               <w:numPr>
                 <w:ilvl w:val="0"/>
                 <w:numId w:val="14"/>
@@ -3935,7 +3935,7 @@
           </w:p>
           <w:p>
             <w:pPr>
-              <w:pStyle w:val="ListParagraph"/>
+              <w:pStyle w:val="Listenabsatz"/>
               <w:numPr>
                 <w:ilvl w:val="0"/>
                 <w:numId w:val="14"/>
@@ -3953,7 +3953,7 @@
           </w:p>
           <w:p>
             <w:pPr>
-              <w:pStyle w:val="ListParagraph"/>
+              <w:pStyle w:val="Listenabsatz"/>
               <w:numPr>
                 <w:ilvl w:val="0"/>
                 <w:numId w:val="14"/>
@@ -4042,7 +4042,7 @@
     </w:p>
     <w:tbl>
       <w:tblPr>
-        <w:tblStyle w:val="TableGrid"/>
+        <w:tblStyle w:val="Tabellenraster"/>
         <w:tblW w:w="0" w:type="auto"/>
         <w:tblLook w:val="04A0" w:firstRow="1" w:lastRow="0" w:firstColumn="1" w:lastColumn="0" w:noHBand="0" w:noVBand="1"/>
       </w:tblPr>
@@ -4181,7 +4181,7 @@
           </w:tcPr>
           <w:p>
             <w:pPr>
-              <w:pStyle w:val="ListParagraph"/>
+              <w:pStyle w:val="Listenabsatz"/>
               <w:numPr>
                 <w:ilvl w:val="0"/>
                 <w:numId w:val="15"/>
@@ -4199,7 +4199,7 @@
           </w:p>
           <w:p>
             <w:pPr>
-              <w:pStyle w:val="ListParagraph"/>
+              <w:pStyle w:val="Listenabsatz"/>
               <w:numPr>
                 <w:ilvl w:val="0"/>
                 <w:numId w:val="15"/>
@@ -4217,7 +4217,7 @@
           </w:p>
           <w:p>
             <w:pPr>
-              <w:pStyle w:val="ListParagraph"/>
+              <w:pStyle w:val="Listenabsatz"/>
               <w:numPr>
                 <w:ilvl w:val="0"/>
                 <w:numId w:val="15"/>
@@ -4306,7 +4306,7 @@
     </w:p>
     <w:tbl>
       <w:tblPr>
-        <w:tblStyle w:val="TableGrid"/>
+        <w:tblStyle w:val="Tabellenraster"/>
         <w:tblW w:w="0" w:type="auto"/>
         <w:tblLook w:val="04A0" w:firstRow="1" w:lastRow="0" w:firstColumn="1" w:lastColumn="0" w:noHBand="0" w:noVBand="1"/>
       </w:tblPr>
@@ -4391,7 +4391,13 @@
               <w:rPr>
                 <w:lang w:val="en-GB"/>
               </w:rPr>
-              <w:t>The traffic light switches between green, yellow and red state.</w:t>
+              <w:t xml:space="preserve">The traffic light switches between </w:t>
+            </w:r>
+            <w:r>
+              <w:rPr>
+                <w:lang w:val="en-GB"/>
+              </w:rPr>
+              <w:t>go and stop state.</w:t>
             </w:r>
           </w:p>
         </w:tc>
@@ -4423,7 +4429,13 @@
               <w:rPr>
                 <w:lang w:val="en-GB"/>
               </w:rPr>
-              <w:t>The light is red</w:t>
+              <w:t xml:space="preserve">The light is </w:t>
+            </w:r>
+            <w:r>
+              <w:rPr>
+                <w:lang w:val="en-GB"/>
+              </w:rPr>
+              <w:t>in the stop state</w:t>
             </w:r>
           </w:p>
         </w:tc>
@@ -4445,7 +4457,7 @@
           </w:tcPr>
           <w:p>
             <w:pPr>
-              <w:pStyle w:val="ListParagraph"/>
+              <w:pStyle w:val="Listenabsatz"/>
               <w:numPr>
                 <w:ilvl w:val="0"/>
                 <w:numId w:val="18"/>
@@ -4458,7 +4470,7 @@
               <w:rPr>
                 <w:lang w:val="en-GB"/>
               </w:rPr>
-              <w:t xml:space="preserve">The traffic light waits for </w:t>
+              <w:t xml:space="preserve">The light waits for </w:t>
             </w:r>
             <w:proofErr w:type="gramStart"/>
             <w:r>
@@ -4477,7 +4489,7 @@
           </w:p>
           <w:p>
             <w:pPr>
-              <w:pStyle w:val="ListParagraph"/>
+              <w:pStyle w:val="Listenabsatz"/>
               <w:numPr>
                 <w:ilvl w:val="0"/>
                 <w:numId w:val="18"/>
@@ -4490,12 +4502,30 @@
               <w:rPr>
                 <w:lang w:val="en-GB"/>
               </w:rPr>
-              <w:t>The traffic light switches to the yellow state.</w:t>
-            </w:r>
-          </w:p>
-          <w:p>
-            <w:pPr>
-              <w:pStyle w:val="ListParagraph"/>
+              <w:t>The</w:t>
+            </w:r>
+            <w:r>
+              <w:rPr>
+                <w:lang w:val="en-GB"/>
+              </w:rPr>
+              <w:t xml:space="preserve"> </w:t>
+            </w:r>
+            <w:r>
+              <w:rPr>
+                <w:lang w:val="en-GB"/>
+              </w:rPr>
+              <w:t xml:space="preserve">light switches to </w:t>
+            </w:r>
+            <w:r>
+              <w:rPr>
+                <w:lang w:val="en-GB"/>
+              </w:rPr>
+              <w:t>the next state</w:t>
+            </w:r>
+          </w:p>
+          <w:p>
+            <w:pPr>
+              <w:pStyle w:val="Listenabsatz"/>
               <w:numPr>
                 <w:ilvl w:val="0"/>
                 <w:numId w:val="18"/>
@@ -4508,26 +4538,18 @@
               <w:rPr>
                 <w:lang w:val="en-GB"/>
               </w:rPr>
-              <w:t xml:space="preserve">The traffic light waits for </w:t>
-            </w:r>
-            <w:proofErr w:type="gramStart"/>
-            <w:r>
-              <w:rPr>
-                <w:lang w:val="en-GB"/>
-              </w:rPr>
-              <w:t>some kind of trigger</w:t>
-            </w:r>
-            <w:proofErr w:type="gramEnd"/>
-            <w:r>
-              <w:rPr>
-                <w:lang w:val="en-GB"/>
-              </w:rPr>
-              <w:t>.</w:t>
-            </w:r>
-          </w:p>
-          <w:p>
-            <w:pPr>
-              <w:pStyle w:val="ListParagraph"/>
+              <w:t xml:space="preserve">The light </w:t>
+            </w:r>
+            <w:r>
+              <w:rPr>
+                <w:lang w:val="en-GB"/>
+              </w:rPr>
+              <w:t>is on the go state.</w:t>
+            </w:r>
+          </w:p>
+          <w:p>
+            <w:pPr>
+              <w:pStyle w:val="Listenabsatz"/>
               <w:numPr>
                 <w:ilvl w:val="0"/>
                 <w:numId w:val="18"/>
@@ -4541,7 +4563,43 @@
                 <w:lang w:val="en-GB"/>
               </w:rPr>
               <w:lastRenderedPageBreak/>
-              <w:t>The traffic light switches to the green state.</w:t>
+              <w:t>The light waits a set amount of time</w:t>
+            </w:r>
+          </w:p>
+          <w:p>
+            <w:pPr>
+              <w:pStyle w:val="Listenabsatz"/>
+              <w:numPr>
+                <w:ilvl w:val="0"/>
+                <w:numId w:val="18"/>
+              </w:numPr>
+              <w:rPr>
+                <w:lang w:val="en-GB"/>
+              </w:rPr>
+            </w:pPr>
+            <w:r>
+              <w:rPr>
+                <w:lang w:val="en-GB"/>
+              </w:rPr>
+              <w:t>The light switches to the next state</w:t>
+            </w:r>
+          </w:p>
+          <w:p>
+            <w:pPr>
+              <w:pStyle w:val="Listenabsatz"/>
+              <w:numPr>
+                <w:ilvl w:val="0"/>
+                <w:numId w:val="18"/>
+              </w:numPr>
+              <w:rPr>
+                <w:lang w:val="en-GB"/>
+              </w:rPr>
+            </w:pPr>
+            <w:r>
+              <w:rPr>
+                <w:lang w:val="en-GB"/>
+              </w:rPr>
+              <w:t>The light is on the stop state</w:t>
             </w:r>
           </w:p>
         </w:tc>
@@ -4573,6 +4631,97 @@
                 <w:lang w:val="en-GB"/>
               </w:rPr>
             </w:pPr>
+            <w:r>
+              <w:rPr>
+                <w:lang w:val="en-GB"/>
+              </w:rPr>
+              <w:t>3a. The light is not on the go state</w:t>
+            </w:r>
+          </w:p>
+          <w:p>
+            <w:pPr>
+              <w:pStyle w:val="Listenabsatz"/>
+              <w:numPr>
+                <w:ilvl w:val="0"/>
+                <w:numId w:val="32"/>
+              </w:numPr>
+              <w:rPr>
+                <w:lang w:val="en-GB"/>
+              </w:rPr>
+            </w:pPr>
+            <w:r>
+              <w:rPr>
+                <w:lang w:val="en-GB"/>
+              </w:rPr>
+              <w:t>The light waits a set amount of time</w:t>
+            </w:r>
+          </w:p>
+          <w:p>
+            <w:pPr>
+              <w:pStyle w:val="Listenabsatz"/>
+              <w:numPr>
+                <w:ilvl w:val="0"/>
+                <w:numId w:val="32"/>
+              </w:numPr>
+              <w:rPr>
+                <w:lang w:val="en-GB"/>
+              </w:rPr>
+            </w:pPr>
+            <w:r>
+              <w:rPr>
+                <w:lang w:val="en-GB"/>
+              </w:rPr>
+              <w:t>Return to step 2</w:t>
+            </w:r>
+          </w:p>
+          <w:p>
+            <w:pPr>
+              <w:rPr>
+                <w:lang w:val="en-GB"/>
+              </w:rPr>
+            </w:pPr>
+            <w:r>
+              <w:rPr>
+                <w:lang w:val="en-GB"/>
+              </w:rPr>
+              <w:t>6a. The light is not on the stop state</w:t>
+            </w:r>
+          </w:p>
+          <w:p>
+            <w:pPr>
+              <w:pStyle w:val="Listenabsatz"/>
+              <w:numPr>
+                <w:ilvl w:val="0"/>
+                <w:numId w:val="33"/>
+              </w:numPr>
+              <w:rPr>
+                <w:lang w:val="en-GB"/>
+              </w:rPr>
+            </w:pPr>
+            <w:r>
+              <w:rPr>
+                <w:lang w:val="en-GB"/>
+              </w:rPr>
+              <w:t>The light waits a set amount of time</w:t>
+            </w:r>
+          </w:p>
+          <w:p>
+            <w:pPr>
+              <w:pStyle w:val="Listenabsatz"/>
+              <w:numPr>
+                <w:ilvl w:val="0"/>
+                <w:numId w:val="33"/>
+              </w:numPr>
+              <w:rPr>
+                <w:lang w:val="en-GB"/>
+              </w:rPr>
+            </w:pPr>
+            <w:r>
+              <w:rPr>
+                <w:lang w:val="en-GB"/>
+              </w:rPr>
+              <w:t>Return to step 5</w:t>
+            </w:r>
           </w:p>
         </w:tc>
       </w:tr>
@@ -4660,7 +4809,7 @@
     </w:p>
     <w:tbl>
       <w:tblPr>
-        <w:tblStyle w:val="TableGrid"/>
+        <w:tblStyle w:val="Tabellenraster"/>
         <w:tblW w:w="0" w:type="auto"/>
         <w:tblLook w:val="04A0" w:firstRow="1" w:lastRow="0" w:firstColumn="1" w:lastColumn="0" w:noHBand="0" w:noVBand="1"/>
       </w:tblPr>
@@ -4799,7 +4948,7 @@
           </w:tcPr>
           <w:p>
             <w:pPr>
-              <w:pStyle w:val="ListParagraph"/>
+              <w:pStyle w:val="Listenabsatz"/>
               <w:numPr>
                 <w:ilvl w:val="0"/>
                 <w:numId w:val="22"/>
@@ -4817,7 +4966,7 @@
           </w:p>
           <w:p>
             <w:pPr>
-              <w:pStyle w:val="ListParagraph"/>
+              <w:pStyle w:val="Listenabsatz"/>
               <w:numPr>
                 <w:ilvl w:val="0"/>
                 <w:numId w:val="22"/>
@@ -4835,7 +4984,7 @@
           </w:p>
           <w:p>
             <w:pPr>
-              <w:pStyle w:val="ListParagraph"/>
+              <w:pStyle w:val="Listenabsatz"/>
               <w:numPr>
                 <w:ilvl w:val="0"/>
                 <w:numId w:val="22"/>
@@ -4853,7 +5002,7 @@
           </w:p>
           <w:p>
             <w:pPr>
-              <w:pStyle w:val="ListParagraph"/>
+              <w:pStyle w:val="Listenabsatz"/>
               <w:numPr>
                 <w:ilvl w:val="0"/>
                 <w:numId w:val="22"/>
@@ -4871,7 +5020,7 @@
           </w:p>
           <w:p>
             <w:pPr>
-              <w:pStyle w:val="ListParagraph"/>
+              <w:pStyle w:val="Listenabsatz"/>
               <w:numPr>
                 <w:ilvl w:val="0"/>
                 <w:numId w:val="22"/>
@@ -4889,7 +5038,7 @@
           </w:p>
           <w:p>
             <w:pPr>
-              <w:pStyle w:val="ListParagraph"/>
+              <w:pStyle w:val="Listenabsatz"/>
               <w:numPr>
                 <w:ilvl w:val="0"/>
                 <w:numId w:val="22"/>
@@ -4978,7 +5127,7 @@
     </w:p>
     <w:tbl>
       <w:tblPr>
-        <w:tblStyle w:val="TableGrid"/>
+        <w:tblStyle w:val="Tabellenraster"/>
         <w:tblW w:w="0" w:type="auto"/>
         <w:tblLook w:val="04A0" w:firstRow="1" w:lastRow="0" w:firstColumn="1" w:lastColumn="0" w:noHBand="0" w:noVBand="1"/>
       </w:tblPr>
@@ -5149,7 +5298,7 @@
           </w:tcPr>
           <w:p>
             <w:pPr>
-              <w:pStyle w:val="ListParagraph"/>
+              <w:pStyle w:val="Listenabsatz"/>
               <w:numPr>
                 <w:ilvl w:val="0"/>
                 <w:numId w:val="23"/>
@@ -5167,7 +5316,7 @@
           </w:p>
           <w:p>
             <w:pPr>
-              <w:pStyle w:val="ListParagraph"/>
+              <w:pStyle w:val="Listenabsatz"/>
               <w:numPr>
                 <w:ilvl w:val="0"/>
                 <w:numId w:val="23"/>
@@ -5185,7 +5334,7 @@
           </w:p>
           <w:p>
             <w:pPr>
-              <w:pStyle w:val="ListParagraph"/>
+              <w:pStyle w:val="Listenabsatz"/>
               <w:numPr>
                 <w:ilvl w:val="0"/>
                 <w:numId w:val="23"/>
@@ -5274,7 +5423,7 @@
     </w:p>
     <w:tbl>
       <w:tblPr>
-        <w:tblStyle w:val="TableGrid"/>
+        <w:tblStyle w:val="Tabellenraster"/>
         <w:tblW w:w="0" w:type="auto"/>
         <w:tblLook w:val="04A0" w:firstRow="1" w:lastRow="0" w:firstColumn="1" w:lastColumn="0" w:noHBand="0" w:noVBand="1"/>
       </w:tblPr>
@@ -5289,6 +5438,7 @@
           </w:tcPr>
           <w:p>
             <w:r>
+              <w:lastRenderedPageBreak/>
               <w:t>Name</w:t>
             </w:r>
           </w:p>
@@ -5413,7 +5563,7 @@
           </w:tcPr>
           <w:p>
             <w:pPr>
-              <w:pStyle w:val="ListParagraph"/>
+              <w:pStyle w:val="Listenabsatz"/>
               <w:numPr>
                 <w:ilvl w:val="0"/>
                 <w:numId w:val="24"/>
@@ -5431,7 +5581,7 @@
           </w:p>
           <w:p>
             <w:pPr>
-              <w:pStyle w:val="ListParagraph"/>
+              <w:pStyle w:val="Listenabsatz"/>
               <w:numPr>
                 <w:ilvl w:val="0"/>
                 <w:numId w:val="24"/>
@@ -5444,13 +5594,12 @@
               <w:rPr>
                 <w:lang w:val="en-GB"/>
               </w:rPr>
-              <w:lastRenderedPageBreak/>
               <w:t>The system displays the intersection.</w:t>
             </w:r>
           </w:p>
           <w:p>
             <w:pPr>
-              <w:pStyle w:val="ListParagraph"/>
+              <w:pStyle w:val="Listenabsatz"/>
               <w:numPr>
                 <w:ilvl w:val="0"/>
                 <w:numId w:val="24"/>
@@ -5468,7 +5617,7 @@
           </w:p>
           <w:p>
             <w:pPr>
-              <w:pStyle w:val="ListParagraph"/>
+              <w:pStyle w:val="Listenabsatz"/>
               <w:numPr>
                 <w:ilvl w:val="0"/>
                 <w:numId w:val="24"/>
@@ -5497,7 +5646,6 @@
           <w:p>
             <w:proofErr w:type="spellStart"/>
             <w:r>
-              <w:lastRenderedPageBreak/>
               <w:t>Exception</w:t>
             </w:r>
             <w:proofErr w:type="spellEnd"/>
@@ -5572,7 +5720,7 @@
     </w:p>
     <w:tbl>
       <w:tblPr>
-        <w:tblStyle w:val="TableGrid"/>
+        <w:tblStyle w:val="Tabellenraster"/>
         <w:tblW w:w="0" w:type="auto"/>
         <w:tblLook w:val="04A0" w:firstRow="1" w:lastRow="0" w:firstColumn="1" w:lastColumn="0" w:noHBand="0" w:noVBand="1"/>
       </w:tblPr>
@@ -5711,7 +5859,7 @@
           </w:tcPr>
           <w:p>
             <w:pPr>
-              <w:pStyle w:val="ListParagraph"/>
+              <w:pStyle w:val="Listenabsatz"/>
               <w:numPr>
                 <w:ilvl w:val="0"/>
                 <w:numId w:val="25"/>
@@ -5729,7 +5877,7 @@
           </w:p>
           <w:p>
             <w:pPr>
-              <w:pStyle w:val="ListParagraph"/>
+              <w:pStyle w:val="Listenabsatz"/>
               <w:numPr>
                 <w:ilvl w:val="0"/>
                 <w:numId w:val="25"/>
@@ -5747,7 +5895,7 @@
           </w:p>
           <w:p>
             <w:pPr>
-              <w:pStyle w:val="ListParagraph"/>
+              <w:pStyle w:val="Listenabsatz"/>
               <w:numPr>
                 <w:ilvl w:val="0"/>
                 <w:numId w:val="25"/>
@@ -5765,7 +5913,7 @@
           </w:p>
           <w:p>
             <w:pPr>
-              <w:pStyle w:val="ListParagraph"/>
+              <w:pStyle w:val="Listenabsatz"/>
               <w:numPr>
                 <w:ilvl w:val="0"/>
                 <w:numId w:val="25"/>
@@ -5783,7 +5931,7 @@
           </w:p>
           <w:p>
             <w:pPr>
-              <w:pStyle w:val="ListParagraph"/>
+              <w:pStyle w:val="Listenabsatz"/>
               <w:numPr>
                 <w:ilvl w:val="0"/>
                 <w:numId w:val="25"/>
@@ -5801,7 +5949,7 @@
           </w:p>
           <w:p>
             <w:pPr>
-              <w:pStyle w:val="ListParagraph"/>
+              <w:pStyle w:val="Listenabsatz"/>
               <w:numPr>
                 <w:ilvl w:val="0"/>
                 <w:numId w:val="25"/>
@@ -5890,7 +6038,7 @@
     </w:p>
     <w:tbl>
       <w:tblPr>
-        <w:tblStyle w:val="TableGrid"/>
+        <w:tblStyle w:val="Tabellenraster"/>
         <w:tblW w:w="0" w:type="auto"/>
         <w:tblLook w:val="04A0" w:firstRow="1" w:lastRow="0" w:firstColumn="1" w:lastColumn="0" w:noHBand="0" w:noVBand="1"/>
       </w:tblPr>
@@ -6029,7 +6177,7 @@
           </w:tcPr>
           <w:p>
             <w:pPr>
-              <w:pStyle w:val="ListParagraph"/>
+              <w:pStyle w:val="Listenabsatz"/>
               <w:numPr>
                 <w:ilvl w:val="0"/>
                 <w:numId w:val="26"/>
@@ -6047,7 +6195,7 @@
           </w:p>
           <w:p>
             <w:pPr>
-              <w:pStyle w:val="ListParagraph"/>
+              <w:pStyle w:val="Listenabsatz"/>
               <w:numPr>
                 <w:ilvl w:val="0"/>
                 <w:numId w:val="26"/>
@@ -6065,7 +6213,7 @@
           </w:p>
           <w:p>
             <w:pPr>
-              <w:pStyle w:val="ListParagraph"/>
+              <w:pStyle w:val="Listenabsatz"/>
               <w:numPr>
                 <w:ilvl w:val="0"/>
                 <w:numId w:val="26"/>
@@ -6083,7 +6231,7 @@
           </w:p>
           <w:p>
             <w:pPr>
-              <w:pStyle w:val="ListParagraph"/>
+              <w:pStyle w:val="Listenabsatz"/>
               <w:numPr>
                 <w:ilvl w:val="0"/>
                 <w:numId w:val="26"/>
@@ -6101,7 +6249,7 @@
           </w:p>
           <w:p>
             <w:pPr>
-              <w:pStyle w:val="ListParagraph"/>
+              <w:pStyle w:val="Listenabsatz"/>
               <w:numPr>
                 <w:ilvl w:val="0"/>
                 <w:numId w:val="26"/>
@@ -6133,7 +6281,7 @@
           </w:p>
           <w:p>
             <w:pPr>
-              <w:pStyle w:val="ListParagraph"/>
+              <w:pStyle w:val="Listenabsatz"/>
               <w:numPr>
                 <w:ilvl w:val="0"/>
                 <w:numId w:val="26"/>
@@ -6157,7 +6305,7 @@
           </w:p>
           <w:p>
             <w:pPr>
-              <w:pStyle w:val="ListParagraph"/>
+              <w:pStyle w:val="Listenabsatz"/>
               <w:numPr>
                 <w:ilvl w:val="0"/>
                 <w:numId w:val="26"/>
@@ -6267,7 +6415,7 @@
     </w:p>
     <w:tbl>
       <w:tblPr>
-        <w:tblStyle w:val="TableGrid"/>
+        <w:tblStyle w:val="Tabellenraster"/>
         <w:tblW w:w="0" w:type="auto"/>
         <w:tblLook w:val="04A0" w:firstRow="1" w:lastRow="0" w:firstColumn="1" w:lastColumn="0" w:noHBand="0" w:noVBand="1"/>
       </w:tblPr>
@@ -6282,7 +6430,6 @@
           </w:tcPr>
           <w:p>
             <w:r>
-              <w:lastRenderedPageBreak/>
               <w:t>Name</w:t>
             </w:r>
           </w:p>
@@ -6407,7 +6554,7 @@
           </w:tcPr>
           <w:p>
             <w:pPr>
-              <w:pStyle w:val="ListParagraph"/>
+              <w:pStyle w:val="Listenabsatz"/>
               <w:numPr>
                 <w:ilvl w:val="0"/>
                 <w:numId w:val="27"/>
@@ -6425,7 +6572,7 @@
           </w:p>
           <w:p>
             <w:pPr>
-              <w:pStyle w:val="ListParagraph"/>
+              <w:pStyle w:val="Listenabsatz"/>
               <w:numPr>
                 <w:ilvl w:val="0"/>
                 <w:numId w:val="27"/>
@@ -6443,7 +6590,7 @@
           </w:p>
           <w:p>
             <w:pPr>
-              <w:pStyle w:val="ListParagraph"/>
+              <w:pStyle w:val="Listenabsatz"/>
               <w:numPr>
                 <w:ilvl w:val="0"/>
                 <w:numId w:val="27"/>
@@ -6461,7 +6608,7 @@
           </w:p>
           <w:p>
             <w:pPr>
-              <w:pStyle w:val="ListParagraph"/>
+              <w:pStyle w:val="Listenabsatz"/>
               <w:numPr>
                 <w:ilvl w:val="0"/>
                 <w:numId w:val="27"/>
@@ -6479,7 +6626,7 @@
           </w:p>
           <w:p>
             <w:pPr>
-              <w:pStyle w:val="ListParagraph"/>
+              <w:pStyle w:val="Listenabsatz"/>
               <w:numPr>
                 <w:ilvl w:val="0"/>
                 <w:numId w:val="27"/>
@@ -6591,7 +6738,7 @@
     </w:p>
     <w:p>
       <w:pPr>
-        <w:pStyle w:val="ListParagraph"/>
+        <w:pStyle w:val="Listenabsatz"/>
         <w:numPr>
           <w:ilvl w:val="1"/>
           <w:numId w:val="3"/>
@@ -6615,7 +6762,7 @@
     </w:p>
     <w:p>
       <w:pPr>
-        <w:pStyle w:val="ListParagraph"/>
+        <w:pStyle w:val="Listenabsatz"/>
         <w:numPr>
           <w:ilvl w:val="0"/>
           <w:numId w:val="31"/>
@@ -6633,7 +6780,7 @@
     </w:p>
     <w:p>
       <w:pPr>
-        <w:pStyle w:val="ListParagraph"/>
+        <w:pStyle w:val="Listenabsatz"/>
         <w:numPr>
           <w:ilvl w:val="0"/>
           <w:numId w:val="31"/>
@@ -6658,7 +6805,7 @@
     </w:p>
     <w:p>
       <w:pPr>
-        <w:pStyle w:val="ListParagraph"/>
+        <w:pStyle w:val="Listenabsatz"/>
         <w:numPr>
           <w:ilvl w:val="1"/>
           <w:numId w:val="3"/>
@@ -6819,7 +6966,7 @@
 <w:ftr xmlns:wpc="http://schemas.microsoft.com/office/word/2010/wordprocessingCanvas" xmlns:cx="http://schemas.microsoft.com/office/drawing/2014/chartex" xmlns:cx1="http://schemas.microsoft.com/office/drawing/2015/9/8/chartex" xmlns:cx2="http://schemas.microsoft.com/office/drawing/2015/10/21/chartex" xmlns:cx3="http://schemas.microsoft.com/office/drawing/2016/5/9/chartex" xmlns:cx4="http://schemas.microsoft.com/office/drawing/2016/5/10/chartex" xmlns:cx5="http://schemas.microsoft.com/office/drawing/2016/5/11/chartex" xmlns:cx6="http://schemas.microsoft.com/office/drawing/2016/5/12/chartex" xmlns:cx7="http://schemas.microsoft.com/office/drawing/2016/5/13/chartex" xmlns:cx8="http://schemas.microsoft.com/office/drawing/2016/5/14/chartex" xmlns:mc="http://schemas.openxmlformats.org/markup-compatibility/2006" xmlns:aink="http://schemas.microsoft.com/office/drawing/2016/ink" xmlns:am3d="http://schemas.microsoft.com/office/drawing/2017/model3d" xmlns:o="urn:schemas-microsoft-com:office:office" xmlns:r="http://schemas.openxmlformats.org/officeDocument/2006/relationships" xmlns:m="http://schemas.openxmlformats.org/officeDocument/2006/math" xmlns:v="urn:schemas-microsoft-com:vml" xmlns:wp14="http://schemas.microsoft.com/office/word/2010/wordprocessingDrawing" xmlns:wp="http://schemas.openxmlformats.org/drawingml/2006/wordprocessingDrawing" xmlns:w10="urn:schemas-microsoft-com:office:word" xmlns:w="http://schemas.openxmlformats.org/wordprocessingml/2006/main" xmlns:w14="http://schemas.microsoft.com/office/word/2010/wordml" xmlns:w15="http://schemas.microsoft.com/office/word/2012/wordml" xmlns:w16cex="http://schemas.microsoft.com/office/word/2018/wordml/cex" xmlns:w16cid="http://schemas.microsoft.com/office/word/2016/wordml/cid" xmlns:w16="http://schemas.microsoft.com/office/word/2018/wordml" xmlns:w16se="http://schemas.microsoft.com/office/word/2015/wordml/symex" xmlns:wpg="http://schemas.microsoft.com/office/word/2010/wordprocessingGroup" xmlns:wpi="http://schemas.microsoft.com/office/word/2010/wordprocessingInk" xmlns:wne="http://schemas.microsoft.com/office/word/2006/wordml" xmlns:wps="http://schemas.microsoft.com/office/word/2010/wordprocessingShape" mc:Ignorable="w14 w15 w16se w16cid w16 w16cex wp14">
   <w:p>
     <w:pPr>
-      <w:pStyle w:val="Footer"/>
+      <w:pStyle w:val="Fuzeile"/>
     </w:pPr>
     <w:r>
       <w:rPr>
@@ -6896,7 +7043,7 @@
     <w:lvl w:ilvl="0">
       <w:start w:val="1"/>
       <w:numFmt w:val="decimal"/>
-      <w:pStyle w:val="ListNumber"/>
+      <w:pStyle w:val="Listennummer"/>
       <w:lvlText w:val="%1."/>
       <w:lvlJc w:val="left"/>
       <w:pPr>
@@ -6914,7 +7061,7 @@
     <w:lvl w:ilvl="0">
       <w:start w:val="1"/>
       <w:numFmt w:val="bullet"/>
-      <w:pStyle w:val="ListBullet"/>
+      <w:pStyle w:val="Aufzhlungszeichen"/>
       <w:lvlText w:val="−"/>
       <w:lvlJc w:val="left"/>
       <w:pPr>
@@ -7775,6 +7922,95 @@
     </w:lvl>
   </w:abstractNum>
   <w:abstractNum w:abstractNumId="10" w15:restartNumberingAfterBreak="0">
+    <w:nsid w:val="19114BB4"/>
+    <w:multiLevelType w:val="hybridMultilevel"/>
+    <w:tmpl w:val="57944FAC"/>
+    <w:lvl w:ilvl="0" w:tplc="0407000F">
+      <w:start w:val="1"/>
+      <w:numFmt w:val="decimal"/>
+      <w:lvlText w:val="%1."/>
+      <w:lvlJc w:val="left"/>
+      <w:pPr>
+        <w:ind w:left="720" w:hanging="360"/>
+      </w:pPr>
+      <w:rPr>
+        <w:rFonts w:hint="default"/>
+      </w:rPr>
+    </w:lvl>
+    <w:lvl w:ilvl="1" w:tplc="04070019" w:tentative="1">
+      <w:start w:val="1"/>
+      <w:numFmt w:val="lowerLetter"/>
+      <w:lvlText w:val="%2."/>
+      <w:lvlJc w:val="left"/>
+      <w:pPr>
+        <w:ind w:left="1440" w:hanging="360"/>
+      </w:pPr>
+    </w:lvl>
+    <w:lvl w:ilvl="2" w:tplc="0407001B" w:tentative="1">
+      <w:start w:val="1"/>
+      <w:numFmt w:val="lowerRoman"/>
+      <w:lvlText w:val="%3."/>
+      <w:lvlJc w:val="right"/>
+      <w:pPr>
+        <w:ind w:left="2160" w:hanging="180"/>
+      </w:pPr>
+    </w:lvl>
+    <w:lvl w:ilvl="3" w:tplc="0407000F" w:tentative="1">
+      <w:start w:val="1"/>
+      <w:numFmt w:val="decimal"/>
+      <w:lvlText w:val="%4."/>
+      <w:lvlJc w:val="left"/>
+      <w:pPr>
+        <w:ind w:left="2880" w:hanging="360"/>
+      </w:pPr>
+    </w:lvl>
+    <w:lvl w:ilvl="4" w:tplc="04070019" w:tentative="1">
+      <w:start w:val="1"/>
+      <w:numFmt w:val="lowerLetter"/>
+      <w:lvlText w:val="%5."/>
+      <w:lvlJc w:val="left"/>
+      <w:pPr>
+        <w:ind w:left="3600" w:hanging="360"/>
+      </w:pPr>
+    </w:lvl>
+    <w:lvl w:ilvl="5" w:tplc="0407001B" w:tentative="1">
+      <w:start w:val="1"/>
+      <w:numFmt w:val="lowerRoman"/>
+      <w:lvlText w:val="%6."/>
+      <w:lvlJc w:val="right"/>
+      <w:pPr>
+        <w:ind w:left="4320" w:hanging="180"/>
+      </w:pPr>
+    </w:lvl>
+    <w:lvl w:ilvl="6" w:tplc="0407000F" w:tentative="1">
+      <w:start w:val="1"/>
+      <w:numFmt w:val="decimal"/>
+      <w:lvlText w:val="%7."/>
+      <w:lvlJc w:val="left"/>
+      <w:pPr>
+        <w:ind w:left="5040" w:hanging="360"/>
+      </w:pPr>
+    </w:lvl>
+    <w:lvl w:ilvl="7" w:tplc="04070019" w:tentative="1">
+      <w:start w:val="1"/>
+      <w:numFmt w:val="lowerLetter"/>
+      <w:lvlText w:val="%8."/>
+      <w:lvlJc w:val="left"/>
+      <w:pPr>
+        <w:ind w:left="5760" w:hanging="360"/>
+      </w:pPr>
+    </w:lvl>
+    <w:lvl w:ilvl="8" w:tplc="0407001B" w:tentative="1">
+      <w:start w:val="1"/>
+      <w:numFmt w:val="lowerRoman"/>
+      <w:lvlText w:val="%9."/>
+      <w:lvlJc w:val="right"/>
+      <w:pPr>
+        <w:ind w:left="6480" w:hanging="180"/>
+      </w:pPr>
+    </w:lvl>
+  </w:abstractNum>
+  <w:abstractNum w:abstractNumId="11" w15:restartNumberingAfterBreak="0">
     <w:nsid w:val="1E3806DD"/>
     <w:multiLevelType w:val="hybridMultilevel"/>
     <w:tmpl w:val="A11AD2B6"/>
@@ -7863,7 +8099,7 @@
       </w:pPr>
     </w:lvl>
   </w:abstractNum>
-  <w:abstractNum w:abstractNumId="11" w15:restartNumberingAfterBreak="0">
+  <w:abstractNum w:abstractNumId="12" w15:restartNumberingAfterBreak="0">
     <w:nsid w:val="206866ED"/>
     <w:multiLevelType w:val="hybridMultilevel"/>
     <w:tmpl w:val="A11AD2B6"/>
@@ -7952,7 +8188,7 @@
       </w:pPr>
     </w:lvl>
   </w:abstractNum>
-  <w:abstractNum w:abstractNumId="12" w15:restartNumberingAfterBreak="0">
+  <w:abstractNum w:abstractNumId="13" w15:restartNumberingAfterBreak="0">
     <w:nsid w:val="26AF3970"/>
     <w:multiLevelType w:val="hybridMultilevel"/>
     <w:tmpl w:val="A11AD2B6"/>
@@ -8041,7 +8277,7 @@
       </w:pPr>
     </w:lvl>
   </w:abstractNum>
-  <w:abstractNum w:abstractNumId="13" w15:restartNumberingAfterBreak="0">
+  <w:abstractNum w:abstractNumId="14" w15:restartNumberingAfterBreak="0">
     <w:nsid w:val="28DC34E5"/>
     <w:multiLevelType w:val="hybridMultilevel"/>
     <w:tmpl w:val="D8747B8E"/>
@@ -8154,7 +8390,7 @@
       </w:rPr>
     </w:lvl>
   </w:abstractNum>
-  <w:abstractNum w:abstractNumId="14" w15:restartNumberingAfterBreak="0">
+  <w:abstractNum w:abstractNumId="15" w15:restartNumberingAfterBreak="0">
     <w:nsid w:val="2A4A0F11"/>
     <w:multiLevelType w:val="hybridMultilevel"/>
     <w:tmpl w:val="D1C27EEA"/>
@@ -8243,7 +8479,7 @@
       </w:pPr>
     </w:lvl>
   </w:abstractNum>
-  <w:abstractNum w:abstractNumId="15" w15:restartNumberingAfterBreak="0">
+  <w:abstractNum w:abstractNumId="16" w15:restartNumberingAfterBreak="0">
     <w:nsid w:val="372B1B3F"/>
     <w:multiLevelType w:val="hybridMultilevel"/>
     <w:tmpl w:val="A11AD2B6"/>
@@ -8332,7 +8568,7 @@
       </w:pPr>
     </w:lvl>
   </w:abstractNum>
-  <w:abstractNum w:abstractNumId="16" w15:restartNumberingAfterBreak="0">
+  <w:abstractNum w:abstractNumId="17" w15:restartNumberingAfterBreak="0">
     <w:nsid w:val="3B8A60C7"/>
     <w:multiLevelType w:val="hybridMultilevel"/>
     <w:tmpl w:val="13A86E70"/>
@@ -8445,7 +8681,7 @@
       </w:rPr>
     </w:lvl>
   </w:abstractNum>
-  <w:abstractNum w:abstractNumId="17" w15:restartNumberingAfterBreak="0">
+  <w:abstractNum w:abstractNumId="18" w15:restartNumberingAfterBreak="0">
     <w:nsid w:val="40B65726"/>
     <w:multiLevelType w:val="hybridMultilevel"/>
     <w:tmpl w:val="0888BD48"/>
@@ -8558,7 +8794,7 @@
       </w:rPr>
     </w:lvl>
   </w:abstractNum>
-  <w:abstractNum w:abstractNumId="18" w15:restartNumberingAfterBreak="0">
+  <w:abstractNum w:abstractNumId="19" w15:restartNumberingAfterBreak="0">
     <w:nsid w:val="42BE3E9F"/>
     <w:multiLevelType w:val="multilevel"/>
     <w:tmpl w:val="5740BFFA"/>
@@ -8679,7 +8915,7 @@
       </w:rPr>
     </w:lvl>
   </w:abstractNum>
-  <w:abstractNum w:abstractNumId="19" w15:restartNumberingAfterBreak="0">
+  <w:abstractNum w:abstractNumId="20" w15:restartNumberingAfterBreak="0">
     <w:nsid w:val="42E4700C"/>
     <w:multiLevelType w:val="hybridMultilevel"/>
     <w:tmpl w:val="09844AAE"/>
@@ -8768,7 +9004,7 @@
       </w:pPr>
     </w:lvl>
   </w:abstractNum>
-  <w:abstractNum w:abstractNumId="20" w15:restartNumberingAfterBreak="0">
+  <w:abstractNum w:abstractNumId="21" w15:restartNumberingAfterBreak="0">
     <w:nsid w:val="46026C7C"/>
     <w:multiLevelType w:val="hybridMultilevel"/>
     <w:tmpl w:val="107222CE"/>
@@ -8857,7 +9093,7 @@
       </w:pPr>
     </w:lvl>
   </w:abstractNum>
-  <w:abstractNum w:abstractNumId="21" w15:restartNumberingAfterBreak="0">
+  <w:abstractNum w:abstractNumId="22" w15:restartNumberingAfterBreak="0">
     <w:nsid w:val="4FAB27C7"/>
     <w:multiLevelType w:val="hybridMultilevel"/>
     <w:tmpl w:val="FD3C8380"/>
@@ -8946,7 +9182,7 @@
       </w:pPr>
     </w:lvl>
   </w:abstractNum>
-  <w:abstractNum w:abstractNumId="22" w15:restartNumberingAfterBreak="0">
+  <w:abstractNum w:abstractNumId="23" w15:restartNumberingAfterBreak="0">
     <w:nsid w:val="57256B5C"/>
     <w:multiLevelType w:val="hybridMultilevel"/>
     <w:tmpl w:val="471C6808"/>
@@ -9035,7 +9271,7 @@
       </w:pPr>
     </w:lvl>
   </w:abstractNum>
-  <w:abstractNum w:abstractNumId="23" w15:restartNumberingAfterBreak="0">
+  <w:abstractNum w:abstractNumId="24" w15:restartNumberingAfterBreak="0">
     <w:nsid w:val="5DC33CC9"/>
     <w:multiLevelType w:val="hybridMultilevel"/>
     <w:tmpl w:val="80F0111A"/>
@@ -9124,7 +9360,7 @@
       </w:pPr>
     </w:lvl>
   </w:abstractNum>
-  <w:abstractNum w:abstractNumId="24" w15:restartNumberingAfterBreak="0">
+  <w:abstractNum w:abstractNumId="25" w15:restartNumberingAfterBreak="0">
     <w:nsid w:val="5F8710A9"/>
     <w:multiLevelType w:val="hybridMultilevel"/>
     <w:tmpl w:val="A11AD2B6"/>
@@ -9213,7 +9449,7 @@
       </w:pPr>
     </w:lvl>
   </w:abstractNum>
-  <w:abstractNum w:abstractNumId="25" w15:restartNumberingAfterBreak="0">
+  <w:abstractNum w:abstractNumId="26" w15:restartNumberingAfterBreak="0">
     <w:nsid w:val="602656AE"/>
     <w:multiLevelType w:val="hybridMultilevel"/>
     <w:tmpl w:val="A11AD2B6"/>
@@ -9302,7 +9538,96 @@
       </w:pPr>
     </w:lvl>
   </w:abstractNum>
-  <w:abstractNum w:abstractNumId="26" w15:restartNumberingAfterBreak="0">
+  <w:abstractNum w:abstractNumId="27" w15:restartNumberingAfterBreak="0">
+    <w:nsid w:val="65A25292"/>
+    <w:multiLevelType w:val="hybridMultilevel"/>
+    <w:tmpl w:val="269EC802"/>
+    <w:lvl w:ilvl="0" w:tplc="0407000F">
+      <w:start w:val="1"/>
+      <w:numFmt w:val="decimal"/>
+      <w:lvlText w:val="%1."/>
+      <w:lvlJc w:val="left"/>
+      <w:pPr>
+        <w:ind w:left="720" w:hanging="360"/>
+      </w:pPr>
+      <w:rPr>
+        <w:rFonts w:hint="default"/>
+      </w:rPr>
+    </w:lvl>
+    <w:lvl w:ilvl="1" w:tplc="04070019" w:tentative="1">
+      <w:start w:val="1"/>
+      <w:numFmt w:val="lowerLetter"/>
+      <w:lvlText w:val="%2."/>
+      <w:lvlJc w:val="left"/>
+      <w:pPr>
+        <w:ind w:left="1440" w:hanging="360"/>
+      </w:pPr>
+    </w:lvl>
+    <w:lvl w:ilvl="2" w:tplc="0407001B" w:tentative="1">
+      <w:start w:val="1"/>
+      <w:numFmt w:val="lowerRoman"/>
+      <w:lvlText w:val="%3."/>
+      <w:lvlJc w:val="right"/>
+      <w:pPr>
+        <w:ind w:left="2160" w:hanging="180"/>
+      </w:pPr>
+    </w:lvl>
+    <w:lvl w:ilvl="3" w:tplc="0407000F" w:tentative="1">
+      <w:start w:val="1"/>
+      <w:numFmt w:val="decimal"/>
+      <w:lvlText w:val="%4."/>
+      <w:lvlJc w:val="left"/>
+      <w:pPr>
+        <w:ind w:left="2880" w:hanging="360"/>
+      </w:pPr>
+    </w:lvl>
+    <w:lvl w:ilvl="4" w:tplc="04070019" w:tentative="1">
+      <w:start w:val="1"/>
+      <w:numFmt w:val="lowerLetter"/>
+      <w:lvlText w:val="%5."/>
+      <w:lvlJc w:val="left"/>
+      <w:pPr>
+        <w:ind w:left="3600" w:hanging="360"/>
+      </w:pPr>
+    </w:lvl>
+    <w:lvl w:ilvl="5" w:tplc="0407001B" w:tentative="1">
+      <w:start w:val="1"/>
+      <w:numFmt w:val="lowerRoman"/>
+      <w:lvlText w:val="%6."/>
+      <w:lvlJc w:val="right"/>
+      <w:pPr>
+        <w:ind w:left="4320" w:hanging="180"/>
+      </w:pPr>
+    </w:lvl>
+    <w:lvl w:ilvl="6" w:tplc="0407000F" w:tentative="1">
+      <w:start w:val="1"/>
+      <w:numFmt w:val="decimal"/>
+      <w:lvlText w:val="%7."/>
+      <w:lvlJc w:val="left"/>
+      <w:pPr>
+        <w:ind w:left="5040" w:hanging="360"/>
+      </w:pPr>
+    </w:lvl>
+    <w:lvl w:ilvl="7" w:tplc="04070019" w:tentative="1">
+      <w:start w:val="1"/>
+      <w:numFmt w:val="lowerLetter"/>
+      <w:lvlText w:val="%8."/>
+      <w:lvlJc w:val="left"/>
+      <w:pPr>
+        <w:ind w:left="5760" w:hanging="360"/>
+      </w:pPr>
+    </w:lvl>
+    <w:lvl w:ilvl="8" w:tplc="0407001B" w:tentative="1">
+      <w:start w:val="1"/>
+      <w:numFmt w:val="lowerRoman"/>
+      <w:lvlText w:val="%9."/>
+      <w:lvlJc w:val="right"/>
+      <w:pPr>
+        <w:ind w:left="6480" w:hanging="180"/>
+      </w:pPr>
+    </w:lvl>
+  </w:abstractNum>
+  <w:abstractNum w:abstractNumId="28" w15:restartNumberingAfterBreak="0">
     <w:nsid w:val="6924540A"/>
     <w:multiLevelType w:val="hybridMultilevel"/>
     <w:tmpl w:val="A2C62D7C"/>
@@ -9415,7 +9740,7 @@
       </w:rPr>
     </w:lvl>
   </w:abstractNum>
-  <w:abstractNum w:abstractNumId="27" w15:restartNumberingAfterBreak="0">
+  <w:abstractNum w:abstractNumId="29" w15:restartNumberingAfterBreak="0">
     <w:nsid w:val="6C0D7174"/>
     <w:multiLevelType w:val="hybridMultilevel"/>
     <w:tmpl w:val="A11AD2B6"/>
@@ -9504,7 +9829,7 @@
       </w:pPr>
     </w:lvl>
   </w:abstractNum>
-  <w:abstractNum w:abstractNumId="28" w15:restartNumberingAfterBreak="0">
+  <w:abstractNum w:abstractNumId="30" w15:restartNumberingAfterBreak="0">
     <w:nsid w:val="746C1308"/>
     <w:multiLevelType w:val="hybridMultilevel"/>
     <w:tmpl w:val="F35EF5B6"/>
@@ -9593,7 +9918,7 @@
       </w:pPr>
     </w:lvl>
   </w:abstractNum>
-  <w:abstractNum w:abstractNumId="29" w15:restartNumberingAfterBreak="0">
+  <w:abstractNum w:abstractNumId="31" w15:restartNumberingAfterBreak="0">
     <w:nsid w:val="77A53CBE"/>
     <w:multiLevelType w:val="multilevel"/>
     <w:tmpl w:val="43EE52AC"/>
@@ -9706,7 +10031,7 @@
       </w:rPr>
     </w:lvl>
   </w:abstractNum>
-  <w:abstractNum w:abstractNumId="30" w15:restartNumberingAfterBreak="0">
+  <w:abstractNum w:abstractNumId="32" w15:restartNumberingAfterBreak="0">
     <w:nsid w:val="7B49721A"/>
     <w:multiLevelType w:val="hybridMultilevel"/>
     <w:tmpl w:val="A11AD2B6"/>
@@ -9802,16 +10127,16 @@
     <w:abstractNumId w:val="1"/>
   </w:num>
   <w:num w:numId="3">
-    <w:abstractNumId w:val="18"/>
+    <w:abstractNumId w:val="19"/>
   </w:num>
   <w:num w:numId="4">
-    <w:abstractNumId w:val="17"/>
+    <w:abstractNumId w:val="18"/>
   </w:num>
   <w:num w:numId="5">
     <w:abstractNumId w:val="3"/>
   </w:num>
   <w:num w:numId="6">
-    <w:abstractNumId w:val="29"/>
+    <w:abstractNumId w:val="31"/>
   </w:num>
   <w:num w:numId="7">
     <w:abstractNumId w:val="5"/>
@@ -9820,73 +10145,79 @@
     <w:abstractNumId w:val="9"/>
   </w:num>
   <w:num w:numId="9">
-    <w:abstractNumId w:val="13"/>
+    <w:abstractNumId w:val="14"/>
   </w:num>
   <w:num w:numId="10">
     <w:abstractNumId w:val="2"/>
   </w:num>
   <w:num w:numId="11">
-    <w:abstractNumId w:val="25"/>
+    <w:abstractNumId w:val="26"/>
   </w:num>
   <w:num w:numId="12">
     <w:abstractNumId w:val="7"/>
   </w:num>
   <w:num w:numId="13">
-    <w:abstractNumId w:val="30"/>
+    <w:abstractNumId w:val="32"/>
   </w:num>
   <w:num w:numId="14">
+    <w:abstractNumId w:val="12"/>
+  </w:num>
+  <w:num w:numId="15">
     <w:abstractNumId w:val="11"/>
   </w:num>
-  <w:num w:numId="15">
-    <w:abstractNumId w:val="10"/>
-  </w:num>
   <w:num w:numId="16">
-    <w:abstractNumId w:val="21"/>
+    <w:abstractNumId w:val="22"/>
   </w:num>
   <w:num w:numId="17">
-    <w:abstractNumId w:val="24"/>
+    <w:abstractNumId w:val="25"/>
   </w:num>
   <w:num w:numId="18">
-    <w:abstractNumId w:val="27"/>
+    <w:abstractNumId w:val="29"/>
   </w:num>
   <w:num w:numId="19">
-    <w:abstractNumId w:val="12"/>
+    <w:abstractNumId w:val="13"/>
   </w:num>
   <w:num w:numId="20">
-    <w:abstractNumId w:val="15"/>
+    <w:abstractNumId w:val="16"/>
   </w:num>
   <w:num w:numId="21">
-    <w:abstractNumId w:val="22"/>
+    <w:abstractNumId w:val="23"/>
   </w:num>
   <w:num w:numId="22">
-    <w:abstractNumId w:val="19"/>
+    <w:abstractNumId w:val="20"/>
   </w:num>
   <w:num w:numId="23">
     <w:abstractNumId w:val="6"/>
   </w:num>
   <w:num w:numId="24">
-    <w:abstractNumId w:val="23"/>
+    <w:abstractNumId w:val="24"/>
   </w:num>
   <w:num w:numId="25">
-    <w:abstractNumId w:val="20"/>
+    <w:abstractNumId w:val="21"/>
   </w:num>
   <w:num w:numId="26">
-    <w:abstractNumId w:val="14"/>
+    <w:abstractNumId w:val="15"/>
   </w:num>
   <w:num w:numId="27">
-    <w:abstractNumId w:val="28"/>
+    <w:abstractNumId w:val="30"/>
   </w:num>
   <w:num w:numId="28">
-    <w:abstractNumId w:val="16"/>
+    <w:abstractNumId w:val="17"/>
   </w:num>
   <w:num w:numId="29">
-    <w:abstractNumId w:val="26"/>
+    <w:abstractNumId w:val="28"/>
   </w:num>
   <w:num w:numId="30">
     <w:abstractNumId w:val="8"/>
   </w:num>
   <w:num w:numId="31">
     <w:abstractNumId w:val="4"/>
+  </w:num>
+  <w:num w:numId="32">
+    <w:abstractNumId w:val="10"/>
+  </w:num>
+  <w:num w:numId="33">
+    <w:abstractNumId w:val="27"/>
   </w:num>
   <w:numIdMacAtCleanup w:val="15"/>
 </w:numbering>
@@ -10288,16 +10619,16 @@
     <w:lsdException w:name="Unresolved Mention" w:semiHidden="1" w:unhideWhenUsed="1"/>
     <w:lsdException w:name="Smart Link" w:semiHidden="1" w:unhideWhenUsed="1"/>
   </w:latentStyles>
-  <w:style w:type="paragraph" w:default="1" w:styleId="Normal">
+  <w:style w:type="paragraph" w:default="1" w:styleId="Standard">
     <w:name w:val="Normal"/>
     <w:qFormat/>
     <w:rsid w:val="00333D0D"/>
   </w:style>
-  <w:style w:type="paragraph" w:styleId="Heading1">
+  <w:style w:type="paragraph" w:styleId="berschrift1">
     <w:name w:val="heading 1"/>
-    <w:basedOn w:val="Normal"/>
-    <w:next w:val="Normal"/>
-    <w:link w:val="Heading1Char"/>
+    <w:basedOn w:val="Standard"/>
+    <w:next w:val="Standard"/>
+    <w:link w:val="berschrift1Zchn"/>
     <w:uiPriority w:val="9"/>
     <w:qFormat/>
     <w:rsid w:val="00333D0D"/>
@@ -10314,11 +10645,11 @@
       <w:sz w:val="32"/>
     </w:rPr>
   </w:style>
-  <w:style w:type="paragraph" w:styleId="Heading2">
+  <w:style w:type="paragraph" w:styleId="berschrift2">
     <w:name w:val="heading 2"/>
-    <w:basedOn w:val="Normal"/>
-    <w:next w:val="Normal"/>
-    <w:link w:val="Heading2Char"/>
+    <w:basedOn w:val="Standard"/>
+    <w:next w:val="Standard"/>
+    <w:link w:val="berschrift2Zchn"/>
     <w:uiPriority w:val="9"/>
     <w:unhideWhenUsed/>
     <w:qFormat/>
@@ -10337,11 +10668,11 @@
       <w:sz w:val="24"/>
     </w:rPr>
   </w:style>
-  <w:style w:type="paragraph" w:styleId="Heading3">
+  <w:style w:type="paragraph" w:styleId="berschrift3">
     <w:name w:val="heading 3"/>
-    <w:basedOn w:val="Normal"/>
-    <w:next w:val="Normal"/>
-    <w:link w:val="Heading3Char"/>
+    <w:basedOn w:val="Standard"/>
+    <w:next w:val="Standard"/>
+    <w:link w:val="berschrift3Zchn"/>
     <w:uiPriority w:val="9"/>
     <w:unhideWhenUsed/>
     <w:qFormat/>
@@ -10359,11 +10690,11 @@
       <w:szCs w:val="24"/>
     </w:rPr>
   </w:style>
-  <w:style w:type="paragraph" w:styleId="Heading4">
+  <w:style w:type="paragraph" w:styleId="berschrift4">
     <w:name w:val="heading 4"/>
-    <w:basedOn w:val="Normal"/>
-    <w:next w:val="Normal"/>
-    <w:link w:val="Heading4Char"/>
+    <w:basedOn w:val="Standard"/>
+    <w:next w:val="Standard"/>
+    <w:link w:val="berschrift4Zchn"/>
     <w:uiPriority w:val="9"/>
     <w:unhideWhenUsed/>
     <w:qFormat/>
@@ -10381,11 +10712,11 @@
       <w:color w:val="007789" w:themeColor="accent1" w:themeShade="BF"/>
     </w:rPr>
   </w:style>
-  <w:style w:type="paragraph" w:styleId="Heading5">
+  <w:style w:type="paragraph" w:styleId="berschrift5">
     <w:name w:val="heading 5"/>
-    <w:basedOn w:val="Normal"/>
-    <w:next w:val="Normal"/>
-    <w:link w:val="Heading5Char"/>
+    <w:basedOn w:val="Standard"/>
+    <w:next w:val="Standard"/>
+    <w:link w:val="berschrift5Zchn"/>
     <w:uiPriority w:val="9"/>
     <w:unhideWhenUsed/>
     <w:qFormat/>
@@ -10401,11 +10732,11 @@
       <w:color w:val="007789" w:themeColor="accent1" w:themeShade="BF"/>
     </w:rPr>
   </w:style>
-  <w:style w:type="paragraph" w:styleId="Heading6">
+  <w:style w:type="paragraph" w:styleId="berschrift6">
     <w:name w:val="heading 6"/>
-    <w:basedOn w:val="Normal"/>
-    <w:next w:val="Normal"/>
-    <w:link w:val="Heading6Char"/>
+    <w:basedOn w:val="Standard"/>
+    <w:next w:val="Standard"/>
+    <w:link w:val="berschrift6Zchn"/>
     <w:uiPriority w:val="9"/>
     <w:semiHidden/>
     <w:unhideWhenUsed/>
@@ -10422,11 +10753,11 @@
       <w:color w:val="004F5B" w:themeColor="accent1" w:themeShade="7F"/>
     </w:rPr>
   </w:style>
-  <w:style w:type="paragraph" w:styleId="Heading7">
+  <w:style w:type="paragraph" w:styleId="berschrift7">
     <w:name w:val="heading 7"/>
-    <w:basedOn w:val="Normal"/>
-    <w:next w:val="Normal"/>
-    <w:link w:val="Heading7Char"/>
+    <w:basedOn w:val="Standard"/>
+    <w:next w:val="Standard"/>
+    <w:link w:val="berschrift7Zchn"/>
     <w:uiPriority w:val="9"/>
     <w:semiHidden/>
     <w:unhideWhenUsed/>
@@ -10445,11 +10776,11 @@
       <w:color w:val="004F5B" w:themeColor="accent1" w:themeShade="7F"/>
     </w:rPr>
   </w:style>
-  <w:style w:type="paragraph" w:styleId="Heading8">
+  <w:style w:type="paragraph" w:styleId="berschrift8">
     <w:name w:val="heading 8"/>
-    <w:basedOn w:val="Normal"/>
-    <w:next w:val="Normal"/>
-    <w:link w:val="Heading8Char"/>
+    <w:basedOn w:val="Standard"/>
+    <w:next w:val="Standard"/>
+    <w:link w:val="berschrift8Zchn"/>
     <w:uiPriority w:val="9"/>
     <w:semiHidden/>
     <w:unhideWhenUsed/>
@@ -10467,11 +10798,11 @@
       <w:szCs w:val="21"/>
     </w:rPr>
   </w:style>
-  <w:style w:type="paragraph" w:styleId="Heading9">
+  <w:style w:type="paragraph" w:styleId="berschrift9">
     <w:name w:val="heading 9"/>
-    <w:basedOn w:val="Normal"/>
-    <w:next w:val="Normal"/>
-    <w:link w:val="Heading9Char"/>
+    <w:basedOn w:val="Standard"/>
+    <w:next w:val="Standard"/>
+    <w:link w:val="berschrift9Zchn"/>
     <w:uiPriority w:val="9"/>
     <w:semiHidden/>
     <w:unhideWhenUsed/>
@@ -10491,13 +10822,13 @@
       <w:szCs w:val="21"/>
     </w:rPr>
   </w:style>
-  <w:style w:type="character" w:default="1" w:styleId="DefaultParagraphFont">
+  <w:style w:type="character" w:default="1" w:styleId="Absatz-Standardschriftart">
     <w:name w:val="Default Paragraph Font"/>
     <w:uiPriority w:val="1"/>
     <w:semiHidden/>
     <w:unhideWhenUsed/>
   </w:style>
-  <w:style w:type="table" w:default="1" w:styleId="TableNormal">
+  <w:style w:type="table" w:default="1" w:styleId="NormaleTabelle">
     <w:name w:val="Normal Table"/>
     <w:uiPriority w:val="99"/>
     <w:semiHidden/>
@@ -10512,16 +10843,16 @@
       </w:tblCellMar>
     </w:tblPr>
   </w:style>
-  <w:style w:type="numbering" w:default="1" w:styleId="NoList">
+  <w:style w:type="numbering" w:default="1" w:styleId="KeineListe">
     <w:name w:val="No List"/>
     <w:uiPriority w:val="99"/>
     <w:semiHidden/>
     <w:unhideWhenUsed/>
   </w:style>
-  <w:style w:type="character" w:customStyle="1" w:styleId="Heading1Char">
-    <w:name w:val="Heading 1 Char"/>
-    <w:basedOn w:val="DefaultParagraphFont"/>
-    <w:link w:val="Heading1"/>
+  <w:style w:type="character" w:customStyle="1" w:styleId="berschrift1Zchn">
+    <w:name w:val="Überschrift 1 Zchn"/>
+    <w:basedOn w:val="Absatz-Standardschriftart"/>
+    <w:link w:val="berschrift1"/>
     <w:uiPriority w:val="9"/>
     <w:rsid w:val="00333D0D"/>
     <w:rPr>
@@ -10530,10 +10861,10 @@
       <w:sz w:val="32"/>
     </w:rPr>
   </w:style>
-  <w:style w:type="character" w:customStyle="1" w:styleId="Heading2Char">
-    <w:name w:val="Heading 2 Char"/>
-    <w:basedOn w:val="DefaultParagraphFont"/>
-    <w:link w:val="Heading2"/>
+  <w:style w:type="character" w:customStyle="1" w:styleId="berschrift2Zchn">
+    <w:name w:val="Überschrift 2 Zchn"/>
+    <w:basedOn w:val="Absatz-Standardschriftart"/>
+    <w:link w:val="berschrift2"/>
     <w:uiPriority w:val="9"/>
     <w:rsid w:val="00333D0D"/>
     <w:rPr>
@@ -10545,7 +10876,7 @@
   </w:style>
   <w:style w:type="paragraph" w:customStyle="1" w:styleId="Kontaktinfos">
     <w:name w:val="Kontaktinfos"/>
-    <w:basedOn w:val="Normal"/>
+    <w:basedOn w:val="Standard"/>
     <w:uiPriority w:val="4"/>
     <w:qFormat/>
     <w:rsid w:val="00C6554A"/>
@@ -10554,9 +10885,9 @@
       <w:jc w:val="center"/>
     </w:pPr>
   </w:style>
-  <w:style w:type="paragraph" w:styleId="ListBullet">
+  <w:style w:type="paragraph" w:styleId="Aufzhlungszeichen">
     <w:name w:val="List Bullet"/>
-    <w:basedOn w:val="Normal"/>
+    <w:basedOn w:val="Standard"/>
     <w:uiPriority w:val="10"/>
     <w:unhideWhenUsed/>
     <w:qFormat/>
@@ -10567,10 +10898,10 @@
       </w:numPr>
     </w:pPr>
   </w:style>
-  <w:style w:type="paragraph" w:styleId="Title">
+  <w:style w:type="paragraph" w:styleId="Titel">
     <w:name w:val="Title"/>
-    <w:basedOn w:val="Normal"/>
-    <w:link w:val="TitleChar"/>
+    <w:basedOn w:val="Standard"/>
+    <w:link w:val="TitelZchn"/>
     <w:uiPriority w:val="2"/>
     <w:unhideWhenUsed/>
     <w:qFormat/>
@@ -10587,10 +10918,10 @@
       <w:sz w:val="60"/>
     </w:rPr>
   </w:style>
-  <w:style w:type="character" w:customStyle="1" w:styleId="TitleChar">
-    <w:name w:val="Title Char"/>
-    <w:basedOn w:val="DefaultParagraphFont"/>
-    <w:link w:val="Title"/>
+  <w:style w:type="character" w:customStyle="1" w:styleId="TitelZchn">
+    <w:name w:val="Titel Zchn"/>
+    <w:basedOn w:val="Absatz-Standardschriftart"/>
+    <w:link w:val="Titel"/>
     <w:uiPriority w:val="2"/>
     <w:rsid w:val="00333D0D"/>
     <w:rPr>
@@ -10600,10 +10931,10 @@
       <w:sz w:val="60"/>
     </w:rPr>
   </w:style>
-  <w:style w:type="paragraph" w:styleId="Subtitle">
+  <w:style w:type="paragraph" w:styleId="Untertitel">
     <w:name w:val="Subtitle"/>
-    <w:basedOn w:val="Normal"/>
-    <w:link w:val="SubtitleChar"/>
+    <w:basedOn w:val="Standard"/>
+    <w:link w:val="UntertitelZchn"/>
     <w:uiPriority w:val="3"/>
     <w:unhideWhenUsed/>
     <w:qFormat/>
@@ -10622,10 +10953,10 @@
       <w:sz w:val="26"/>
     </w:rPr>
   </w:style>
-  <w:style w:type="character" w:customStyle="1" w:styleId="SubtitleChar">
-    <w:name w:val="Subtitle Char"/>
-    <w:basedOn w:val="DefaultParagraphFont"/>
-    <w:link w:val="Subtitle"/>
+  <w:style w:type="character" w:customStyle="1" w:styleId="UntertitelZchn">
+    <w:name w:val="Untertitel Zchn"/>
+    <w:basedOn w:val="Absatz-Standardschriftart"/>
+    <w:link w:val="Untertitel"/>
     <w:uiPriority w:val="3"/>
     <w:rsid w:val="00333D0D"/>
     <w:rPr>
@@ -10634,10 +10965,10 @@
       <w:sz w:val="26"/>
     </w:rPr>
   </w:style>
-  <w:style w:type="paragraph" w:styleId="Footer">
+  <w:style w:type="paragraph" w:styleId="Fuzeile">
     <w:name w:val="footer"/>
-    <w:basedOn w:val="Normal"/>
-    <w:link w:val="FooterChar"/>
+    <w:basedOn w:val="Standard"/>
+    <w:link w:val="FuzeileZchn"/>
     <w:uiPriority w:val="99"/>
     <w:unhideWhenUsed/>
     <w:rsid w:val="00C6554A"/>
@@ -10649,10 +10980,10 @@
       <w:caps/>
     </w:rPr>
   </w:style>
-  <w:style w:type="character" w:customStyle="1" w:styleId="FooterChar">
-    <w:name w:val="Footer Char"/>
-    <w:basedOn w:val="DefaultParagraphFont"/>
-    <w:link w:val="Footer"/>
+  <w:style w:type="character" w:customStyle="1" w:styleId="FuzeileZchn">
+    <w:name w:val="Fußzeile Zchn"/>
+    <w:basedOn w:val="Absatz-Standardschriftart"/>
+    <w:link w:val="Fuzeile"/>
     <w:uiPriority w:val="99"/>
     <w:rsid w:val="00C6554A"/>
     <w:rPr>
@@ -10661,7 +10992,7 @@
   </w:style>
   <w:style w:type="paragraph" w:customStyle="1" w:styleId="Foto">
     <w:name w:val="Foto"/>
-    <w:basedOn w:val="Normal"/>
+    <w:basedOn w:val="Standard"/>
     <w:uiPriority w:val="1"/>
     <w:qFormat/>
     <w:rsid w:val="00C6554A"/>
@@ -10670,10 +11001,10 @@
       <w:jc w:val="center"/>
     </w:pPr>
   </w:style>
-  <w:style w:type="paragraph" w:styleId="Header">
+  <w:style w:type="paragraph" w:styleId="Kopfzeile">
     <w:name w:val="header"/>
-    <w:basedOn w:val="Normal"/>
-    <w:link w:val="HeaderChar"/>
+    <w:basedOn w:val="Standard"/>
+    <w:link w:val="KopfzeileZchn"/>
     <w:uiPriority w:val="99"/>
     <w:unhideWhenUsed/>
     <w:rsid w:val="00C6554A"/>
@@ -10681,10 +11012,10 @@
       <w:spacing w:before="0" w:after="0" w:line="240" w:lineRule="auto"/>
     </w:pPr>
   </w:style>
-  <w:style w:type="character" w:customStyle="1" w:styleId="HeaderChar">
-    <w:name w:val="Header Char"/>
-    <w:basedOn w:val="DefaultParagraphFont"/>
-    <w:link w:val="Header"/>
+  <w:style w:type="character" w:customStyle="1" w:styleId="KopfzeileZchn">
+    <w:name w:val="Kopfzeile Zchn"/>
+    <w:basedOn w:val="Absatz-Standardschriftart"/>
+    <w:link w:val="Kopfzeile"/>
     <w:uiPriority w:val="99"/>
     <w:rsid w:val="00C6554A"/>
     <w:rPr>
@@ -10694,9 +11025,9 @@
       <w:lang w:eastAsia="ja-JP"/>
     </w:rPr>
   </w:style>
-  <w:style w:type="paragraph" w:styleId="ListNumber">
+  <w:style w:type="paragraph" w:styleId="Listennummer">
     <w:name w:val="List Number"/>
-    <w:basedOn w:val="Normal"/>
+    <w:basedOn w:val="Standard"/>
     <w:uiPriority w:val="11"/>
     <w:unhideWhenUsed/>
     <w:qFormat/>
@@ -10708,10 +11039,10 @@
       <w:contextualSpacing/>
     </w:pPr>
   </w:style>
-  <w:style w:type="character" w:customStyle="1" w:styleId="Heading3Char">
-    <w:name w:val="Heading 3 Char"/>
-    <w:basedOn w:val="DefaultParagraphFont"/>
-    <w:link w:val="Heading3"/>
+  <w:style w:type="character" w:customStyle="1" w:styleId="berschrift3Zchn">
+    <w:name w:val="Überschrift 3 Zchn"/>
+    <w:basedOn w:val="Absatz-Standardschriftart"/>
+    <w:link w:val="berschrift3"/>
     <w:uiPriority w:val="9"/>
     <w:rsid w:val="00C6554A"/>
     <w:rPr>
@@ -10721,10 +11052,10 @@
       <w:szCs w:val="24"/>
     </w:rPr>
   </w:style>
-  <w:style w:type="character" w:customStyle="1" w:styleId="Heading8Char">
-    <w:name w:val="Heading 8 Char"/>
-    <w:basedOn w:val="DefaultParagraphFont"/>
-    <w:link w:val="Heading8"/>
+  <w:style w:type="character" w:customStyle="1" w:styleId="berschrift8Zchn">
+    <w:name w:val="Überschrift 8 Zchn"/>
+    <w:basedOn w:val="Absatz-Standardschriftart"/>
+    <w:link w:val="berschrift8"/>
     <w:uiPriority w:val="9"/>
     <w:semiHidden/>
     <w:rsid w:val="00C6554A"/>
@@ -10734,10 +11065,10 @@
       <w:szCs w:val="21"/>
     </w:rPr>
   </w:style>
-  <w:style w:type="character" w:customStyle="1" w:styleId="Heading9Char">
-    <w:name w:val="Heading 9 Char"/>
-    <w:basedOn w:val="DefaultParagraphFont"/>
-    <w:link w:val="Heading9"/>
+  <w:style w:type="character" w:customStyle="1" w:styleId="berschrift9Zchn">
+    <w:name w:val="Überschrift 9 Zchn"/>
+    <w:basedOn w:val="Absatz-Standardschriftart"/>
+    <w:link w:val="berschrift9"/>
     <w:uiPriority w:val="9"/>
     <w:semiHidden/>
     <w:rsid w:val="00C6554A"/>
@@ -10749,9 +11080,9 @@
       <w:szCs w:val="21"/>
     </w:rPr>
   </w:style>
-  <w:style w:type="character" w:styleId="IntenseEmphasis">
+  <w:style w:type="character" w:styleId="IntensiveHervorhebung">
     <w:name w:val="Intense Emphasis"/>
-    <w:basedOn w:val="DefaultParagraphFont"/>
+    <w:basedOn w:val="Absatz-Standardschriftart"/>
     <w:uiPriority w:val="21"/>
     <w:semiHidden/>
     <w:unhideWhenUsed/>
@@ -10763,11 +11094,11 @@
       <w:color w:val="007789" w:themeColor="accent1" w:themeShade="BF"/>
     </w:rPr>
   </w:style>
-  <w:style w:type="paragraph" w:styleId="IntenseQuote">
+  <w:style w:type="paragraph" w:styleId="IntensivesZitat">
     <w:name w:val="Intense Quote"/>
-    <w:basedOn w:val="Normal"/>
-    <w:next w:val="Normal"/>
-    <w:link w:val="IntenseQuoteChar"/>
+    <w:basedOn w:val="Standard"/>
+    <w:next w:val="Standard"/>
+    <w:link w:val="IntensivesZitatZchn"/>
     <w:uiPriority w:val="30"/>
     <w:semiHidden/>
     <w:unhideWhenUsed/>
@@ -10788,10 +11119,10 @@
       <w:color w:val="007789" w:themeColor="accent1" w:themeShade="BF"/>
     </w:rPr>
   </w:style>
-  <w:style w:type="character" w:customStyle="1" w:styleId="IntenseQuoteChar">
-    <w:name w:val="Intense Quote Char"/>
-    <w:basedOn w:val="DefaultParagraphFont"/>
-    <w:link w:val="IntenseQuote"/>
+  <w:style w:type="character" w:customStyle="1" w:styleId="IntensivesZitatZchn">
+    <w:name w:val="Intensives Zitat Zchn"/>
+    <w:basedOn w:val="Absatz-Standardschriftart"/>
+    <w:link w:val="IntensivesZitat"/>
     <w:uiPriority w:val="30"/>
     <w:semiHidden/>
     <w:rsid w:val="00C6554A"/>
@@ -10801,9 +11132,9 @@
       <w:color w:val="007789" w:themeColor="accent1" w:themeShade="BF"/>
     </w:rPr>
   </w:style>
-  <w:style w:type="character" w:styleId="IntenseReference">
+  <w:style w:type="character" w:styleId="IntensiverVerweis">
     <w:name w:val="Intense Reference"/>
-    <w:basedOn w:val="DefaultParagraphFont"/>
+    <w:basedOn w:val="Absatz-Standardschriftart"/>
     <w:uiPriority w:val="32"/>
     <w:semiHidden/>
     <w:unhideWhenUsed/>
@@ -10818,10 +11149,10 @@
       <w:spacing w:val="5"/>
     </w:rPr>
   </w:style>
-  <w:style w:type="paragraph" w:styleId="Caption">
+  <w:style w:type="paragraph" w:styleId="Beschriftung">
     <w:name w:val="caption"/>
-    <w:basedOn w:val="Normal"/>
-    <w:next w:val="Normal"/>
+    <w:basedOn w:val="Standard"/>
+    <w:next w:val="Standard"/>
     <w:uiPriority w:val="35"/>
     <w:semiHidden/>
     <w:unhideWhenUsed/>
@@ -10837,10 +11168,10 @@
       <w:szCs w:val="18"/>
     </w:rPr>
   </w:style>
-  <w:style w:type="paragraph" w:styleId="BalloonText">
+  <w:style w:type="paragraph" w:styleId="Sprechblasentext">
     <w:name w:val="Balloon Text"/>
-    <w:basedOn w:val="Normal"/>
-    <w:link w:val="BalloonTextChar"/>
+    <w:basedOn w:val="Standard"/>
+    <w:link w:val="SprechblasentextZchn"/>
     <w:uiPriority w:val="99"/>
     <w:semiHidden/>
     <w:unhideWhenUsed/>
@@ -10853,10 +11184,10 @@
       <w:szCs w:val="18"/>
     </w:rPr>
   </w:style>
-  <w:style w:type="character" w:customStyle="1" w:styleId="BalloonTextChar">
-    <w:name w:val="Balloon Text Char"/>
-    <w:basedOn w:val="DefaultParagraphFont"/>
-    <w:link w:val="BalloonText"/>
+  <w:style w:type="character" w:customStyle="1" w:styleId="SprechblasentextZchn">
+    <w:name w:val="Sprechblasentext Zchn"/>
+    <w:basedOn w:val="Absatz-Standardschriftart"/>
+    <w:link w:val="Sprechblasentext"/>
     <w:uiPriority w:val="99"/>
     <w:semiHidden/>
     <w:rsid w:val="00C6554A"/>
@@ -10865,9 +11196,9 @@
       <w:szCs w:val="18"/>
     </w:rPr>
   </w:style>
-  <w:style w:type="paragraph" w:styleId="BlockText">
+  <w:style w:type="paragraph" w:styleId="Blocktext">
     <w:name w:val="Block Text"/>
-    <w:basedOn w:val="Normal"/>
+    <w:basedOn w:val="Standard"/>
     <w:uiPriority w:val="99"/>
     <w:semiHidden/>
     <w:unhideWhenUsed/>
@@ -10888,10 +11219,10 @@
       <w:color w:val="007789" w:themeColor="accent1" w:themeShade="BF"/>
     </w:rPr>
   </w:style>
-  <w:style w:type="paragraph" w:styleId="BodyText3">
+  <w:style w:type="paragraph" w:styleId="Textkrper3">
     <w:name w:val="Body Text 3"/>
-    <w:basedOn w:val="Normal"/>
-    <w:link w:val="BodyText3Char"/>
+    <w:basedOn w:val="Standard"/>
+    <w:link w:val="Textkrper3Zchn"/>
     <w:uiPriority w:val="99"/>
     <w:semiHidden/>
     <w:unhideWhenUsed/>
@@ -10903,10 +11234,10 @@
       <w:szCs w:val="16"/>
     </w:rPr>
   </w:style>
-  <w:style w:type="character" w:customStyle="1" w:styleId="BodyText3Char">
-    <w:name w:val="Body Text 3 Char"/>
-    <w:basedOn w:val="DefaultParagraphFont"/>
-    <w:link w:val="BodyText3"/>
+  <w:style w:type="character" w:customStyle="1" w:styleId="Textkrper3Zchn">
+    <w:name w:val="Textkörper 3 Zchn"/>
+    <w:basedOn w:val="Absatz-Standardschriftart"/>
+    <w:link w:val="Textkrper3"/>
     <w:uiPriority w:val="99"/>
     <w:semiHidden/>
     <w:rsid w:val="00C6554A"/>
@@ -10914,10 +11245,10 @@
       <w:szCs w:val="16"/>
     </w:rPr>
   </w:style>
-  <w:style w:type="paragraph" w:styleId="BodyTextIndent3">
+  <w:style w:type="paragraph" w:styleId="Textkrper-Einzug3">
     <w:name w:val="Body Text Indent 3"/>
-    <w:basedOn w:val="Normal"/>
-    <w:link w:val="BodyTextIndent3Char"/>
+    <w:basedOn w:val="Standard"/>
+    <w:link w:val="Textkrper-Einzug3Zchn"/>
     <w:uiPriority w:val="99"/>
     <w:semiHidden/>
     <w:unhideWhenUsed/>
@@ -10930,10 +11261,10 @@
       <w:szCs w:val="16"/>
     </w:rPr>
   </w:style>
-  <w:style w:type="character" w:customStyle="1" w:styleId="BodyTextIndent3Char">
-    <w:name w:val="Body Text Indent 3 Char"/>
-    <w:basedOn w:val="DefaultParagraphFont"/>
-    <w:link w:val="BodyTextIndent3"/>
+  <w:style w:type="character" w:customStyle="1" w:styleId="Textkrper-Einzug3Zchn">
+    <w:name w:val="Textkörper-Einzug 3 Zchn"/>
+    <w:basedOn w:val="Absatz-Standardschriftart"/>
+    <w:link w:val="Textkrper-Einzug3"/>
     <w:uiPriority w:val="99"/>
     <w:semiHidden/>
     <w:rsid w:val="00C6554A"/>
@@ -10941,9 +11272,9 @@
       <w:szCs w:val="16"/>
     </w:rPr>
   </w:style>
-  <w:style w:type="character" w:styleId="CommentReference">
+  <w:style w:type="character" w:styleId="Kommentarzeichen">
     <w:name w:val="annotation reference"/>
-    <w:basedOn w:val="DefaultParagraphFont"/>
+    <w:basedOn w:val="Absatz-Standardschriftart"/>
     <w:uiPriority w:val="99"/>
     <w:semiHidden/>
     <w:unhideWhenUsed/>
@@ -10953,10 +11284,10 @@
       <w:szCs w:val="16"/>
     </w:rPr>
   </w:style>
-  <w:style w:type="paragraph" w:styleId="CommentText">
+  <w:style w:type="paragraph" w:styleId="Kommentartext">
     <w:name w:val="annotation text"/>
-    <w:basedOn w:val="Normal"/>
-    <w:link w:val="CommentTextChar"/>
+    <w:basedOn w:val="Standard"/>
+    <w:link w:val="KommentartextZchn"/>
     <w:uiPriority w:val="99"/>
     <w:semiHidden/>
     <w:unhideWhenUsed/>
@@ -10968,10 +11299,10 @@
       <w:szCs w:val="20"/>
     </w:rPr>
   </w:style>
-  <w:style w:type="character" w:customStyle="1" w:styleId="CommentTextChar">
-    <w:name w:val="Comment Text Char"/>
-    <w:basedOn w:val="DefaultParagraphFont"/>
-    <w:link w:val="CommentText"/>
+  <w:style w:type="character" w:customStyle="1" w:styleId="KommentartextZchn">
+    <w:name w:val="Kommentartext Zchn"/>
+    <w:basedOn w:val="Absatz-Standardschriftart"/>
+    <w:link w:val="Kommentartext"/>
     <w:uiPriority w:val="99"/>
     <w:semiHidden/>
     <w:rsid w:val="00C6554A"/>
@@ -10979,11 +11310,11 @@
       <w:szCs w:val="20"/>
     </w:rPr>
   </w:style>
-  <w:style w:type="paragraph" w:styleId="CommentSubject">
+  <w:style w:type="paragraph" w:styleId="Kommentarthema">
     <w:name w:val="annotation subject"/>
-    <w:basedOn w:val="CommentText"/>
-    <w:next w:val="CommentText"/>
-    <w:link w:val="CommentSubjectChar"/>
+    <w:basedOn w:val="Kommentartext"/>
+    <w:next w:val="Kommentartext"/>
+    <w:link w:val="KommentarthemaZchn"/>
     <w:uiPriority w:val="99"/>
     <w:semiHidden/>
     <w:unhideWhenUsed/>
@@ -10993,10 +11324,10 @@
       <w:bCs/>
     </w:rPr>
   </w:style>
-  <w:style w:type="character" w:customStyle="1" w:styleId="CommentSubjectChar">
-    <w:name w:val="Comment Subject Char"/>
-    <w:basedOn w:val="CommentTextChar"/>
-    <w:link w:val="CommentSubject"/>
+  <w:style w:type="character" w:customStyle="1" w:styleId="KommentarthemaZchn">
+    <w:name w:val="Kommentarthema Zchn"/>
+    <w:basedOn w:val="KommentartextZchn"/>
+    <w:link w:val="Kommentarthema"/>
     <w:uiPriority w:val="99"/>
     <w:semiHidden/>
     <w:rsid w:val="00C6554A"/>
@@ -11006,10 +11337,10 @@
       <w:szCs w:val="20"/>
     </w:rPr>
   </w:style>
-  <w:style w:type="paragraph" w:styleId="DocumentMap">
+  <w:style w:type="paragraph" w:styleId="Dokumentstruktur">
     <w:name w:val="Document Map"/>
-    <w:basedOn w:val="Normal"/>
-    <w:link w:val="DocumentMapChar"/>
+    <w:basedOn w:val="Standard"/>
+    <w:link w:val="DokumentstrukturZchn"/>
     <w:uiPriority w:val="99"/>
     <w:semiHidden/>
     <w:unhideWhenUsed/>
@@ -11022,10 +11353,10 @@
       <w:szCs w:val="16"/>
     </w:rPr>
   </w:style>
-  <w:style w:type="character" w:customStyle="1" w:styleId="DocumentMapChar">
-    <w:name w:val="Document Map Char"/>
-    <w:basedOn w:val="DefaultParagraphFont"/>
-    <w:link w:val="DocumentMap"/>
+  <w:style w:type="character" w:customStyle="1" w:styleId="DokumentstrukturZchn">
+    <w:name w:val="Dokumentstruktur Zchn"/>
+    <w:basedOn w:val="Absatz-Standardschriftart"/>
+    <w:link w:val="Dokumentstruktur"/>
     <w:uiPriority w:val="99"/>
     <w:semiHidden/>
     <w:rsid w:val="00C6554A"/>
@@ -11034,10 +11365,10 @@
       <w:szCs w:val="16"/>
     </w:rPr>
   </w:style>
-  <w:style w:type="paragraph" w:styleId="EndnoteText">
+  <w:style w:type="paragraph" w:styleId="Endnotentext">
     <w:name w:val="endnote text"/>
-    <w:basedOn w:val="Normal"/>
-    <w:link w:val="EndnoteTextChar"/>
+    <w:basedOn w:val="Standard"/>
+    <w:link w:val="EndnotentextZchn"/>
     <w:uiPriority w:val="99"/>
     <w:semiHidden/>
     <w:unhideWhenUsed/>
@@ -11049,10 +11380,10 @@
       <w:szCs w:val="20"/>
     </w:rPr>
   </w:style>
-  <w:style w:type="character" w:customStyle="1" w:styleId="EndnoteTextChar">
-    <w:name w:val="Endnote Text Char"/>
-    <w:basedOn w:val="DefaultParagraphFont"/>
-    <w:link w:val="EndnoteText"/>
+  <w:style w:type="character" w:customStyle="1" w:styleId="EndnotentextZchn">
+    <w:name w:val="Endnotentext Zchn"/>
+    <w:basedOn w:val="Absatz-Standardschriftart"/>
+    <w:link w:val="Endnotentext"/>
     <w:uiPriority w:val="99"/>
     <w:semiHidden/>
     <w:rsid w:val="00C6554A"/>
@@ -11060,9 +11391,9 @@
       <w:szCs w:val="20"/>
     </w:rPr>
   </w:style>
-  <w:style w:type="paragraph" w:styleId="EnvelopeReturn">
+  <w:style w:type="paragraph" w:styleId="Umschlagabsenderadresse">
     <w:name w:val="envelope return"/>
-    <w:basedOn w:val="Normal"/>
+    <w:basedOn w:val="Standard"/>
     <w:uiPriority w:val="99"/>
     <w:semiHidden/>
     <w:unhideWhenUsed/>
@@ -11075,9 +11406,9 @@
       <w:szCs w:val="20"/>
     </w:rPr>
   </w:style>
-  <w:style w:type="character" w:styleId="FollowedHyperlink">
+  <w:style w:type="character" w:styleId="BesuchterLink">
     <w:name w:val="FollowedHyperlink"/>
-    <w:basedOn w:val="DefaultParagraphFont"/>
+    <w:basedOn w:val="Absatz-Standardschriftart"/>
     <w:uiPriority w:val="99"/>
     <w:semiHidden/>
     <w:unhideWhenUsed/>
@@ -11087,10 +11418,10 @@
       <w:u w:val="single"/>
     </w:rPr>
   </w:style>
-  <w:style w:type="paragraph" w:styleId="FootnoteText">
+  <w:style w:type="paragraph" w:styleId="Funotentext">
     <w:name w:val="footnote text"/>
-    <w:basedOn w:val="Normal"/>
-    <w:link w:val="FootnoteTextChar"/>
+    <w:basedOn w:val="Standard"/>
+    <w:link w:val="FunotentextZchn"/>
     <w:uiPriority w:val="99"/>
     <w:semiHidden/>
     <w:unhideWhenUsed/>
@@ -11102,10 +11433,10 @@
       <w:szCs w:val="20"/>
     </w:rPr>
   </w:style>
-  <w:style w:type="character" w:customStyle="1" w:styleId="FootnoteTextChar">
-    <w:name w:val="Footnote Text Char"/>
-    <w:basedOn w:val="DefaultParagraphFont"/>
-    <w:link w:val="FootnoteText"/>
+  <w:style w:type="character" w:customStyle="1" w:styleId="FunotentextZchn">
+    <w:name w:val="Fußnotentext Zchn"/>
+    <w:basedOn w:val="Absatz-Standardschriftart"/>
+    <w:link w:val="Funotentext"/>
     <w:uiPriority w:val="99"/>
     <w:semiHidden/>
     <w:rsid w:val="00C6554A"/>
@@ -11115,7 +11446,7 @@
   </w:style>
   <w:style w:type="character" w:styleId="HTMLCode">
     <w:name w:val="HTML Code"/>
-    <w:basedOn w:val="DefaultParagraphFont"/>
+    <w:basedOn w:val="Absatz-Standardschriftart"/>
     <w:uiPriority w:val="99"/>
     <w:semiHidden/>
     <w:unhideWhenUsed/>
@@ -11126,9 +11457,9 @@
       <w:szCs w:val="20"/>
     </w:rPr>
   </w:style>
-  <w:style w:type="character" w:styleId="HTMLKeyboard">
+  <w:style w:type="character" w:styleId="HTMLTastatur">
     <w:name w:val="HTML Keyboard"/>
-    <w:basedOn w:val="DefaultParagraphFont"/>
+    <w:basedOn w:val="Absatz-Standardschriftart"/>
     <w:uiPriority w:val="99"/>
     <w:semiHidden/>
     <w:unhideWhenUsed/>
@@ -11139,10 +11470,10 @@
       <w:szCs w:val="20"/>
     </w:rPr>
   </w:style>
-  <w:style w:type="paragraph" w:styleId="HTMLPreformatted">
+  <w:style w:type="paragraph" w:styleId="HTMLVorformatiert">
     <w:name w:val="HTML Preformatted"/>
-    <w:basedOn w:val="Normal"/>
-    <w:link w:val="HTMLPreformattedChar"/>
+    <w:basedOn w:val="Standard"/>
+    <w:link w:val="HTMLVorformatiertZchn"/>
     <w:uiPriority w:val="99"/>
     <w:semiHidden/>
     <w:unhideWhenUsed/>
@@ -11155,10 +11486,10 @@
       <w:szCs w:val="20"/>
     </w:rPr>
   </w:style>
-  <w:style w:type="character" w:customStyle="1" w:styleId="HTMLPreformattedChar">
-    <w:name w:val="HTML Preformatted Char"/>
-    <w:basedOn w:val="DefaultParagraphFont"/>
-    <w:link w:val="HTMLPreformatted"/>
+  <w:style w:type="character" w:customStyle="1" w:styleId="HTMLVorformatiertZchn">
+    <w:name w:val="HTML Vorformatiert Zchn"/>
+    <w:basedOn w:val="Absatz-Standardschriftart"/>
+    <w:link w:val="HTMLVorformatiert"/>
     <w:uiPriority w:val="99"/>
     <w:semiHidden/>
     <w:rsid w:val="00C6554A"/>
@@ -11167,9 +11498,9 @@
       <w:szCs w:val="20"/>
     </w:rPr>
   </w:style>
-  <w:style w:type="character" w:styleId="HTMLTypewriter">
+  <w:style w:type="character" w:styleId="HTMLSchreibmaschine">
     <w:name w:val="HTML Typewriter"/>
-    <w:basedOn w:val="DefaultParagraphFont"/>
+    <w:basedOn w:val="Absatz-Standardschriftart"/>
     <w:uiPriority w:val="99"/>
     <w:semiHidden/>
     <w:unhideWhenUsed/>
@@ -11182,7 +11513,7 @@
   </w:style>
   <w:style w:type="character" w:styleId="Hyperlink">
     <w:name w:val="Hyperlink"/>
-    <w:basedOn w:val="DefaultParagraphFont"/>
+    <w:basedOn w:val="Absatz-Standardschriftart"/>
     <w:uiPriority w:val="99"/>
     <w:semiHidden/>
     <w:unhideWhenUsed/>
@@ -11192,9 +11523,9 @@
       <w:u w:val="single"/>
     </w:rPr>
   </w:style>
-  <w:style w:type="paragraph" w:styleId="MacroText">
+  <w:style w:type="paragraph" w:styleId="Makrotext">
     <w:name w:val="macro"/>
-    <w:link w:val="MacroTextChar"/>
+    <w:link w:val="MakrotextZchn"/>
     <w:uiPriority w:val="99"/>
     <w:semiHidden/>
     <w:unhideWhenUsed/>
@@ -11218,10 +11549,10 @@
       <w:szCs w:val="20"/>
     </w:rPr>
   </w:style>
-  <w:style w:type="character" w:customStyle="1" w:styleId="MacroTextChar">
-    <w:name w:val="Macro Text Char"/>
-    <w:basedOn w:val="DefaultParagraphFont"/>
-    <w:link w:val="MacroText"/>
+  <w:style w:type="character" w:customStyle="1" w:styleId="MakrotextZchn">
+    <w:name w:val="Makrotext Zchn"/>
+    <w:basedOn w:val="Absatz-Standardschriftart"/>
+    <w:link w:val="Makrotext"/>
     <w:uiPriority w:val="99"/>
     <w:semiHidden/>
     <w:rsid w:val="00C6554A"/>
@@ -11230,9 +11561,9 @@
       <w:szCs w:val="20"/>
     </w:rPr>
   </w:style>
-  <w:style w:type="character" w:styleId="PlaceholderText">
+  <w:style w:type="character" w:styleId="Platzhaltertext">
     <w:name w:val="Placeholder Text"/>
-    <w:basedOn w:val="DefaultParagraphFont"/>
+    <w:basedOn w:val="Absatz-Standardschriftart"/>
     <w:uiPriority w:val="99"/>
     <w:semiHidden/>
     <w:rsid w:val="00C6554A"/>
@@ -11240,10 +11571,10 @@
       <w:color w:val="595959" w:themeColor="text1" w:themeTint="A6"/>
     </w:rPr>
   </w:style>
-  <w:style w:type="paragraph" w:styleId="PlainText">
+  <w:style w:type="paragraph" w:styleId="NurText">
     <w:name w:val="Plain Text"/>
-    <w:basedOn w:val="Normal"/>
-    <w:link w:val="PlainTextChar"/>
+    <w:basedOn w:val="Standard"/>
+    <w:link w:val="NurTextZchn"/>
     <w:uiPriority w:val="99"/>
     <w:semiHidden/>
     <w:unhideWhenUsed/>
@@ -11256,10 +11587,10 @@
       <w:szCs w:val="21"/>
     </w:rPr>
   </w:style>
-  <w:style w:type="character" w:customStyle="1" w:styleId="PlainTextChar">
-    <w:name w:val="Plain Text Char"/>
-    <w:basedOn w:val="DefaultParagraphFont"/>
-    <w:link w:val="PlainText"/>
+  <w:style w:type="character" w:customStyle="1" w:styleId="NurTextZchn">
+    <w:name w:val="Nur Text Zchn"/>
+    <w:basedOn w:val="Absatz-Standardschriftart"/>
+    <w:link w:val="NurText"/>
     <w:uiPriority w:val="99"/>
     <w:semiHidden/>
     <w:rsid w:val="00C6554A"/>
@@ -11268,10 +11599,10 @@
       <w:szCs w:val="21"/>
     </w:rPr>
   </w:style>
-  <w:style w:type="character" w:customStyle="1" w:styleId="Heading7Char">
-    <w:name w:val="Heading 7 Char"/>
-    <w:basedOn w:val="DefaultParagraphFont"/>
-    <w:link w:val="Heading7"/>
+  <w:style w:type="character" w:customStyle="1" w:styleId="berschrift7Zchn">
+    <w:name w:val="Überschrift 7 Zchn"/>
+    <w:basedOn w:val="Absatz-Standardschriftart"/>
+    <w:link w:val="berschrift7"/>
     <w:uiPriority w:val="9"/>
     <w:semiHidden/>
     <w:rsid w:val="002554CD"/>
@@ -11282,10 +11613,10 @@
       <w:color w:val="004F5B" w:themeColor="accent1" w:themeShade="7F"/>
     </w:rPr>
   </w:style>
-  <w:style w:type="character" w:customStyle="1" w:styleId="Heading6Char">
-    <w:name w:val="Heading 6 Char"/>
-    <w:basedOn w:val="DefaultParagraphFont"/>
-    <w:link w:val="Heading6"/>
+  <w:style w:type="character" w:customStyle="1" w:styleId="berschrift6Zchn">
+    <w:name w:val="Überschrift 6 Zchn"/>
+    <w:basedOn w:val="Absatz-Standardschriftart"/>
+    <w:link w:val="berschrift6"/>
     <w:uiPriority w:val="9"/>
     <w:semiHidden/>
     <w:rsid w:val="002554CD"/>
@@ -11294,9 +11625,9 @@
       <w:color w:val="004F5B" w:themeColor="accent1" w:themeShade="7F"/>
     </w:rPr>
   </w:style>
-  <w:style w:type="paragraph" w:styleId="ListParagraph">
+  <w:style w:type="paragraph" w:styleId="Listenabsatz">
     <w:name w:val="List Paragraph"/>
-    <w:basedOn w:val="Normal"/>
+    <w:basedOn w:val="Standard"/>
     <w:uiPriority w:val="34"/>
     <w:unhideWhenUsed/>
     <w:qFormat/>
@@ -11306,9 +11637,9 @@
       <w:contextualSpacing/>
     </w:pPr>
   </w:style>
-  <w:style w:type="table" w:styleId="TableGrid">
+  <w:style w:type="table" w:styleId="Tabellenraster">
     <w:name w:val="Table Grid"/>
-    <w:basedOn w:val="TableNormal"/>
+    <w:basedOn w:val="NormaleTabelle"/>
     <w:uiPriority w:val="39"/>
     <w:rsid w:val="00632104"/>
     <w:pPr>
@@ -11325,10 +11656,10 @@
       </w:tblBorders>
     </w:tblPr>
   </w:style>
-  <w:style w:type="character" w:customStyle="1" w:styleId="Heading4Char">
-    <w:name w:val="Heading 4 Char"/>
-    <w:basedOn w:val="DefaultParagraphFont"/>
-    <w:link w:val="Heading4"/>
+  <w:style w:type="character" w:customStyle="1" w:styleId="berschrift4Zchn">
+    <w:name w:val="Überschrift 4 Zchn"/>
+    <w:basedOn w:val="Absatz-Standardschriftart"/>
+    <w:link w:val="berschrift4"/>
     <w:uiPriority w:val="9"/>
     <w:rsid w:val="00FB0F5A"/>
     <w:rPr>
@@ -11338,10 +11669,10 @@
       <w:color w:val="007789" w:themeColor="accent1" w:themeShade="BF"/>
     </w:rPr>
   </w:style>
-  <w:style w:type="character" w:customStyle="1" w:styleId="Heading5Char">
-    <w:name w:val="Heading 5 Char"/>
-    <w:basedOn w:val="DefaultParagraphFont"/>
-    <w:link w:val="Heading5"/>
+  <w:style w:type="character" w:customStyle="1" w:styleId="berschrift5Zchn">
+    <w:name w:val="Überschrift 5 Zchn"/>
+    <w:basedOn w:val="Absatz-Standardschriftart"/>
+    <w:link w:val="berschrift5"/>
     <w:uiPriority w:val="9"/>
     <w:rsid w:val="00011A87"/>
     <w:rPr>
@@ -11349,9 +11680,9 @@
       <w:color w:val="007789" w:themeColor="accent1" w:themeShade="BF"/>
     </w:rPr>
   </w:style>
-  <w:style w:type="paragraph" w:styleId="NormalWeb">
+  <w:style w:type="paragraph" w:styleId="StandardWeb">
     <w:name w:val="Normal (Web)"/>
-    <w:basedOn w:val="Normal"/>
+    <w:basedOn w:val="Standard"/>
     <w:uiPriority w:val="99"/>
     <w:semiHidden/>
     <w:unhideWhenUsed/>
@@ -11613,7 +11944,7 @@
     <w:lvl w:ilvl="0">
       <w:start w:val="1"/>
       <w:numFmt w:val="bullet"/>
-      <w:pStyle w:val="ListBullet"/>
+      <w:pStyle w:val="Aufzhlungszeichen"/>
       <w:lvlText w:val="−"/>
       <w:lvlJc w:val="left"/>
       <w:pPr>
@@ -11659,6 +11990,7 @@
     <w:rsid w:val="00583DA5"/>
     <w:rsid w:val="0061341C"/>
     <w:rsid w:val="00786CE2"/>
+    <w:rsid w:val="00895C20"/>
     <w:rsid w:val="008E69FE"/>
     <w:rsid w:val="0094223A"/>
     <w:rsid w:val="00A41737"/>
@@ -12082,17 +12414,17 @@
     <w:lsdException w:name="Unresolved Mention" w:semiHidden="1" w:unhideWhenUsed="1"/>
     <w:lsdException w:name="Smart Link" w:semiHidden="1" w:unhideWhenUsed="1"/>
   </w:latentStyles>
-  <w:style w:type="paragraph" w:default="1" w:styleId="Normal">
+  <w:style w:type="paragraph" w:default="1" w:styleId="Standard">
     <w:name w:val="Normal"/>
     <w:qFormat/>
   </w:style>
-  <w:style w:type="character" w:default="1" w:styleId="DefaultParagraphFont">
+  <w:style w:type="character" w:default="1" w:styleId="Absatz-Standardschriftart">
     <w:name w:val="Default Paragraph Font"/>
     <w:uiPriority w:val="1"/>
     <w:semiHidden/>
     <w:unhideWhenUsed/>
   </w:style>
-  <w:style w:type="table" w:default="1" w:styleId="TableNormal">
+  <w:style w:type="table" w:default="1" w:styleId="NormaleTabelle">
     <w:name w:val="Normal Table"/>
     <w:uiPriority w:val="99"/>
     <w:semiHidden/>
@@ -12107,7 +12439,7 @@
       </w:tblCellMar>
     </w:tblPr>
   </w:style>
-  <w:style w:type="numbering" w:default="1" w:styleId="NoList">
+  <w:style w:type="numbering" w:default="1" w:styleId="KeineListe">
     <w:name w:val="No List"/>
     <w:uiPriority w:val="99"/>
     <w:semiHidden/>
@@ -12128,9 +12460,9 @@
   <w:style w:type="paragraph" w:customStyle="1" w:styleId="F04BE290AFE64245B67D8342468125EB">
     <w:name w:val="F04BE290AFE64245B67D8342468125EB"/>
   </w:style>
-  <w:style w:type="paragraph" w:styleId="ListBullet">
+  <w:style w:type="paragraph" w:styleId="Aufzhlungszeichen">
     <w:name w:val="List Bullet"/>
-    <w:basedOn w:val="Normal"/>
+    <w:basedOn w:val="Standard"/>
     <w:uiPriority w:val="10"/>
     <w:unhideWhenUsed/>
     <w:qFormat/>

</xml_diff>